<commit_message>
No Relational DB - Module 3 - Unit 3 - Redis - Lesson 1 - Introduction to Redis
</commit_message>
<xml_diff>
--- a/BaseDeDatos/3.BasesDeDatosNoRelacionales/Unidad3/UNIDAD3.docx
+++ b/BaseDeDatos/3.BasesDeDatosNoRelacionales/Unidad3/UNIDAD3.docx
@@ -57,8 +57,18 @@
             <w:sz w:val="24"/>
             <w:szCs w:val="24"/>
           </w:rPr>
-          <w:t>UNIDAD 3: Introducción</w:t>
+          <w:t xml:space="preserve">UNIDAD 3: </w:t>
         </w:r>
+        <w:proofErr w:type="spellStart"/>
+        <w:r>
+          <w:rPr>
+            <w:rFonts w:ascii="Arial" w:eastAsia="Times New Roman" w:hAnsi="Arial" w:cs="Arial"/>
+            <w:sz w:val="24"/>
+            <w:szCs w:val="24"/>
+          </w:rPr>
+          <w:t>Introducción</w:t>
+        </w:r>
+        <w:proofErr w:type="spellEnd"/>
       </w:hyperlink>
     </w:p>
     <w:p>
@@ -119,7 +129,39 @@
           <w:rFonts w:ascii="Arial" w:hAnsi="Arial" w:cs="Arial"/>
           <w:lang w:val="es-CR"/>
         </w:rPr>
-        <w:t xml:space="preserve">Los manejadores orientados a clave/valor se definen como aquellos donde cada valor es accedido vía el uso de una clave, por ejemplo, el valor Luis se puede acceder usando la clave nombre-1. REDIS es uno de los manejadores más conocidos en este renglón. Él se caracteriza por mantener los datos en memoria, lo que se conoce como persistencia en memoria; esta cualidad de Redis hace que sea útil en sistemas donde hay que mantener datos en caché o en sistemas donde existen procesos y es necesario mantener el estatus en memoria. La forma de interactuar con REDIS es, principalmente, a través de los lenguajes de programación y su correspondiente conector para este manejador; sin embargo, en esta unidad interactuaremos con REDIS a través de una consola de comandos que se llama redis-cli. Aprenderemos así a definir elementos y consultarlos, usando el proceso de dada una clave obtenemos su valor. También estudiaremos los tipos de datos, desde los más básicos basados en strings hasta elementos más complejos como los tipos hash, conjuntos y listas. Similarmente a otros manejadores, existen formas de asegurar nuestros datos restringiendo el acceso a los mismos a través de la asignación de contraseñas, aunque en REDIS este proceso es un poco más simple de realizar, te irás familiarizando con dicho mecanismo. Finalmente, analizamos el proceso general de respaldo y recuperación de los datos, que explota la persistencia de </w:t>
+        <w:t xml:space="preserve">Los manejadores orientados a clave/valor se definen como aquellos donde cada valor es accedido vía el uso de una clave, por ejemplo, el valor Luis se puede acceder usando la clave nombre-1. REDIS es uno de los manejadores más conocidos en este renglón. Él se caracteriza por mantener los datos en memoria, lo que se conoce como persistencia en memoria; esta cualidad de Redis hace que sea útil en sistemas donde hay que mantener datos en caché o en sistemas donde existen procesos y es necesario mantener el estatus en memoria. La forma de interactuar con REDIS es, principalmente, a través de los lenguajes de programación y su correspondiente conector para este manejador; sin embargo, en esta unidad interactuaremos con REDIS a través de una consola de comandos que se llama </w:t>
+      </w:r>
+      <w:proofErr w:type="spellStart"/>
+      <w:r>
+        <w:rPr>
+          <w:rFonts w:ascii="Arial" w:hAnsi="Arial" w:cs="Arial"/>
+          <w:lang w:val="es-CR"/>
+        </w:rPr>
+        <w:t>redis-cli</w:t>
+      </w:r>
+      <w:proofErr w:type="spellEnd"/>
+      <w:r>
+        <w:rPr>
+          <w:rFonts w:ascii="Arial" w:hAnsi="Arial" w:cs="Arial"/>
+          <w:lang w:val="es-CR"/>
+        </w:rPr>
+        <w:t xml:space="preserve">. Aprenderemos así a definir elementos y consultarlos, usando el proceso de dada una clave obtenemos su valor. También estudiaremos los tipos de datos, desde los más básicos basados en </w:t>
+      </w:r>
+      <w:proofErr w:type="spellStart"/>
+      <w:r>
+        <w:rPr>
+          <w:rFonts w:ascii="Arial" w:hAnsi="Arial" w:cs="Arial"/>
+          <w:lang w:val="es-CR"/>
+        </w:rPr>
+        <w:t>strings</w:t>
+      </w:r>
+      <w:proofErr w:type="spellEnd"/>
+      <w:r>
+        <w:rPr>
+          <w:rFonts w:ascii="Arial" w:hAnsi="Arial" w:cs="Arial"/>
+          <w:lang w:val="es-CR"/>
+        </w:rPr>
+        <w:t xml:space="preserve"> hasta elementos más complejos como los tipos hash, conjuntos y listas. Similarmente a otros manejadores, existen formas de asegurar nuestros datos restringiendo el acceso a los mismos a través de la asignación de contraseñas, aunque en REDIS este proceso es un poco más simple de realizar, te irás familiarizando con dicho mecanismo. Finalmente, analizamos el proceso general de respaldo y recuperación de los datos, que explota la persistencia de </w:t>
       </w:r>
       <w:r>
         <w:rPr>
@@ -159,6 +201,7 @@
           <w:lang w:val="es-CR"/>
         </w:rPr>
       </w:pPr>
+      <w:proofErr w:type="spellStart"/>
       <w:r>
         <w:rPr>
           <w:rFonts w:ascii="Arial" w:hAnsi="Arial" w:cs="Arial"/>
@@ -166,8 +209,29 @@
           <w:bCs/>
           <w:lang w:val="es-CR"/>
         </w:rPr>
-        <w:t>Objetivos de aprendizaje</w:t>
-      </w:r>
+        <w:t>Objetivos</w:t>
+      </w:r>
+      <w:proofErr w:type="spellEnd"/>
+      <w:r>
+        <w:rPr>
+          <w:rFonts w:ascii="Arial" w:hAnsi="Arial" w:cs="Arial"/>
+          <w:b/>
+          <w:bCs/>
+          <w:lang w:val="es-CR"/>
+        </w:rPr>
+        <w:t xml:space="preserve"> de </w:t>
+      </w:r>
+      <w:proofErr w:type="spellStart"/>
+      <w:r>
+        <w:rPr>
+          <w:rFonts w:ascii="Arial" w:hAnsi="Arial" w:cs="Arial"/>
+          <w:b/>
+          <w:bCs/>
+          <w:lang w:val="es-CR"/>
+        </w:rPr>
+        <w:t>aprendizaje</w:t>
+      </w:r>
+      <w:proofErr w:type="spellEnd"/>
     </w:p>
     <w:p>
       <w:pPr>
@@ -206,7 +270,23 @@
           <w:rFonts w:ascii="Arial" w:hAnsi="Arial" w:cs="Arial"/>
           <w:lang w:val="es-CR"/>
         </w:rPr>
-        <w:t>Implementar consultas simples sobre los datos en  REDIS basadas en el uso de claves y valores.</w:t>
+        <w:t xml:space="preserve">Implementar consultas simples sobre los datos </w:t>
+      </w:r>
+      <w:proofErr w:type="gramStart"/>
+      <w:r>
+        <w:rPr>
+          <w:rFonts w:ascii="Arial" w:hAnsi="Arial" w:cs="Arial"/>
+          <w:lang w:val="es-CR"/>
+        </w:rPr>
+        <w:t>en  REDIS</w:t>
+      </w:r>
+      <w:proofErr w:type="gramEnd"/>
+      <w:r>
+        <w:rPr>
+          <w:rFonts w:ascii="Arial" w:hAnsi="Arial" w:cs="Arial"/>
+          <w:lang w:val="es-CR"/>
+        </w:rPr>
+        <w:t xml:space="preserve"> basadas en el uso de claves y valores.</w:t>
       </w:r>
     </w:p>
     <w:p>
@@ -283,13 +363,41 @@
           <w:szCs w:val="24"/>
         </w:rPr>
       </w:pPr>
-      <w:r>
-        <w:rPr>
-          <w:rFonts w:ascii="Arial" w:eastAsia="Times New Roman" w:hAnsi="Arial" w:cs="Arial"/>
-          <w:sz w:val="24"/>
-          <w:szCs w:val="24"/>
-        </w:rPr>
-        <w:t>Lección 1: Introducción a REDIS</w:t>
+      <w:proofErr w:type="spellStart"/>
+      <w:r>
+        <w:rPr>
+          <w:rFonts w:ascii="Arial" w:eastAsia="Times New Roman" w:hAnsi="Arial" w:cs="Arial"/>
+          <w:sz w:val="24"/>
+          <w:szCs w:val="24"/>
+        </w:rPr>
+        <w:t>Lección</w:t>
+      </w:r>
+      <w:proofErr w:type="spellEnd"/>
+      <w:r>
+        <w:rPr>
+          <w:rFonts w:ascii="Arial" w:eastAsia="Times New Roman" w:hAnsi="Arial" w:cs="Arial"/>
+          <w:sz w:val="24"/>
+          <w:szCs w:val="24"/>
+        </w:rPr>
+        <w:t xml:space="preserve"> 1: </w:t>
+      </w:r>
+      <w:proofErr w:type="spellStart"/>
+      <w:r>
+        <w:rPr>
+          <w:rFonts w:ascii="Arial" w:eastAsia="Times New Roman" w:hAnsi="Arial" w:cs="Arial"/>
+          <w:sz w:val="24"/>
+          <w:szCs w:val="24"/>
+        </w:rPr>
+        <w:t>Introducción</w:t>
+      </w:r>
+      <w:proofErr w:type="spellEnd"/>
+      <w:r>
+        <w:rPr>
+          <w:rFonts w:ascii="Arial" w:eastAsia="Times New Roman" w:hAnsi="Arial" w:cs="Arial"/>
+          <w:sz w:val="24"/>
+          <w:szCs w:val="24"/>
+        </w:rPr>
+        <w:t xml:space="preserve"> a REDIS</w:t>
       </w:r>
     </w:p>
     <w:p>
@@ -331,6 +439,1422 @@
     </w:p>
     <w:p>
       <w:pPr>
+        <w:spacing w:after="0" w:line="240" w:lineRule="auto"/>
+        <w:ind w:left="720"/>
+        <w:rPr>
+          <w:rFonts w:ascii="Arial" w:eastAsia="Times New Roman" w:hAnsi="Arial" w:cs="Arial"/>
+          <w:sz w:val="24"/>
+          <w:szCs w:val="24"/>
+          <w:lang w:val="es-CR"/>
+        </w:rPr>
+      </w:pPr>
+    </w:p>
+    <w:p>
+      <w:pPr>
+        <w:spacing w:after="0" w:line="240" w:lineRule="auto"/>
+        <w:ind w:left="720"/>
+        <w:rPr>
+          <w:rFonts w:ascii="Arial" w:eastAsia="Times New Roman" w:hAnsi="Arial" w:cs="Arial"/>
+          <w:sz w:val="24"/>
+          <w:szCs w:val="24"/>
+          <w:lang w:val="es-CR"/>
+        </w:rPr>
+      </w:pPr>
+      <w:r>
+        <w:rPr>
+          <w:rFonts w:ascii="Arial" w:eastAsia="Times New Roman" w:hAnsi="Arial" w:cs="Arial"/>
+          <w:sz w:val="24"/>
+          <w:szCs w:val="24"/>
+          <w:lang w:val="es-CR"/>
+        </w:rPr>
+        <w:t xml:space="preserve">Redis </w:t>
+      </w:r>
+      <w:r>
+        <w:rPr>
+          <w:rFonts w:ascii="Arial" w:eastAsia="Times New Roman" w:hAnsi="Arial" w:cs="Arial"/>
+          <w:sz w:val="24"/>
+          <w:szCs w:val="24"/>
+          <w:lang w:val="es-CR"/>
+        </w:rPr>
+        <w:sym w:font="Wingdings" w:char="F0E0"/>
+      </w:r>
+      <w:r>
+        <w:rPr>
+          <w:rFonts w:ascii="Arial" w:eastAsia="Times New Roman" w:hAnsi="Arial" w:cs="Arial"/>
+          <w:sz w:val="24"/>
+          <w:szCs w:val="24"/>
+          <w:lang w:val="es-CR"/>
+        </w:rPr>
+        <w:t xml:space="preserve"> </w:t>
+      </w:r>
+      <w:proofErr w:type="spellStart"/>
+      <w:r>
+        <w:rPr>
+          <w:rFonts w:ascii="Arial" w:eastAsia="Times New Roman" w:hAnsi="Arial" w:cs="Arial"/>
+          <w:sz w:val="24"/>
+          <w:szCs w:val="24"/>
+          <w:lang w:val="es-CR"/>
+        </w:rPr>
+        <w:t>Remote</w:t>
+      </w:r>
+      <w:proofErr w:type="spellEnd"/>
+      <w:r>
+        <w:rPr>
+          <w:rFonts w:ascii="Arial" w:eastAsia="Times New Roman" w:hAnsi="Arial" w:cs="Arial"/>
+          <w:sz w:val="24"/>
+          <w:szCs w:val="24"/>
+          <w:lang w:val="es-CR"/>
+        </w:rPr>
+        <w:t xml:space="preserve"> </w:t>
+      </w:r>
+      <w:proofErr w:type="spellStart"/>
+      <w:r>
+        <w:rPr>
+          <w:rFonts w:ascii="Arial" w:eastAsia="Times New Roman" w:hAnsi="Arial" w:cs="Arial"/>
+          <w:sz w:val="24"/>
+          <w:szCs w:val="24"/>
+          <w:lang w:val="es-CR"/>
+        </w:rPr>
+        <w:t>Dirtionary</w:t>
+      </w:r>
+      <w:proofErr w:type="spellEnd"/>
+      <w:r>
+        <w:rPr>
+          <w:rFonts w:ascii="Arial" w:eastAsia="Times New Roman" w:hAnsi="Arial" w:cs="Arial"/>
+          <w:sz w:val="24"/>
+          <w:szCs w:val="24"/>
+          <w:lang w:val="es-CR"/>
+        </w:rPr>
+        <w:t xml:space="preserve"> Server</w:t>
+      </w:r>
+    </w:p>
+    <w:p>
+      <w:pPr>
+        <w:spacing w:after="0" w:line="240" w:lineRule="auto"/>
+        <w:ind w:left="720"/>
+        <w:rPr>
+          <w:rFonts w:ascii="Arial" w:eastAsia="Times New Roman" w:hAnsi="Arial" w:cs="Arial"/>
+          <w:sz w:val="24"/>
+          <w:szCs w:val="24"/>
+          <w:lang w:val="es-CR"/>
+        </w:rPr>
+      </w:pPr>
+    </w:p>
+    <w:p>
+      <w:pPr>
+        <w:spacing w:after="0" w:line="240" w:lineRule="auto"/>
+        <w:ind w:left="720"/>
+        <w:rPr>
+          <w:rFonts w:ascii="Arial" w:eastAsia="Times New Roman" w:hAnsi="Arial" w:cs="Arial"/>
+          <w:sz w:val="24"/>
+          <w:szCs w:val="24"/>
+          <w:lang w:val="es-CR"/>
+        </w:rPr>
+      </w:pPr>
+    </w:p>
+    <w:p>
+      <w:pPr>
+        <w:spacing w:after="0" w:line="240" w:lineRule="auto"/>
+        <w:ind w:left="720"/>
+        <w:rPr>
+          <w:rFonts w:ascii="Arial" w:eastAsia="Times New Roman" w:hAnsi="Arial" w:cs="Arial"/>
+          <w:sz w:val="24"/>
+          <w:szCs w:val="24"/>
+          <w:lang w:val="es-CR"/>
+        </w:rPr>
+      </w:pPr>
+    </w:p>
+    <w:p>
+      <w:pPr>
+        <w:spacing w:after="0" w:line="240" w:lineRule="auto"/>
+        <w:ind w:left="720"/>
+        <w:rPr>
+          <w:rFonts w:ascii="Arial" w:eastAsia="Times New Roman" w:hAnsi="Arial" w:cs="Arial"/>
+          <w:sz w:val="24"/>
+          <w:szCs w:val="24"/>
+          <w:lang w:val="es-CR"/>
+        </w:rPr>
+      </w:pPr>
+      <w:r>
+        <w:rPr>
+          <w:rFonts w:ascii="Arial" w:eastAsia="Times New Roman" w:hAnsi="Arial" w:cs="Arial"/>
+          <w:sz w:val="24"/>
+          <w:szCs w:val="24"/>
+          <w:lang w:val="es-CR"/>
+        </w:rPr>
+        <w:lastRenderedPageBreak/>
+        <w:t>Características:</w:t>
+      </w:r>
+    </w:p>
+    <w:p>
+      <w:pPr>
+        <w:pStyle w:val="ListParagraph"/>
+        <w:numPr>
+          <w:ilvl w:val="0"/>
+          <w:numId w:val="4"/>
+        </w:numPr>
+        <w:spacing w:after="0" w:line="240" w:lineRule="auto"/>
+        <w:rPr>
+          <w:rFonts w:ascii="Arial" w:eastAsia="Times New Roman" w:hAnsi="Arial" w:cs="Arial"/>
+          <w:sz w:val="24"/>
+          <w:szCs w:val="24"/>
+          <w:lang w:val="es-CR"/>
+        </w:rPr>
+      </w:pPr>
+      <w:r>
+        <w:rPr>
+          <w:rFonts w:ascii="Arial" w:eastAsia="Times New Roman" w:hAnsi="Arial" w:cs="Arial"/>
+          <w:sz w:val="24"/>
+          <w:szCs w:val="24"/>
+          <w:lang w:val="es-CR"/>
+        </w:rPr>
+        <w:t xml:space="preserve">Open </w:t>
+      </w:r>
+      <w:proofErr w:type="spellStart"/>
+      <w:r>
+        <w:rPr>
+          <w:rFonts w:ascii="Arial" w:eastAsia="Times New Roman" w:hAnsi="Arial" w:cs="Arial"/>
+          <w:sz w:val="24"/>
+          <w:szCs w:val="24"/>
+          <w:lang w:val="es-CR"/>
+        </w:rPr>
+        <w:t>Source</w:t>
+      </w:r>
+      <w:proofErr w:type="spellEnd"/>
+    </w:p>
+    <w:p>
+      <w:pPr>
+        <w:pStyle w:val="ListParagraph"/>
+        <w:numPr>
+          <w:ilvl w:val="0"/>
+          <w:numId w:val="4"/>
+        </w:numPr>
+        <w:spacing w:after="0" w:line="240" w:lineRule="auto"/>
+        <w:rPr>
+          <w:rFonts w:ascii="Arial" w:eastAsia="Times New Roman" w:hAnsi="Arial" w:cs="Arial"/>
+          <w:sz w:val="24"/>
+          <w:szCs w:val="24"/>
+          <w:lang w:val="es-CR"/>
+        </w:rPr>
+      </w:pPr>
+      <w:r>
+        <w:rPr>
+          <w:rFonts w:ascii="Arial" w:eastAsia="Times New Roman" w:hAnsi="Arial" w:cs="Arial"/>
+          <w:sz w:val="24"/>
+          <w:szCs w:val="24"/>
+          <w:lang w:val="es-CR"/>
+        </w:rPr>
+        <w:t>Esta programado en ANSI C</w:t>
+      </w:r>
+    </w:p>
+    <w:p>
+      <w:pPr>
+        <w:pStyle w:val="ListParagraph"/>
+        <w:numPr>
+          <w:ilvl w:val="0"/>
+          <w:numId w:val="4"/>
+        </w:numPr>
+        <w:spacing w:after="0" w:line="240" w:lineRule="auto"/>
+        <w:rPr>
+          <w:rFonts w:ascii="Arial" w:eastAsia="Times New Roman" w:hAnsi="Arial" w:cs="Arial"/>
+          <w:sz w:val="24"/>
+          <w:szCs w:val="24"/>
+          <w:lang w:val="es-CR"/>
+        </w:rPr>
+      </w:pPr>
+      <w:r>
+        <w:rPr>
+          <w:rFonts w:ascii="Arial" w:eastAsia="Times New Roman" w:hAnsi="Arial" w:cs="Arial"/>
+          <w:sz w:val="24"/>
+          <w:szCs w:val="24"/>
+          <w:lang w:val="es-CR"/>
+        </w:rPr>
+        <w:t xml:space="preserve">Se define como </w:t>
+      </w:r>
+      <w:proofErr w:type="spellStart"/>
+      <w:r>
+        <w:rPr>
+          <w:rFonts w:ascii="Arial" w:eastAsia="Times New Roman" w:hAnsi="Arial" w:cs="Arial"/>
+          <w:sz w:val="24"/>
+          <w:szCs w:val="24"/>
+          <w:lang w:val="es-CR"/>
+        </w:rPr>
+        <w:t>in-memory</w:t>
+      </w:r>
+      <w:proofErr w:type="spellEnd"/>
+      <w:r>
+        <w:rPr>
+          <w:rFonts w:ascii="Arial" w:eastAsia="Times New Roman" w:hAnsi="Arial" w:cs="Arial"/>
+          <w:sz w:val="24"/>
+          <w:szCs w:val="24"/>
+          <w:lang w:val="es-CR"/>
+        </w:rPr>
+        <w:t>: e</w:t>
+      </w:r>
+      <w:r>
+        <w:rPr>
+          <w:rFonts w:ascii="Arial" w:eastAsia="Times New Roman" w:hAnsi="Arial" w:cs="Arial"/>
+          <w:sz w:val="24"/>
+          <w:szCs w:val="24"/>
+          <w:lang w:val="es-CR"/>
+        </w:rPr>
+        <w:t>sto significa que los datos están en memoria</w:t>
+      </w:r>
+      <w:r>
+        <w:rPr>
+          <w:rFonts w:ascii="Arial" w:eastAsia="Times New Roman" w:hAnsi="Arial" w:cs="Arial"/>
+          <w:sz w:val="24"/>
+          <w:szCs w:val="24"/>
+          <w:lang w:val="es-CR"/>
+        </w:rPr>
+        <w:t>, esto permite que los datos se accedan muy rápidamente</w:t>
+      </w:r>
+      <w:r>
+        <w:rPr>
+          <w:rFonts w:ascii="Arial" w:eastAsia="Times New Roman" w:hAnsi="Arial" w:cs="Arial"/>
+          <w:sz w:val="24"/>
+          <w:szCs w:val="24"/>
+          <w:lang w:val="es-CR"/>
+        </w:rPr>
+        <w:t>.</w:t>
+      </w:r>
+    </w:p>
+    <w:p>
+      <w:pPr>
+        <w:pStyle w:val="ListParagraph"/>
+        <w:numPr>
+          <w:ilvl w:val="0"/>
+          <w:numId w:val="4"/>
+        </w:numPr>
+        <w:spacing w:after="0" w:line="240" w:lineRule="auto"/>
+        <w:rPr>
+          <w:rFonts w:ascii="Arial" w:eastAsia="Times New Roman" w:hAnsi="Arial" w:cs="Arial"/>
+          <w:sz w:val="24"/>
+          <w:szCs w:val="24"/>
+          <w:lang w:val="es-CR"/>
+        </w:rPr>
+      </w:pPr>
+      <w:r>
+        <w:rPr>
+          <w:rFonts w:ascii="Arial" w:eastAsia="Times New Roman" w:hAnsi="Arial" w:cs="Arial"/>
+          <w:sz w:val="24"/>
+          <w:szCs w:val="24"/>
+          <w:lang w:val="es-CR"/>
+        </w:rPr>
+        <w:t>Por lo que se utiliza cuando necesitamos obtener datos de forma rápida</w:t>
+      </w:r>
+    </w:p>
+    <w:p>
+      <w:pPr>
+        <w:pStyle w:val="ListParagraph"/>
+        <w:numPr>
+          <w:ilvl w:val="0"/>
+          <w:numId w:val="4"/>
+        </w:numPr>
+        <w:spacing w:after="0" w:line="240" w:lineRule="auto"/>
+        <w:rPr>
+          <w:rFonts w:ascii="Arial" w:eastAsia="Times New Roman" w:hAnsi="Arial" w:cs="Arial"/>
+          <w:sz w:val="24"/>
+          <w:szCs w:val="24"/>
+          <w:lang w:val="es-CR"/>
+        </w:rPr>
+      </w:pPr>
+      <w:r>
+        <w:rPr>
+          <w:rFonts w:ascii="Arial" w:eastAsia="Times New Roman" w:hAnsi="Arial" w:cs="Arial"/>
+          <w:sz w:val="24"/>
+          <w:szCs w:val="24"/>
+          <w:lang w:val="es-CR"/>
+        </w:rPr>
+        <w:t xml:space="preserve">Es un manejador del tipo NoSQL </w:t>
+      </w:r>
+      <w:r>
+        <w:rPr>
+          <w:rFonts w:ascii="Arial" w:eastAsia="Times New Roman" w:hAnsi="Arial" w:cs="Arial"/>
+          <w:sz w:val="24"/>
+          <w:szCs w:val="24"/>
+          <w:lang w:val="es-CR"/>
+        </w:rPr>
+        <w:t>orientado a clave-valor.</w:t>
+      </w:r>
+    </w:p>
+    <w:p>
+      <w:pPr>
+        <w:pStyle w:val="ListParagraph"/>
+        <w:numPr>
+          <w:ilvl w:val="0"/>
+          <w:numId w:val="4"/>
+        </w:numPr>
+        <w:spacing w:after="0" w:line="240" w:lineRule="auto"/>
+        <w:rPr>
+          <w:rFonts w:ascii="Arial" w:eastAsia="Times New Roman" w:hAnsi="Arial" w:cs="Arial"/>
+          <w:sz w:val="24"/>
+          <w:szCs w:val="24"/>
+          <w:lang w:val="es-CR"/>
+        </w:rPr>
+      </w:pPr>
+      <w:r>
+        <w:rPr>
+          <w:rFonts w:ascii="Arial" w:eastAsia="Times New Roman" w:hAnsi="Arial" w:cs="Arial"/>
+          <w:sz w:val="24"/>
+          <w:szCs w:val="24"/>
+          <w:lang w:val="es-CR"/>
+        </w:rPr>
+        <w:t>Sigue el paradigma cliente-servidor</w:t>
+      </w:r>
+    </w:p>
+    <w:p>
+      <w:pPr>
+        <w:pStyle w:val="ListParagraph"/>
+        <w:numPr>
+          <w:ilvl w:val="0"/>
+          <w:numId w:val="4"/>
+        </w:numPr>
+        <w:spacing w:after="0" w:line="240" w:lineRule="auto"/>
+        <w:rPr>
+          <w:rFonts w:ascii="Arial" w:eastAsia="Times New Roman" w:hAnsi="Arial" w:cs="Arial"/>
+          <w:sz w:val="24"/>
+          <w:szCs w:val="24"/>
+          <w:lang w:val="es-CR"/>
+        </w:rPr>
+      </w:pPr>
+      <w:r>
+        <w:rPr>
+          <w:rFonts w:ascii="Arial" w:eastAsia="Times New Roman" w:hAnsi="Arial" w:cs="Arial"/>
+          <w:sz w:val="24"/>
+          <w:szCs w:val="24"/>
+          <w:lang w:val="es-CR"/>
+        </w:rPr>
+        <w:t>Permite replicación</w:t>
+      </w:r>
+      <w:r>
+        <w:rPr>
+          <w:rFonts w:ascii="Arial" w:eastAsia="Times New Roman" w:hAnsi="Arial" w:cs="Arial"/>
+          <w:sz w:val="24"/>
+          <w:szCs w:val="24"/>
+          <w:lang w:val="es-CR"/>
+        </w:rPr>
+        <w:t xml:space="preserve">, lo que significa que podemos varios nodos </w:t>
+      </w:r>
+      <w:proofErr w:type="spellStart"/>
+      <w:r>
+        <w:rPr>
+          <w:rFonts w:ascii="Arial" w:eastAsia="Times New Roman" w:hAnsi="Arial" w:cs="Arial"/>
+          <w:sz w:val="24"/>
+          <w:szCs w:val="24"/>
+          <w:lang w:val="es-CR"/>
+        </w:rPr>
+        <w:t>redis</w:t>
+      </w:r>
+      <w:proofErr w:type="spellEnd"/>
+      <w:r>
+        <w:rPr>
+          <w:rFonts w:ascii="Arial" w:eastAsia="Times New Roman" w:hAnsi="Arial" w:cs="Arial"/>
+          <w:sz w:val="24"/>
+          <w:szCs w:val="24"/>
+          <w:lang w:val="es-CR"/>
+        </w:rPr>
+        <w:t>, donde los datos de uno se pueden replicar en otro nodo.</w:t>
+      </w:r>
+    </w:p>
+    <w:p>
+      <w:pPr>
+        <w:spacing w:after="0" w:line="240" w:lineRule="auto"/>
+        <w:ind w:left="720"/>
+        <w:rPr>
+          <w:rFonts w:ascii="Arial" w:eastAsia="Times New Roman" w:hAnsi="Arial" w:cs="Arial"/>
+          <w:sz w:val="24"/>
+          <w:szCs w:val="24"/>
+          <w:lang w:val="es-CR"/>
+        </w:rPr>
+      </w:pPr>
+    </w:p>
+    <w:p>
+      <w:pPr>
+        <w:spacing w:after="0" w:line="240" w:lineRule="auto"/>
+        <w:ind w:left="720"/>
+        <w:rPr>
+          <w:rFonts w:ascii="Arial" w:eastAsia="Times New Roman" w:hAnsi="Arial" w:cs="Arial"/>
+          <w:sz w:val="24"/>
+          <w:szCs w:val="24"/>
+          <w:lang w:val="es-CR"/>
+        </w:rPr>
+      </w:pPr>
+      <w:r>
+        <w:rPr>
+          <w:rFonts w:ascii="Arial" w:eastAsia="Times New Roman" w:hAnsi="Arial" w:cs="Arial"/>
+          <w:sz w:val="24"/>
+          <w:szCs w:val="24"/>
+          <w:lang w:val="es-CR"/>
+        </w:rPr>
+        <w:t>Paradigma clave-valor</w:t>
+      </w:r>
+    </w:p>
+    <w:p>
+      <w:pPr>
+        <w:spacing w:after="0" w:line="240" w:lineRule="auto"/>
+        <w:ind w:left="720"/>
+        <w:rPr>
+          <w:rFonts w:ascii="Arial" w:eastAsia="Times New Roman" w:hAnsi="Arial" w:cs="Arial"/>
+          <w:sz w:val="24"/>
+          <w:szCs w:val="24"/>
+          <w:lang w:val="es-CR"/>
+        </w:rPr>
+      </w:pPr>
+    </w:p>
+    <w:p>
+      <w:pPr>
+        <w:spacing w:after="0" w:line="240" w:lineRule="auto"/>
+        <w:ind w:left="720"/>
+        <w:rPr>
+          <w:rFonts w:ascii="Arial" w:eastAsia="Times New Roman" w:hAnsi="Arial" w:cs="Arial"/>
+          <w:sz w:val="24"/>
+          <w:szCs w:val="24"/>
+          <w:lang w:val="es-CR"/>
+        </w:rPr>
+      </w:pPr>
+      <w:r>
+        <w:rPr>
+          <w:rFonts w:ascii="Arial" w:eastAsia="Times New Roman" w:hAnsi="Arial" w:cs="Arial"/>
+          <w:sz w:val="24"/>
+          <w:szCs w:val="24"/>
+          <w:lang w:val="es-CR"/>
+        </w:rPr>
+        <w:t xml:space="preserve">Se pueden crear </w:t>
+      </w:r>
+      <w:r>
+        <w:rPr>
+          <w:rFonts w:ascii="Arial" w:eastAsia="Times New Roman" w:hAnsi="Arial" w:cs="Arial"/>
+          <w:sz w:val="24"/>
+          <w:szCs w:val="24"/>
+          <w:lang w:val="es-CR"/>
+        </w:rPr>
+        <w:t>formatos,</w:t>
+      </w:r>
+      <w:r>
+        <w:rPr>
+          <w:rFonts w:ascii="Arial" w:eastAsia="Times New Roman" w:hAnsi="Arial" w:cs="Arial"/>
+          <w:sz w:val="24"/>
+          <w:szCs w:val="24"/>
+          <w:lang w:val="es-CR"/>
+        </w:rPr>
+        <w:t xml:space="preserve"> por ejemplo</w:t>
+      </w:r>
+    </w:p>
+    <w:p>
+      <w:pPr>
+        <w:spacing w:after="0" w:line="240" w:lineRule="auto"/>
+        <w:ind w:left="720"/>
+        <w:rPr>
+          <w:rFonts w:ascii="Arial" w:eastAsia="Times New Roman" w:hAnsi="Arial" w:cs="Arial"/>
+          <w:sz w:val="24"/>
+          <w:szCs w:val="24"/>
+          <w:lang w:val="es-CR"/>
+        </w:rPr>
+      </w:pPr>
+    </w:p>
+    <w:p>
+      <w:pPr>
+        <w:spacing w:after="0" w:line="240" w:lineRule="auto"/>
+        <w:ind w:left="720"/>
+        <w:rPr>
+          <w:rFonts w:ascii="Arial" w:eastAsia="Times New Roman" w:hAnsi="Arial" w:cs="Arial"/>
+          <w:sz w:val="24"/>
+          <w:szCs w:val="24"/>
+          <w:lang w:val="es-CR"/>
+        </w:rPr>
+      </w:pPr>
+      <w:r>
+        <w:rPr>
+          <w:rFonts w:ascii="Arial" w:eastAsia="Times New Roman" w:hAnsi="Arial" w:cs="Arial"/>
+          <w:sz w:val="24"/>
+          <w:szCs w:val="24"/>
+          <w:lang w:val="es-CR"/>
+        </w:rPr>
+        <w:t>“clave-1”: “1#maria#30”</w:t>
+      </w:r>
+    </w:p>
+    <w:p>
+      <w:pPr>
+        <w:spacing w:after="0" w:line="240" w:lineRule="auto"/>
+        <w:ind w:left="720"/>
+        <w:rPr>
+          <w:rFonts w:ascii="Arial" w:eastAsia="Times New Roman" w:hAnsi="Arial" w:cs="Arial"/>
+          <w:sz w:val="24"/>
+          <w:szCs w:val="24"/>
+          <w:lang w:val="es-CR"/>
+        </w:rPr>
+      </w:pPr>
+    </w:p>
+    <w:p>
+      <w:pPr>
+        <w:spacing w:after="0" w:line="240" w:lineRule="auto"/>
+        <w:ind w:left="720"/>
+        <w:rPr>
+          <w:rFonts w:ascii="Arial" w:eastAsia="Times New Roman" w:hAnsi="Arial" w:cs="Arial"/>
+          <w:sz w:val="24"/>
+          <w:szCs w:val="24"/>
+          <w:lang w:val="es-CR"/>
+        </w:rPr>
+      </w:pPr>
+      <w:r>
+        <w:rPr>
+          <w:rFonts w:ascii="Arial" w:eastAsia="Times New Roman" w:hAnsi="Arial" w:cs="Arial"/>
+          <w:sz w:val="24"/>
+          <w:szCs w:val="24"/>
+          <w:lang w:val="es-CR"/>
+        </w:rPr>
+        <w:t>Otro ejemplo:</w:t>
+      </w:r>
+    </w:p>
+    <w:p>
+      <w:pPr>
+        <w:spacing w:after="0" w:line="240" w:lineRule="auto"/>
+        <w:ind w:left="720"/>
+        <w:rPr>
+          <w:rFonts w:ascii="Arial" w:eastAsia="Times New Roman" w:hAnsi="Arial" w:cs="Arial"/>
+          <w:sz w:val="24"/>
+          <w:szCs w:val="24"/>
+          <w:lang w:val="es-CR"/>
+        </w:rPr>
+      </w:pPr>
+    </w:p>
+    <w:p>
+      <w:pPr>
+        <w:spacing w:after="0" w:line="240" w:lineRule="auto"/>
+        <w:ind w:left="720"/>
+        <w:rPr>
+          <w:rFonts w:ascii="Arial" w:eastAsia="Times New Roman" w:hAnsi="Arial" w:cs="Arial"/>
+          <w:sz w:val="24"/>
+          <w:szCs w:val="24"/>
+          <w:lang w:val="es-CR"/>
+        </w:rPr>
+      </w:pPr>
+      <w:r>
+        <w:rPr>
+          <w:rFonts w:ascii="Arial" w:eastAsia="Times New Roman" w:hAnsi="Arial" w:cs="Arial"/>
+          <w:sz w:val="24"/>
+          <w:szCs w:val="24"/>
+          <w:lang w:val="es-CR"/>
+        </w:rPr>
+        <w:t>“Xml-1”: “</w:t>
+      </w:r>
+      <w:proofErr w:type="gramStart"/>
+      <w:r>
+        <w:rPr>
+          <w:rFonts w:ascii="Arial" w:eastAsia="Times New Roman" w:hAnsi="Arial" w:cs="Arial"/>
+          <w:sz w:val="24"/>
+          <w:szCs w:val="24"/>
+          <w:lang w:val="es-CR"/>
+        </w:rPr>
+        <w:t>&lt;</w:t>
+      </w:r>
+      <w:r>
+        <w:rPr>
+          <w:rFonts w:ascii="Arial" w:eastAsia="Times New Roman" w:hAnsi="Arial" w:cs="Arial"/>
+          <w:sz w:val="24"/>
+          <w:szCs w:val="24"/>
+          <w:lang w:val="es-CR"/>
+        </w:rPr>
+        <w:t>..</w:t>
+      </w:r>
+      <w:proofErr w:type="gramEnd"/>
+      <w:r>
+        <w:rPr>
+          <w:rFonts w:ascii="Arial" w:eastAsia="Times New Roman" w:hAnsi="Arial" w:cs="Arial"/>
+          <w:sz w:val="24"/>
+          <w:szCs w:val="24"/>
+          <w:lang w:val="es-CR"/>
+        </w:rPr>
+        <w:t>&gt;</w:t>
+      </w:r>
+      <w:r>
+        <w:rPr>
+          <w:rFonts w:ascii="Arial" w:eastAsia="Times New Roman" w:hAnsi="Arial" w:cs="Arial"/>
+          <w:sz w:val="24"/>
+          <w:szCs w:val="24"/>
+          <w:lang w:val="es-CR"/>
+        </w:rPr>
+        <w:t>…&lt;</w:t>
+      </w:r>
+      <w:r>
+        <w:rPr>
+          <w:rFonts w:ascii="Arial" w:eastAsia="Times New Roman" w:hAnsi="Arial" w:cs="Arial"/>
+          <w:sz w:val="24"/>
+          <w:szCs w:val="24"/>
+          <w:lang w:val="es-CR"/>
+        </w:rPr>
+        <w:t>..</w:t>
+      </w:r>
+      <w:r>
+        <w:rPr>
+          <w:rFonts w:ascii="Arial" w:eastAsia="Times New Roman" w:hAnsi="Arial" w:cs="Arial"/>
+          <w:sz w:val="24"/>
+          <w:szCs w:val="24"/>
+          <w:lang w:val="es-CR"/>
+        </w:rPr>
+        <w:t>&gt;</w:t>
+      </w:r>
+      <w:r>
+        <w:rPr>
+          <w:rFonts w:ascii="Arial" w:eastAsia="Times New Roman" w:hAnsi="Arial" w:cs="Arial"/>
+          <w:sz w:val="24"/>
+          <w:szCs w:val="24"/>
+          <w:lang w:val="es-CR"/>
+        </w:rPr>
+        <w:t>”</w:t>
+      </w:r>
+      <w:r>
+        <w:rPr>
+          <w:rFonts w:ascii="Arial" w:eastAsia="Times New Roman" w:hAnsi="Arial" w:cs="Arial"/>
+          <w:sz w:val="24"/>
+          <w:szCs w:val="24"/>
+          <w:lang w:val="es-CR"/>
+        </w:rPr>
+        <w:t xml:space="preserve"> </w:t>
+      </w:r>
+      <w:r>
+        <w:rPr>
+          <w:rFonts w:ascii="Arial" w:eastAsia="Times New Roman" w:hAnsi="Arial" w:cs="Arial"/>
+          <w:sz w:val="24"/>
+          <w:szCs w:val="24"/>
+          <w:lang w:val="es-CR"/>
+        </w:rPr>
+        <w:sym w:font="Wingdings" w:char="F0E0"/>
+      </w:r>
+      <w:r>
+        <w:rPr>
+          <w:rFonts w:ascii="Arial" w:eastAsia="Times New Roman" w:hAnsi="Arial" w:cs="Arial"/>
+          <w:sz w:val="24"/>
+          <w:szCs w:val="24"/>
+          <w:lang w:val="es-CR"/>
+        </w:rPr>
+        <w:t xml:space="preserve"> </w:t>
+      </w:r>
+      <w:proofErr w:type="spellStart"/>
+      <w:r>
+        <w:rPr>
+          <w:rFonts w:ascii="Arial" w:eastAsia="Times New Roman" w:hAnsi="Arial" w:cs="Arial"/>
+          <w:sz w:val="24"/>
+          <w:szCs w:val="24"/>
+          <w:lang w:val="es-CR"/>
+        </w:rPr>
+        <w:t>String</w:t>
+      </w:r>
+      <w:proofErr w:type="spellEnd"/>
+      <w:r>
+        <w:rPr>
+          <w:rFonts w:ascii="Arial" w:eastAsia="Times New Roman" w:hAnsi="Arial" w:cs="Arial"/>
+          <w:sz w:val="24"/>
+          <w:szCs w:val="24"/>
+          <w:lang w:val="es-CR"/>
+        </w:rPr>
+        <w:t xml:space="preserve"> que contiene un formato específico.</w:t>
+      </w:r>
+    </w:p>
+    <w:p>
+      <w:pPr>
+        <w:spacing w:after="0" w:line="240" w:lineRule="auto"/>
+        <w:ind w:left="720"/>
+        <w:rPr>
+          <w:rFonts w:ascii="Arial" w:eastAsia="Times New Roman" w:hAnsi="Arial" w:cs="Arial"/>
+          <w:sz w:val="24"/>
+          <w:szCs w:val="24"/>
+          <w:lang w:val="es-CR"/>
+        </w:rPr>
+      </w:pPr>
+      <w:r>
+        <w:rPr>
+          <w:rFonts w:ascii="Arial" w:eastAsia="Times New Roman" w:hAnsi="Arial" w:cs="Arial"/>
+          <w:sz w:val="24"/>
+          <w:szCs w:val="24"/>
+          <w:lang w:val="es-CR"/>
+        </w:rPr>
+        <w:t>“bitmap-1”: 0x124a23</w:t>
+      </w:r>
+    </w:p>
+    <w:p>
+      <w:pPr>
+        <w:spacing w:after="0" w:line="240" w:lineRule="auto"/>
+        <w:ind w:left="720"/>
+        <w:rPr>
+          <w:rFonts w:ascii="Arial" w:eastAsia="Times New Roman" w:hAnsi="Arial" w:cs="Arial"/>
+          <w:sz w:val="24"/>
+          <w:szCs w:val="24"/>
+          <w:lang w:val="es-CR"/>
+        </w:rPr>
+      </w:pPr>
+    </w:p>
+    <w:p>
+      <w:pPr>
+        <w:spacing w:after="0" w:line="240" w:lineRule="auto"/>
+        <w:ind w:left="720"/>
+        <w:rPr>
+          <w:rFonts w:ascii="Arial" w:eastAsia="Times New Roman" w:hAnsi="Arial" w:cs="Arial"/>
+          <w:sz w:val="24"/>
+          <w:szCs w:val="24"/>
+          <w:lang w:val="es-CR"/>
+        </w:rPr>
+      </w:pPr>
+      <w:r>
+        <w:rPr>
+          <w:rFonts w:ascii="Arial" w:eastAsia="Times New Roman" w:hAnsi="Arial" w:cs="Arial"/>
+          <w:sz w:val="24"/>
+          <w:szCs w:val="24"/>
+          <w:lang w:val="es-CR"/>
+        </w:rPr>
+        <w:t>Funcionalidades de Redis:</w:t>
+      </w:r>
+    </w:p>
+    <w:p>
+      <w:pPr>
+        <w:pStyle w:val="ListParagraph"/>
+        <w:numPr>
+          <w:ilvl w:val="0"/>
+          <w:numId w:val="4"/>
+        </w:numPr>
+        <w:spacing w:after="0" w:line="240" w:lineRule="auto"/>
+        <w:rPr>
+          <w:rFonts w:ascii="Arial" w:eastAsia="Times New Roman" w:hAnsi="Arial" w:cs="Arial"/>
+          <w:sz w:val="24"/>
+          <w:szCs w:val="24"/>
+          <w:lang w:val="es-CR"/>
+        </w:rPr>
+      </w:pPr>
+      <w:r>
+        <w:rPr>
+          <w:rFonts w:ascii="Arial" w:eastAsia="Times New Roman" w:hAnsi="Arial" w:cs="Arial"/>
+          <w:sz w:val="24"/>
+          <w:szCs w:val="24"/>
+          <w:lang w:val="es-CR"/>
+        </w:rPr>
+        <w:t>Maneja la persistencia</w:t>
+      </w:r>
+      <w:r>
+        <w:rPr>
+          <w:rFonts w:ascii="Arial" w:eastAsia="Times New Roman" w:hAnsi="Arial" w:cs="Arial"/>
+          <w:sz w:val="24"/>
+          <w:szCs w:val="24"/>
+          <w:lang w:val="es-CR"/>
+        </w:rPr>
+        <w:t xml:space="preserve"> – en algunas versiones de Redis se pueden guardar los datos en memoria virtual</w:t>
+      </w:r>
+      <w:r>
+        <w:rPr>
+          <w:rFonts w:ascii="Arial" w:eastAsia="Times New Roman" w:hAnsi="Arial" w:cs="Arial"/>
+          <w:sz w:val="24"/>
+          <w:szCs w:val="24"/>
+          <w:lang w:val="es-CR"/>
+        </w:rPr>
+        <w:t>, pero la idea de este manejador es que todos los datos estén en memoria RAM</w:t>
+      </w:r>
+      <w:r>
+        <w:rPr>
+          <w:rFonts w:ascii="Arial" w:eastAsia="Times New Roman" w:hAnsi="Arial" w:cs="Arial"/>
+          <w:sz w:val="24"/>
+          <w:szCs w:val="24"/>
+          <w:lang w:val="es-CR"/>
+        </w:rPr>
+        <w:t>, permitiendo un rápido acceso a ellos</w:t>
+      </w:r>
+      <w:r>
+        <w:rPr>
+          <w:rFonts w:ascii="Arial" w:eastAsia="Times New Roman" w:hAnsi="Arial" w:cs="Arial"/>
+          <w:sz w:val="24"/>
+          <w:szCs w:val="24"/>
+          <w:lang w:val="es-CR"/>
+        </w:rPr>
+        <w:t>.</w:t>
+      </w:r>
+    </w:p>
+    <w:p>
+      <w:pPr>
+        <w:pStyle w:val="ListParagraph"/>
+        <w:numPr>
+          <w:ilvl w:val="0"/>
+          <w:numId w:val="4"/>
+        </w:numPr>
+        <w:spacing w:after="0" w:line="240" w:lineRule="auto"/>
+        <w:rPr>
+          <w:rFonts w:ascii="Arial" w:eastAsia="Times New Roman" w:hAnsi="Arial" w:cs="Arial"/>
+          <w:sz w:val="24"/>
+          <w:szCs w:val="24"/>
+          <w:lang w:val="es-CR"/>
+        </w:rPr>
+      </w:pPr>
+      <w:r>
+        <w:rPr>
+          <w:rFonts w:ascii="Arial" w:eastAsia="Times New Roman" w:hAnsi="Arial" w:cs="Arial"/>
+          <w:sz w:val="24"/>
+          <w:szCs w:val="24"/>
+          <w:lang w:val="es-CR"/>
+        </w:rPr>
+        <w:t>Redis tiene un buen rendimiento</w:t>
+      </w:r>
+    </w:p>
+    <w:p>
+      <w:pPr>
+        <w:pStyle w:val="ListParagraph"/>
+        <w:numPr>
+          <w:ilvl w:val="0"/>
+          <w:numId w:val="4"/>
+        </w:numPr>
+        <w:spacing w:after="0" w:line="240" w:lineRule="auto"/>
+        <w:rPr>
+          <w:rFonts w:ascii="Arial" w:eastAsia="Times New Roman" w:hAnsi="Arial" w:cs="Arial"/>
+          <w:sz w:val="24"/>
+          <w:szCs w:val="24"/>
+          <w:lang w:val="es-CR"/>
+        </w:rPr>
+      </w:pPr>
+      <w:r>
+        <w:rPr>
+          <w:rFonts w:ascii="Arial" w:eastAsia="Times New Roman" w:hAnsi="Arial" w:cs="Arial"/>
+          <w:sz w:val="24"/>
+          <w:szCs w:val="24"/>
+          <w:lang w:val="es-CR"/>
+        </w:rPr>
+        <w:t xml:space="preserve">Soporta la replicación por </w:t>
+      </w:r>
+      <w:proofErr w:type="spellStart"/>
+      <w:proofErr w:type="gramStart"/>
+      <w:r>
+        <w:rPr>
+          <w:rFonts w:ascii="Arial" w:eastAsia="Times New Roman" w:hAnsi="Arial" w:cs="Arial"/>
+          <w:sz w:val="24"/>
+          <w:szCs w:val="24"/>
+          <w:lang w:val="es-CR"/>
+        </w:rPr>
+        <w:t>cluster</w:t>
+      </w:r>
+      <w:proofErr w:type="spellEnd"/>
+      <w:proofErr w:type="gramEnd"/>
+      <w:r>
+        <w:rPr>
+          <w:rFonts w:ascii="Arial" w:eastAsia="Times New Roman" w:hAnsi="Arial" w:cs="Arial"/>
+          <w:sz w:val="24"/>
+          <w:szCs w:val="24"/>
+          <w:lang w:val="es-CR"/>
+        </w:rPr>
+        <w:t xml:space="preserve">, pudiéndose formas un </w:t>
+      </w:r>
+      <w:proofErr w:type="spellStart"/>
+      <w:r>
+        <w:rPr>
+          <w:rFonts w:ascii="Arial" w:eastAsia="Times New Roman" w:hAnsi="Arial" w:cs="Arial"/>
+          <w:sz w:val="24"/>
+          <w:szCs w:val="24"/>
+          <w:lang w:val="es-CR"/>
+        </w:rPr>
+        <w:t>cluster</w:t>
+      </w:r>
+      <w:proofErr w:type="spellEnd"/>
+      <w:r>
+        <w:rPr>
+          <w:rFonts w:ascii="Arial" w:eastAsia="Times New Roman" w:hAnsi="Arial" w:cs="Arial"/>
+          <w:sz w:val="24"/>
+          <w:szCs w:val="24"/>
+          <w:lang w:val="es-CR"/>
+        </w:rPr>
+        <w:t xml:space="preserve"> de nodos </w:t>
+      </w:r>
+      <w:proofErr w:type="spellStart"/>
+      <w:r>
+        <w:rPr>
+          <w:rFonts w:ascii="Arial" w:eastAsia="Times New Roman" w:hAnsi="Arial" w:cs="Arial"/>
+          <w:sz w:val="24"/>
+          <w:szCs w:val="24"/>
+          <w:lang w:val="es-CR"/>
+        </w:rPr>
+        <w:t>redis</w:t>
+      </w:r>
+      <w:proofErr w:type="spellEnd"/>
+      <w:r>
+        <w:rPr>
+          <w:rFonts w:ascii="Arial" w:eastAsia="Times New Roman" w:hAnsi="Arial" w:cs="Arial"/>
+          <w:sz w:val="24"/>
+          <w:szCs w:val="24"/>
+          <w:lang w:val="es-CR"/>
+        </w:rPr>
+        <w:t xml:space="preserve"> que trabajen en conjunto</w:t>
+      </w:r>
+      <w:r>
+        <w:rPr>
+          <w:rFonts w:ascii="Arial" w:eastAsia="Times New Roman" w:hAnsi="Arial" w:cs="Arial"/>
+          <w:sz w:val="24"/>
+          <w:szCs w:val="24"/>
+          <w:lang w:val="es-CR"/>
+        </w:rPr>
+        <w:t>.</w:t>
+      </w:r>
+    </w:p>
+    <w:p>
+      <w:pPr>
+        <w:pStyle w:val="ListParagraph"/>
+        <w:numPr>
+          <w:ilvl w:val="0"/>
+          <w:numId w:val="4"/>
+        </w:numPr>
+        <w:spacing w:after="0" w:line="240" w:lineRule="auto"/>
+        <w:rPr>
+          <w:rFonts w:ascii="Arial" w:eastAsia="Times New Roman" w:hAnsi="Arial" w:cs="Arial"/>
+          <w:sz w:val="24"/>
+          <w:szCs w:val="24"/>
+          <w:lang w:val="es-CR"/>
+        </w:rPr>
+      </w:pPr>
+      <w:r>
+        <w:rPr>
+          <w:rFonts w:ascii="Arial" w:eastAsia="Times New Roman" w:hAnsi="Arial" w:cs="Arial"/>
+          <w:sz w:val="24"/>
+          <w:szCs w:val="24"/>
+          <w:lang w:val="es-CR"/>
+        </w:rPr>
+        <w:t xml:space="preserve">Maneja un protocolo de texto muy simple por lo que </w:t>
+      </w:r>
+      <w:r>
+        <w:rPr>
+          <w:rFonts w:ascii="Arial" w:eastAsia="Times New Roman" w:hAnsi="Arial" w:cs="Arial"/>
+          <w:sz w:val="24"/>
+          <w:szCs w:val="24"/>
+          <w:lang w:val="es-CR"/>
+        </w:rPr>
+        <w:t>veremos que la conexión que se establece entre el cliente y el servidor</w:t>
+      </w:r>
+      <w:r>
+        <w:rPr>
+          <w:rFonts w:ascii="Arial" w:eastAsia="Times New Roman" w:hAnsi="Arial" w:cs="Arial"/>
+          <w:sz w:val="24"/>
+          <w:szCs w:val="24"/>
+          <w:lang w:val="es-CR"/>
+        </w:rPr>
+        <w:t xml:space="preserve"> pueden ser sencillas</w:t>
+      </w:r>
+      <w:r>
+        <w:rPr>
+          <w:rFonts w:ascii="Arial" w:eastAsia="Times New Roman" w:hAnsi="Arial" w:cs="Arial"/>
+          <w:sz w:val="24"/>
+          <w:szCs w:val="24"/>
+          <w:lang w:val="es-CR"/>
+        </w:rPr>
+        <w:t>. Esto permite que instalar el conector de Redis de cualquier lenguaje no sea complicado</w:t>
+      </w:r>
+      <w:r>
+        <w:rPr>
+          <w:rFonts w:ascii="Arial" w:eastAsia="Times New Roman" w:hAnsi="Arial" w:cs="Arial"/>
+          <w:sz w:val="24"/>
+          <w:szCs w:val="24"/>
+          <w:lang w:val="es-CR"/>
+        </w:rPr>
+        <w:t>.</w:t>
+      </w:r>
+      <w:r>
+        <w:rPr>
+          <w:rFonts w:ascii="Arial" w:eastAsia="Times New Roman" w:hAnsi="Arial" w:cs="Arial"/>
+          <w:sz w:val="24"/>
+          <w:szCs w:val="24"/>
+          <w:lang w:val="es-CR"/>
+        </w:rPr>
+        <w:t xml:space="preserve"> Lo que se debe hacer es conectarlo a un puerto específico y escribir un </w:t>
+      </w:r>
+      <w:proofErr w:type="spellStart"/>
+      <w:r>
+        <w:rPr>
+          <w:rFonts w:ascii="Arial" w:eastAsia="Times New Roman" w:hAnsi="Arial" w:cs="Arial"/>
+          <w:sz w:val="24"/>
+          <w:szCs w:val="24"/>
+          <w:lang w:val="es-CR"/>
+        </w:rPr>
+        <w:t>string</w:t>
+      </w:r>
+      <w:proofErr w:type="spellEnd"/>
+      <w:r>
+        <w:rPr>
+          <w:rFonts w:ascii="Arial" w:eastAsia="Times New Roman" w:hAnsi="Arial" w:cs="Arial"/>
+          <w:sz w:val="24"/>
+          <w:szCs w:val="24"/>
+          <w:lang w:val="es-CR"/>
+        </w:rPr>
+        <w:t xml:space="preserve"> seguido de los datos que se desean guardar</w:t>
+      </w:r>
+      <w:r>
+        <w:rPr>
+          <w:rFonts w:ascii="Arial" w:eastAsia="Times New Roman" w:hAnsi="Arial" w:cs="Arial"/>
+          <w:sz w:val="24"/>
+          <w:szCs w:val="24"/>
+          <w:lang w:val="es-CR"/>
+        </w:rPr>
+        <w:t xml:space="preserve">. Esto hace que el </w:t>
+      </w:r>
+      <w:proofErr w:type="gramStart"/>
+      <w:r>
+        <w:rPr>
+          <w:rFonts w:ascii="Arial" w:eastAsia="Times New Roman" w:hAnsi="Arial" w:cs="Arial"/>
+          <w:sz w:val="24"/>
+          <w:szCs w:val="24"/>
+          <w:lang w:val="es-CR"/>
+        </w:rPr>
+        <w:t>driver</w:t>
+      </w:r>
+      <w:proofErr w:type="gramEnd"/>
+      <w:r>
+        <w:rPr>
+          <w:rFonts w:ascii="Arial" w:eastAsia="Times New Roman" w:hAnsi="Arial" w:cs="Arial"/>
+          <w:sz w:val="24"/>
+          <w:szCs w:val="24"/>
+          <w:lang w:val="es-CR"/>
+        </w:rPr>
+        <w:t xml:space="preserve"> este implementado en la mayoría de los lenguajes de programación</w:t>
+      </w:r>
+      <w:r>
+        <w:rPr>
+          <w:rFonts w:ascii="Arial" w:eastAsia="Times New Roman" w:hAnsi="Arial" w:cs="Arial"/>
+          <w:sz w:val="24"/>
+          <w:szCs w:val="24"/>
+          <w:lang w:val="es-CR"/>
+        </w:rPr>
+        <w:t>.</w:t>
+      </w:r>
+    </w:p>
+    <w:p>
+      <w:pPr>
+        <w:spacing w:after="0" w:line="240" w:lineRule="auto"/>
+        <w:ind w:left="720"/>
+        <w:rPr>
+          <w:rFonts w:ascii="Arial" w:eastAsia="Times New Roman" w:hAnsi="Arial" w:cs="Arial"/>
+          <w:sz w:val="24"/>
+          <w:szCs w:val="24"/>
+          <w:lang w:val="es-CR"/>
+        </w:rPr>
+      </w:pPr>
+    </w:p>
+    <w:p>
+      <w:pPr>
+        <w:spacing w:after="0" w:line="240" w:lineRule="auto"/>
+        <w:ind w:left="720"/>
+        <w:rPr>
+          <w:rFonts w:ascii="Arial" w:eastAsia="Times New Roman" w:hAnsi="Arial" w:cs="Arial"/>
+          <w:sz w:val="24"/>
+          <w:szCs w:val="24"/>
+          <w:lang w:val="es-CR"/>
+        </w:rPr>
+      </w:pPr>
+      <w:r>
+        <w:rPr>
+          <w:rFonts w:ascii="Arial" w:eastAsia="Times New Roman" w:hAnsi="Arial" w:cs="Arial"/>
+          <w:sz w:val="24"/>
+          <w:szCs w:val="24"/>
+          <w:lang w:val="es-CR"/>
+        </w:rPr>
+        <w:t>Usos de Redis:</w:t>
+      </w:r>
+    </w:p>
+    <w:p>
+      <w:pPr>
+        <w:spacing w:after="0" w:line="240" w:lineRule="auto"/>
+        <w:ind w:left="720"/>
+        <w:rPr>
+          <w:rFonts w:ascii="Arial" w:eastAsia="Times New Roman" w:hAnsi="Arial" w:cs="Arial"/>
+          <w:sz w:val="24"/>
+          <w:szCs w:val="24"/>
+          <w:lang w:val="es-CR"/>
+        </w:rPr>
+      </w:pPr>
+    </w:p>
+    <w:p>
+      <w:pPr>
+        <w:pStyle w:val="ListParagraph"/>
+        <w:numPr>
+          <w:ilvl w:val="0"/>
+          <w:numId w:val="4"/>
+        </w:numPr>
+        <w:spacing w:after="0" w:line="240" w:lineRule="auto"/>
+        <w:rPr>
+          <w:rFonts w:ascii="Arial" w:eastAsia="Times New Roman" w:hAnsi="Arial" w:cs="Arial"/>
+          <w:sz w:val="24"/>
+          <w:szCs w:val="24"/>
+          <w:lang w:val="es-CR"/>
+        </w:rPr>
+      </w:pPr>
+      <w:r>
+        <w:rPr>
+          <w:rFonts w:ascii="Arial" w:eastAsia="Times New Roman" w:hAnsi="Arial" w:cs="Arial"/>
+          <w:sz w:val="24"/>
+          <w:szCs w:val="24"/>
+          <w:lang w:val="es-CR"/>
+        </w:rPr>
+        <w:t>Caché de valores que sean generados a partir de operaciones computacionales que consumen mucho tiempo</w:t>
+      </w:r>
+      <w:r>
+        <w:rPr>
+          <w:rFonts w:ascii="Arial" w:eastAsia="Times New Roman" w:hAnsi="Arial" w:cs="Arial"/>
+          <w:sz w:val="24"/>
+          <w:szCs w:val="24"/>
+          <w:lang w:val="es-CR"/>
+        </w:rPr>
+        <w:t xml:space="preserve">. En este caso en lugar de guardar en disco las estructuras, datos o documentos generados, se guardan en </w:t>
+      </w:r>
+      <w:r>
+        <w:rPr>
+          <w:rFonts w:ascii="Arial" w:eastAsia="Times New Roman" w:hAnsi="Arial" w:cs="Arial"/>
+          <w:sz w:val="24"/>
+          <w:szCs w:val="24"/>
+          <w:lang w:val="es-CR"/>
+        </w:rPr>
+        <w:t>el caché</w:t>
+      </w:r>
+      <w:r>
+        <w:rPr>
+          <w:rFonts w:ascii="Arial" w:eastAsia="Times New Roman" w:hAnsi="Arial" w:cs="Arial"/>
+          <w:sz w:val="24"/>
+          <w:szCs w:val="24"/>
+          <w:lang w:val="es-CR"/>
+        </w:rPr>
+        <w:t>.</w:t>
+      </w:r>
+      <w:r>
+        <w:rPr>
+          <w:rFonts w:ascii="Arial" w:eastAsia="Times New Roman" w:hAnsi="Arial" w:cs="Arial"/>
+          <w:sz w:val="24"/>
+          <w:szCs w:val="24"/>
+          <w:lang w:val="es-CR"/>
+        </w:rPr>
+        <w:t xml:space="preserve"> Esto se puede ejecutar hasta que decidamos expirar el valor por vigencia</w:t>
+      </w:r>
+      <w:r>
+        <w:rPr>
+          <w:rFonts w:ascii="Arial" w:eastAsia="Times New Roman" w:hAnsi="Arial" w:cs="Arial"/>
+          <w:sz w:val="24"/>
+          <w:szCs w:val="24"/>
+          <w:lang w:val="es-CR"/>
+        </w:rPr>
+        <w:t>.</w:t>
+      </w:r>
+      <w:r>
+        <w:rPr>
+          <w:rFonts w:ascii="Arial" w:eastAsia="Times New Roman" w:hAnsi="Arial" w:cs="Arial"/>
+          <w:sz w:val="24"/>
+          <w:szCs w:val="24"/>
+          <w:lang w:val="es-CR"/>
+        </w:rPr>
+        <w:t xml:space="preserve"> </w:t>
+      </w:r>
+      <w:r>
+        <w:rPr>
+          <w:rFonts w:ascii="Arial" w:eastAsia="Times New Roman" w:hAnsi="Arial" w:cs="Arial"/>
+          <w:sz w:val="24"/>
+          <w:szCs w:val="24"/>
+          <w:lang w:val="es-CR"/>
+        </w:rPr>
+        <w:sym w:font="Wingdings" w:char="F0E0"/>
+      </w:r>
+      <w:r>
+        <w:rPr>
+          <w:rFonts w:ascii="Arial" w:eastAsia="Times New Roman" w:hAnsi="Arial" w:cs="Arial"/>
+          <w:sz w:val="24"/>
+          <w:szCs w:val="24"/>
+          <w:lang w:val="es-CR"/>
+        </w:rPr>
+        <w:t xml:space="preserve"> este modelo se llama de carga floja</w:t>
+      </w:r>
+      <w:r>
+        <w:rPr>
+          <w:rFonts w:ascii="Arial" w:eastAsia="Times New Roman" w:hAnsi="Arial" w:cs="Arial"/>
+          <w:sz w:val="24"/>
+          <w:szCs w:val="24"/>
+          <w:lang w:val="es-CR"/>
+        </w:rPr>
+        <w:t>, es para lo que se usa Redis el 90% de las veces</w:t>
+      </w:r>
+    </w:p>
+    <w:p>
+      <w:pPr>
+        <w:pStyle w:val="ListParagraph"/>
+        <w:spacing w:after="0" w:line="240" w:lineRule="auto"/>
+        <w:ind w:left="1080"/>
+        <w:rPr>
+          <w:rFonts w:ascii="Arial" w:eastAsia="Times New Roman" w:hAnsi="Arial" w:cs="Arial"/>
+          <w:sz w:val="24"/>
+          <w:szCs w:val="24"/>
+          <w:lang w:val="es-CR"/>
+        </w:rPr>
+      </w:pPr>
+    </w:p>
+    <w:p>
+      <w:pPr>
+        <w:pStyle w:val="ListParagraph"/>
+        <w:numPr>
+          <w:ilvl w:val="0"/>
+          <w:numId w:val="4"/>
+        </w:numPr>
+        <w:spacing w:after="0" w:line="240" w:lineRule="auto"/>
+        <w:rPr>
+          <w:rFonts w:ascii="Arial" w:eastAsia="Times New Roman" w:hAnsi="Arial" w:cs="Arial"/>
+          <w:sz w:val="24"/>
+          <w:szCs w:val="24"/>
+          <w:lang w:val="es-CR"/>
+        </w:rPr>
+      </w:pPr>
+      <w:r>
+        <w:rPr>
+          <w:rFonts w:ascii="Arial" w:eastAsia="Times New Roman" w:hAnsi="Arial" w:cs="Arial"/>
+          <w:sz w:val="24"/>
+          <w:szCs w:val="24"/>
+          <w:lang w:val="es-CR"/>
+        </w:rPr>
+        <w:t>En HTML para poder realizar carga de página más rápida.</w:t>
+      </w:r>
+    </w:p>
+    <w:p>
+      <w:pPr>
+        <w:pStyle w:val="ListParagraph"/>
+        <w:rPr>
+          <w:rFonts w:ascii="Arial" w:eastAsia="Times New Roman" w:hAnsi="Arial" w:cs="Arial"/>
+          <w:sz w:val="24"/>
+          <w:szCs w:val="24"/>
+          <w:lang w:val="es-CR"/>
+        </w:rPr>
+      </w:pPr>
+    </w:p>
+    <w:p>
+      <w:pPr>
+        <w:pStyle w:val="ListParagraph"/>
+        <w:numPr>
+          <w:ilvl w:val="0"/>
+          <w:numId w:val="4"/>
+        </w:numPr>
+        <w:spacing w:after="0" w:line="240" w:lineRule="auto"/>
+        <w:rPr>
+          <w:rFonts w:ascii="Arial" w:eastAsia="Times New Roman" w:hAnsi="Arial" w:cs="Arial"/>
+          <w:sz w:val="24"/>
+          <w:szCs w:val="24"/>
+          <w:lang w:val="es-CR"/>
+        </w:rPr>
+      </w:pPr>
+      <w:r>
+        <w:rPr>
+          <w:rFonts w:ascii="Arial" w:eastAsia="Times New Roman" w:hAnsi="Arial" w:cs="Arial"/>
+          <w:sz w:val="24"/>
+          <w:szCs w:val="24"/>
+          <w:lang w:val="es-CR"/>
+        </w:rPr>
+        <w:t>Procesos y estatus en lotes</w:t>
+      </w:r>
+      <w:r>
+        <w:rPr>
+          <w:rFonts w:ascii="Arial" w:eastAsia="Times New Roman" w:hAnsi="Arial" w:cs="Arial"/>
+          <w:sz w:val="24"/>
+          <w:szCs w:val="24"/>
+          <w:lang w:val="es-CR"/>
+        </w:rPr>
+        <w:t xml:space="preserve">. Ejemplo: planillas </w:t>
+      </w:r>
+      <w:r>
+        <w:rPr>
+          <w:rFonts w:ascii="Arial" w:eastAsia="Times New Roman" w:hAnsi="Arial" w:cs="Arial"/>
+          <w:sz w:val="24"/>
+          <w:szCs w:val="24"/>
+          <w:lang w:val="es-CR"/>
+        </w:rPr>
+        <w:sym w:font="Wingdings" w:char="F0E0"/>
+      </w:r>
+      <w:r>
+        <w:rPr>
+          <w:rFonts w:ascii="Arial" w:eastAsia="Times New Roman" w:hAnsi="Arial" w:cs="Arial"/>
+          <w:sz w:val="24"/>
+          <w:szCs w:val="24"/>
+          <w:lang w:val="es-CR"/>
+        </w:rPr>
+        <w:t xml:space="preserve"> toma tiempo en procesarse </w:t>
+      </w:r>
+      <w:r>
+        <w:rPr>
+          <w:rFonts w:ascii="Arial" w:eastAsia="Times New Roman" w:hAnsi="Arial" w:cs="Arial"/>
+          <w:sz w:val="24"/>
+          <w:szCs w:val="24"/>
+          <w:lang w:val="es-CR"/>
+        </w:rPr>
+        <w:sym w:font="Wingdings" w:char="F0E0"/>
+      </w:r>
+      <w:r>
+        <w:rPr>
+          <w:rFonts w:ascii="Arial" w:eastAsia="Times New Roman" w:hAnsi="Arial" w:cs="Arial"/>
+          <w:sz w:val="24"/>
+          <w:szCs w:val="24"/>
+          <w:lang w:val="es-CR"/>
+        </w:rPr>
+        <w:t xml:space="preserve"> diferentes tipos de datos.</w:t>
+      </w:r>
+    </w:p>
+    <w:p>
+      <w:pPr>
+        <w:pStyle w:val="ListParagraph"/>
+        <w:rPr>
+          <w:rFonts w:ascii="Arial" w:eastAsia="Times New Roman" w:hAnsi="Arial" w:cs="Arial"/>
+          <w:sz w:val="24"/>
+          <w:szCs w:val="24"/>
+          <w:lang w:val="es-CR"/>
+        </w:rPr>
+      </w:pPr>
+    </w:p>
+    <w:p>
+      <w:pPr>
+        <w:pStyle w:val="ListParagraph"/>
+        <w:numPr>
+          <w:ilvl w:val="0"/>
+          <w:numId w:val="4"/>
+        </w:numPr>
+        <w:spacing w:after="0" w:line="240" w:lineRule="auto"/>
+        <w:rPr>
+          <w:rFonts w:ascii="Arial" w:eastAsia="Times New Roman" w:hAnsi="Arial" w:cs="Arial"/>
+          <w:sz w:val="24"/>
+          <w:szCs w:val="24"/>
+          <w:lang w:val="es-CR"/>
+        </w:rPr>
+      </w:pPr>
+      <w:r>
+        <w:rPr>
+          <w:rFonts w:ascii="Arial" w:eastAsia="Times New Roman" w:hAnsi="Arial" w:cs="Arial"/>
+          <w:sz w:val="24"/>
+          <w:szCs w:val="24"/>
+          <w:lang w:val="es-CR"/>
+        </w:rPr>
+        <w:t>De forma general</w:t>
+      </w:r>
+      <w:r>
+        <w:rPr>
+          <w:rFonts w:ascii="Arial" w:eastAsia="Times New Roman" w:hAnsi="Arial" w:cs="Arial"/>
+          <w:sz w:val="24"/>
+          <w:szCs w:val="24"/>
+          <w:lang w:val="es-CR"/>
+        </w:rPr>
+        <w:t>, Redis se utiliza para almacenar datos que se van a almacenar datos en el momento que probablemente vayan a expirar y que luego no se van a necesitar</w:t>
+      </w:r>
+      <w:r>
+        <w:rPr>
+          <w:rFonts w:ascii="Arial" w:eastAsia="Times New Roman" w:hAnsi="Arial" w:cs="Arial"/>
+          <w:sz w:val="24"/>
+          <w:szCs w:val="24"/>
+          <w:lang w:val="es-CR"/>
+        </w:rPr>
+        <w:t>.</w:t>
+      </w:r>
+    </w:p>
+    <w:p>
+      <w:pPr>
+        <w:pStyle w:val="ListParagraph"/>
+        <w:spacing w:after="0" w:line="240" w:lineRule="auto"/>
+        <w:ind w:left="1440"/>
+        <w:rPr>
+          <w:rFonts w:ascii="Arial" w:eastAsia="Times New Roman" w:hAnsi="Arial" w:cs="Arial"/>
+          <w:sz w:val="24"/>
+          <w:szCs w:val="24"/>
+          <w:lang w:val="es-CR"/>
+        </w:rPr>
+      </w:pPr>
+    </w:p>
+    <w:p>
+      <w:pPr>
         <w:pStyle w:val="ListParagraph"/>
         <w:numPr>
           <w:ilvl w:val="1"/>
@@ -356,6 +1880,145 @@
     </w:p>
     <w:p>
       <w:pPr>
+        <w:spacing w:after="0" w:line="240" w:lineRule="auto"/>
+        <w:ind w:left="720"/>
+        <w:rPr>
+          <w:rFonts w:ascii="Arial" w:eastAsia="Times New Roman" w:hAnsi="Arial" w:cs="Arial"/>
+          <w:sz w:val="24"/>
+          <w:szCs w:val="24"/>
+          <w:lang w:val="es-CR"/>
+        </w:rPr>
+      </w:pPr>
+    </w:p>
+    <w:p>
+      <w:pPr>
+        <w:pStyle w:val="NormalWeb"/>
+        <w:spacing w:before="0" w:beforeAutospacing="0" w:after="0" w:afterAutospacing="0"/>
+        <w:rPr>
+          <w:rFonts w:ascii="Arial" w:hAnsi="Arial" w:cs="Arial"/>
+          <w:b/>
+          <w:bCs/>
+          <w:lang w:val="es-CR"/>
+        </w:rPr>
+      </w:pPr>
+      <w:r>
+        <w:rPr>
+          <w:rFonts w:ascii="Arial" w:hAnsi="Arial" w:cs="Arial"/>
+          <w:b/>
+          <w:bCs/>
+          <w:lang w:val="es-CR"/>
+        </w:rPr>
+        <w:t>Prueba tus conocimientos</w:t>
+      </w:r>
+    </w:p>
+    <w:p>
+      <w:pPr>
+        <w:pStyle w:val="NormalWeb"/>
+        <w:spacing w:before="0" w:beforeAutospacing="0" w:after="0" w:afterAutospacing="0"/>
+        <w:rPr>
+          <w:rFonts w:ascii="Arial" w:hAnsi="Arial" w:cs="Arial"/>
+          <w:b/>
+          <w:bCs/>
+          <w:lang w:val="es-CR"/>
+        </w:rPr>
+      </w:pPr>
+    </w:p>
+    <w:p>
+      <w:pPr>
+        <w:pStyle w:val="NormalWeb"/>
+        <w:spacing w:before="0" w:beforeAutospacing="0"/>
+        <w:rPr>
+          <w:rFonts w:ascii="Arial" w:hAnsi="Arial" w:cs="Arial"/>
+          <w:lang w:val="es-CR"/>
+        </w:rPr>
+      </w:pPr>
+      <w:r>
+        <w:rPr>
+          <w:rFonts w:ascii="Arial" w:hAnsi="Arial" w:cs="Arial"/>
+          <w:lang w:val="es-CR"/>
+        </w:rPr>
+        <w:t xml:space="preserve">¿Cuál sería la forma de representar el objeto de tipo </w:t>
+      </w:r>
+      <w:proofErr w:type="spellStart"/>
+      <w:r>
+        <w:rPr>
+          <w:rFonts w:ascii="Arial" w:hAnsi="Arial" w:cs="Arial"/>
+          <w:lang w:val="es-CR"/>
+        </w:rPr>
+        <w:t>string</w:t>
+      </w:r>
+      <w:proofErr w:type="spellEnd"/>
+      <w:r>
+        <w:rPr>
+          <w:rFonts w:ascii="Arial" w:hAnsi="Arial" w:cs="Arial"/>
+          <w:lang w:val="es-CR"/>
+        </w:rPr>
+        <w:t xml:space="preserve"> llamado “casa” cuya clave es “llave” en el formato clave/valor?</w:t>
+      </w:r>
+    </w:p>
+    <w:p>
+      <w:pPr>
+        <w:pStyle w:val="NormalWeb"/>
+        <w:spacing w:before="0" w:beforeAutospacing="0"/>
+        <w:rPr>
+          <w:rFonts w:ascii="Arial" w:hAnsi="Arial" w:cs="Arial"/>
+          <w:lang w:val="es-CR"/>
+        </w:rPr>
+      </w:pPr>
+      <w:r>
+        <w:rPr>
+          <w:noProof/>
+        </w:rPr>
+        <w:drawing>
+          <wp:inline distT="0" distB="0" distL="0" distR="0" wp14:anchorId="59736343" wp14:editId="33E8F11F">
+            <wp:extent cx="5943600" cy="1088390"/>
+            <wp:effectExtent l="0" t="0" r="0" b="0"/>
+            <wp:docPr id="1" name="Picture 1"/>
+            <wp:cNvGraphicFramePr>
+              <a:graphicFrameLocks xmlns:a="http://schemas.openxmlformats.org/drawingml/2006/main" noChangeAspect="1"/>
+            </wp:cNvGraphicFramePr>
+            <a:graphic xmlns:a="http://schemas.openxmlformats.org/drawingml/2006/main">
+              <a:graphicData uri="http://schemas.openxmlformats.org/drawingml/2006/picture">
+                <pic:pic xmlns:pic="http://schemas.openxmlformats.org/drawingml/2006/picture">
+                  <pic:nvPicPr>
+                    <pic:cNvPr id="1" name=""/>
+                    <pic:cNvPicPr/>
+                  </pic:nvPicPr>
+                  <pic:blipFill>
+                    <a:blip r:embed="rId7"/>
+                    <a:stretch>
+                      <a:fillRect/>
+                    </a:stretch>
+                  </pic:blipFill>
+                  <pic:spPr>
+                    <a:xfrm>
+                      <a:off x="0" y="0"/>
+                      <a:ext cx="5943600" cy="1088390"/>
+                    </a:xfrm>
+                    <a:prstGeom prst="rect">
+                      <a:avLst/>
+                    </a:prstGeom>
+                  </pic:spPr>
+                </pic:pic>
+              </a:graphicData>
+            </a:graphic>
+          </wp:inline>
+        </w:drawing>
+      </w:r>
+    </w:p>
+    <w:p>
+      <w:pPr>
+        <w:spacing w:after="0" w:line="240" w:lineRule="auto"/>
+        <w:rPr>
+          <w:rFonts w:ascii="Arial" w:eastAsia="Times New Roman" w:hAnsi="Arial" w:cs="Arial"/>
+          <w:sz w:val="24"/>
+          <w:szCs w:val="24"/>
+          <w:lang w:val="es-CR"/>
+        </w:rPr>
+      </w:pPr>
+    </w:p>
+    <w:p>
+      <w:pPr>
         <w:pStyle w:val="ListParagraph"/>
         <w:numPr>
           <w:ilvl w:val="1"/>
@@ -381,6 +2044,143 @@
     </w:p>
     <w:p>
       <w:pPr>
+        <w:spacing w:after="0" w:line="240" w:lineRule="auto"/>
+        <w:rPr>
+          <w:rFonts w:ascii="Arial" w:eastAsia="Times New Roman" w:hAnsi="Arial" w:cs="Arial"/>
+          <w:sz w:val="24"/>
+          <w:szCs w:val="24"/>
+          <w:lang w:val="es-CR"/>
+        </w:rPr>
+      </w:pPr>
+    </w:p>
+    <w:p>
+      <w:pPr>
+        <w:pStyle w:val="NormalWeb"/>
+        <w:spacing w:before="0" w:beforeAutospacing="0" w:after="0" w:afterAutospacing="0"/>
+        <w:rPr>
+          <w:rFonts w:ascii="Arial" w:hAnsi="Arial" w:cs="Arial"/>
+          <w:b/>
+          <w:bCs/>
+          <w:lang w:val="es-CR"/>
+        </w:rPr>
+      </w:pPr>
+      <w:r>
+        <w:rPr>
+          <w:rFonts w:ascii="Arial" w:hAnsi="Arial" w:cs="Arial"/>
+          <w:b/>
+          <w:bCs/>
+          <w:lang w:val="es-CR"/>
+        </w:rPr>
+        <w:t>Analiza y relaciona</w:t>
+      </w:r>
+    </w:p>
+    <w:p>
+      <w:pPr>
+        <w:pStyle w:val="NormalWeb"/>
+        <w:spacing w:before="0" w:beforeAutospacing="0" w:after="0" w:afterAutospacing="0"/>
+        <w:rPr>
+          <w:rFonts w:ascii="Arial" w:hAnsi="Arial" w:cs="Arial"/>
+          <w:b/>
+          <w:bCs/>
+          <w:lang w:val="es-CR"/>
+        </w:rPr>
+      </w:pPr>
+    </w:p>
+    <w:p>
+      <w:pPr>
+        <w:pStyle w:val="NormalWeb"/>
+        <w:spacing w:before="0" w:beforeAutospacing="0"/>
+        <w:rPr>
+          <w:rFonts w:ascii="Arial" w:hAnsi="Arial" w:cs="Arial"/>
+          <w:lang w:val="es-CR"/>
+        </w:rPr>
+      </w:pPr>
+      <w:r>
+        <w:rPr>
+          <w:rFonts w:ascii="Arial" w:hAnsi="Arial" w:cs="Arial"/>
+          <w:lang w:val="es-CR"/>
+        </w:rPr>
+        <w:t>Realiza la correspondencia de los conceptos de la columna de la izquierda con las definiciones de la columna de la derecha.</w:t>
+      </w:r>
+    </w:p>
+    <w:p>
+      <w:pPr>
+        <w:spacing w:after="0" w:line="240" w:lineRule="auto"/>
+        <w:rPr>
+          <w:rFonts w:ascii="Arial" w:eastAsia="Times New Roman" w:hAnsi="Arial" w:cs="Arial"/>
+          <w:sz w:val="24"/>
+          <w:szCs w:val="24"/>
+          <w:lang w:val="es-CR"/>
+        </w:rPr>
+      </w:pPr>
+      <w:r>
+        <w:rPr>
+          <w:noProof/>
+        </w:rPr>
+        <w:lastRenderedPageBreak/>
+        <w:drawing>
+          <wp:inline distT="0" distB="0" distL="0" distR="0" wp14:anchorId="507C9E05" wp14:editId="7AFD88AC">
+            <wp:extent cx="4527550" cy="3368091"/>
+            <wp:effectExtent l="0" t="0" r="6350" b="3810"/>
+            <wp:docPr id="2" name="Picture 2"/>
+            <wp:cNvGraphicFramePr>
+              <a:graphicFrameLocks xmlns:a="http://schemas.openxmlformats.org/drawingml/2006/main" noChangeAspect="1"/>
+            </wp:cNvGraphicFramePr>
+            <a:graphic xmlns:a="http://schemas.openxmlformats.org/drawingml/2006/main">
+              <a:graphicData uri="http://schemas.openxmlformats.org/drawingml/2006/picture">
+                <pic:pic xmlns:pic="http://schemas.openxmlformats.org/drawingml/2006/picture">
+                  <pic:nvPicPr>
+                    <pic:cNvPr id="1" name=""/>
+                    <pic:cNvPicPr/>
+                  </pic:nvPicPr>
+                  <pic:blipFill>
+                    <a:blip r:embed="rId8"/>
+                    <a:stretch>
+                      <a:fillRect/>
+                    </a:stretch>
+                  </pic:blipFill>
+                  <pic:spPr>
+                    <a:xfrm>
+                      <a:off x="0" y="0"/>
+                      <a:ext cx="4538062" cy="3375911"/>
+                    </a:xfrm>
+                    <a:prstGeom prst="rect">
+                      <a:avLst/>
+                    </a:prstGeom>
+                  </pic:spPr>
+                </pic:pic>
+              </a:graphicData>
+            </a:graphic>
+          </wp:inline>
+        </w:drawing>
+      </w:r>
+    </w:p>
+    <w:p>
+      <w:pPr>
+        <w:spacing w:after="0" w:line="240" w:lineRule="auto"/>
+        <w:rPr>
+          <w:rFonts w:ascii="Arial" w:eastAsia="Times New Roman" w:hAnsi="Arial" w:cs="Arial"/>
+          <w:sz w:val="24"/>
+          <w:szCs w:val="24"/>
+          <w:lang w:val="es-CR"/>
+        </w:rPr>
+      </w:pPr>
+    </w:p>
+    <w:p>
+      <w:pPr>
+        <w:pStyle w:val="ListParagraph"/>
+        <w:spacing w:after="0" w:line="240" w:lineRule="auto"/>
+        <w:ind w:left="1440"/>
+        <w:rPr>
+          <w:rFonts w:ascii="Arial" w:eastAsia="Times New Roman" w:hAnsi="Arial" w:cs="Arial"/>
+          <w:sz w:val="24"/>
+          <w:szCs w:val="24"/>
+          <w:lang w:val="es-CR"/>
+        </w:rPr>
+      </w:pPr>
+    </w:p>
+    <w:p>
+      <w:pPr>
         <w:pStyle w:val="ListParagraph"/>
         <w:numPr>
           <w:ilvl w:val="1"/>
@@ -406,6 +2206,17 @@
     </w:p>
     <w:p>
       <w:pPr>
+        <w:spacing w:after="0" w:line="240" w:lineRule="auto"/>
+        <w:rPr>
+          <w:rFonts w:ascii="Arial" w:eastAsia="Times New Roman" w:hAnsi="Arial" w:cs="Arial"/>
+          <w:sz w:val="24"/>
+          <w:szCs w:val="24"/>
+          <w:lang w:val="es-CR"/>
+        </w:rPr>
+      </w:pPr>
+    </w:p>
+    <w:p>
+      <w:pPr>
         <w:pStyle w:val="ListParagraph"/>
         <w:numPr>
           <w:ilvl w:val="1"/>
@@ -431,6 +2242,42 @@
     </w:p>
     <w:p>
       <w:pPr>
+        <w:spacing w:after="0" w:line="240" w:lineRule="auto"/>
+        <w:rPr>
+          <w:rFonts w:ascii="Arial" w:eastAsia="Times New Roman" w:hAnsi="Arial" w:cs="Arial"/>
+          <w:sz w:val="24"/>
+          <w:szCs w:val="24"/>
+          <w:lang w:val="es-CR"/>
+        </w:rPr>
+      </w:pPr>
+    </w:p>
+    <w:p>
+      <w:pPr>
+        <w:spacing w:after="0" w:line="240" w:lineRule="auto"/>
+        <w:ind w:left="720"/>
+        <w:rPr>
+          <w:rFonts w:ascii="Arial" w:eastAsia="Times New Roman" w:hAnsi="Arial" w:cs="Arial"/>
+          <w:sz w:val="24"/>
+          <w:szCs w:val="24"/>
+          <w:lang w:val="es-CR"/>
+        </w:rPr>
+      </w:pPr>
+    </w:p>
+    <w:p>
+      <w:pPr>
+        <w:pStyle w:val="ListParagraph"/>
+        <w:spacing w:after="0" w:line="240" w:lineRule="auto"/>
+        <w:ind w:left="1440"/>
+        <w:rPr>
+          <w:rFonts w:ascii="Arial" w:eastAsia="Times New Roman" w:hAnsi="Arial" w:cs="Arial"/>
+          <w:sz w:val="24"/>
+          <w:szCs w:val="24"/>
+          <w:lang w:val="es-CR"/>
+        </w:rPr>
+      </w:pPr>
+    </w:p>
+    <w:p>
+      <w:pPr>
         <w:pStyle w:val="ListParagraph"/>
         <w:numPr>
           <w:ilvl w:val="1"/>
@@ -456,6 +2303,19 @@
     <w:p>
       <w:pPr>
         <w:pStyle w:val="ListParagraph"/>
+        <w:spacing w:after="0" w:line="240" w:lineRule="auto"/>
+        <w:ind w:left="1440"/>
+        <w:rPr>
+          <w:rFonts w:ascii="Arial" w:eastAsia="Times New Roman" w:hAnsi="Arial" w:cs="Arial"/>
+          <w:sz w:val="24"/>
+          <w:szCs w:val="24"/>
+          <w:lang w:val="es-CR"/>
+        </w:rPr>
+      </w:pPr>
+    </w:p>
+    <w:p>
+      <w:pPr>
+        <w:pStyle w:val="ListParagraph"/>
         <w:numPr>
           <w:ilvl w:val="1"/>
           <w:numId w:val="2"/>
@@ -474,8 +2334,43 @@
           <w:sz w:val="24"/>
           <w:szCs w:val="24"/>
         </w:rPr>
-        <w:lastRenderedPageBreak/>
-        <w:t>¿Sabías qué?</w:t>
+        <w:t>¿</w:t>
+      </w:r>
+      <w:proofErr w:type="spellStart"/>
+      <w:r>
+        <w:rPr>
+          <w:rFonts w:ascii="Arial" w:eastAsia="Times New Roman" w:hAnsi="Arial" w:cs="Arial"/>
+          <w:sz w:val="24"/>
+          <w:szCs w:val="24"/>
+        </w:rPr>
+        <w:t>Sabías</w:t>
+      </w:r>
+      <w:proofErr w:type="spellEnd"/>
+      <w:r>
+        <w:rPr>
+          <w:rFonts w:ascii="Arial" w:eastAsia="Times New Roman" w:hAnsi="Arial" w:cs="Arial"/>
+          <w:sz w:val="24"/>
+          <w:szCs w:val="24"/>
+        </w:rPr>
+        <w:t xml:space="preserve"> </w:t>
+      </w:r>
+      <w:proofErr w:type="spellStart"/>
+      <w:r>
+        <w:rPr>
+          <w:rFonts w:ascii="Arial" w:eastAsia="Times New Roman" w:hAnsi="Arial" w:cs="Arial"/>
+          <w:sz w:val="24"/>
+          <w:szCs w:val="24"/>
+        </w:rPr>
+        <w:t>qué</w:t>
+      </w:r>
+      <w:proofErr w:type="spellEnd"/>
+      <w:r>
+        <w:rPr>
+          <w:rFonts w:ascii="Arial" w:eastAsia="Times New Roman" w:hAnsi="Arial" w:cs="Arial"/>
+          <w:sz w:val="24"/>
+          <w:szCs w:val="24"/>
+        </w:rPr>
+        <w:t>?</w:t>
       </w:r>
     </w:p>
     <w:p>
@@ -508,7 +2403,27 @@
           <w:szCs w:val="24"/>
           <w:lang w:val="es-CR"/>
         </w:rPr>
-        <w:t>3. Lección 2: Persistencia, Strings y Estructuras Tipo Hash</w:t>
+        <w:t xml:space="preserve">3. Lección 2: Persistencia, </w:t>
+      </w:r>
+      <w:proofErr w:type="spellStart"/>
+      <w:r>
+        <w:rPr>
+          <w:rFonts w:ascii="Arial" w:eastAsia="Times New Roman" w:hAnsi="Arial" w:cs="Arial"/>
+          <w:sz w:val="24"/>
+          <w:szCs w:val="24"/>
+          <w:lang w:val="es-CR"/>
+        </w:rPr>
+        <w:t>Strings</w:t>
+      </w:r>
+      <w:proofErr w:type="spellEnd"/>
+      <w:r>
+        <w:rPr>
+          <w:rFonts w:ascii="Arial" w:eastAsia="Times New Roman" w:hAnsi="Arial" w:cs="Arial"/>
+          <w:sz w:val="24"/>
+          <w:szCs w:val="24"/>
+          <w:lang w:val="es-CR"/>
+        </w:rPr>
+        <w:t xml:space="preserve"> y Estructuras Tipo Hash</w:t>
       </w:r>
     </w:p>
     <w:p>
@@ -571,8 +2486,18 @@
           <w:sz w:val="24"/>
           <w:szCs w:val="24"/>
         </w:rPr>
-        <w:t>5. UNIDAD 3: Prueba</w:t>
-      </w:r>
+        <w:t xml:space="preserve">5. UNIDAD 3: </w:t>
+      </w:r>
+      <w:proofErr w:type="spellStart"/>
+      <w:r>
+        <w:rPr>
+          <w:rFonts w:ascii="Arial" w:eastAsia="Times New Roman" w:hAnsi="Arial" w:cs="Arial"/>
+          <w:sz w:val="24"/>
+          <w:szCs w:val="24"/>
+        </w:rPr>
+        <w:t>Prueba</w:t>
+      </w:r>
+      <w:proofErr w:type="spellEnd"/>
     </w:p>
     <w:p>
       <w:pPr>
@@ -982,6 +2907,119 @@
       </w:rPr>
     </w:lvl>
   </w:abstractNum>
+  <w:abstractNum w:abstractNumId="3" w15:restartNumberingAfterBreak="0">
+    <w:nsid w:val="784B3A57"/>
+    <w:multiLevelType w:val="hybridMultilevel"/>
+    <w:tmpl w:val="EA72C568"/>
+    <w:lvl w:ilvl="0" w:tplc="F2C05590">
+      <w:start w:val="2"/>
+      <w:numFmt w:val="bullet"/>
+      <w:lvlText w:val="-"/>
+      <w:lvlJc w:val="left"/>
+      <w:pPr>
+        <w:ind w:left="1080" w:hanging="360"/>
+      </w:pPr>
+      <w:rPr>
+        <w:rFonts w:ascii="Arial" w:eastAsia="Times New Roman" w:hAnsi="Arial" w:cs="Arial" w:hint="default"/>
+      </w:rPr>
+    </w:lvl>
+    <w:lvl w:ilvl="1" w:tplc="04090003" w:tentative="1">
+      <w:start w:val="1"/>
+      <w:numFmt w:val="bullet"/>
+      <w:lvlText w:val="o"/>
+      <w:lvlJc w:val="left"/>
+      <w:pPr>
+        <w:ind w:left="1800" w:hanging="360"/>
+      </w:pPr>
+      <w:rPr>
+        <w:rFonts w:ascii="Courier New" w:hAnsi="Courier New" w:cs="Courier New" w:hint="default"/>
+      </w:rPr>
+    </w:lvl>
+    <w:lvl w:ilvl="2" w:tplc="04090005" w:tentative="1">
+      <w:start w:val="1"/>
+      <w:numFmt w:val="bullet"/>
+      <w:lvlText w:val=""/>
+      <w:lvlJc w:val="left"/>
+      <w:pPr>
+        <w:ind w:left="2520" w:hanging="360"/>
+      </w:pPr>
+      <w:rPr>
+        <w:rFonts w:ascii="Wingdings" w:hAnsi="Wingdings" w:hint="default"/>
+      </w:rPr>
+    </w:lvl>
+    <w:lvl w:ilvl="3" w:tplc="04090001" w:tentative="1">
+      <w:start w:val="1"/>
+      <w:numFmt w:val="bullet"/>
+      <w:lvlText w:val=""/>
+      <w:lvlJc w:val="left"/>
+      <w:pPr>
+        <w:ind w:left="3240" w:hanging="360"/>
+      </w:pPr>
+      <w:rPr>
+        <w:rFonts w:ascii="Symbol" w:hAnsi="Symbol" w:hint="default"/>
+      </w:rPr>
+    </w:lvl>
+    <w:lvl w:ilvl="4" w:tplc="04090003" w:tentative="1">
+      <w:start w:val="1"/>
+      <w:numFmt w:val="bullet"/>
+      <w:lvlText w:val="o"/>
+      <w:lvlJc w:val="left"/>
+      <w:pPr>
+        <w:ind w:left="3960" w:hanging="360"/>
+      </w:pPr>
+      <w:rPr>
+        <w:rFonts w:ascii="Courier New" w:hAnsi="Courier New" w:cs="Courier New" w:hint="default"/>
+      </w:rPr>
+    </w:lvl>
+    <w:lvl w:ilvl="5" w:tplc="04090005" w:tentative="1">
+      <w:start w:val="1"/>
+      <w:numFmt w:val="bullet"/>
+      <w:lvlText w:val=""/>
+      <w:lvlJc w:val="left"/>
+      <w:pPr>
+        <w:ind w:left="4680" w:hanging="360"/>
+      </w:pPr>
+      <w:rPr>
+        <w:rFonts w:ascii="Wingdings" w:hAnsi="Wingdings" w:hint="default"/>
+      </w:rPr>
+    </w:lvl>
+    <w:lvl w:ilvl="6" w:tplc="04090001" w:tentative="1">
+      <w:start w:val="1"/>
+      <w:numFmt w:val="bullet"/>
+      <w:lvlText w:val=""/>
+      <w:lvlJc w:val="left"/>
+      <w:pPr>
+        <w:ind w:left="5400" w:hanging="360"/>
+      </w:pPr>
+      <w:rPr>
+        <w:rFonts w:ascii="Symbol" w:hAnsi="Symbol" w:hint="default"/>
+      </w:rPr>
+    </w:lvl>
+    <w:lvl w:ilvl="7" w:tplc="04090003" w:tentative="1">
+      <w:start w:val="1"/>
+      <w:numFmt w:val="bullet"/>
+      <w:lvlText w:val="o"/>
+      <w:lvlJc w:val="left"/>
+      <w:pPr>
+        <w:ind w:left="6120" w:hanging="360"/>
+      </w:pPr>
+      <w:rPr>
+        <w:rFonts w:ascii="Courier New" w:hAnsi="Courier New" w:cs="Courier New" w:hint="default"/>
+      </w:rPr>
+    </w:lvl>
+    <w:lvl w:ilvl="8" w:tplc="04090005" w:tentative="1">
+      <w:start w:val="1"/>
+      <w:numFmt w:val="bullet"/>
+      <w:lvlText w:val=""/>
+      <w:lvlJc w:val="left"/>
+      <w:pPr>
+        <w:ind w:left="6840" w:hanging="360"/>
+      </w:pPr>
+      <w:rPr>
+        <w:rFonts w:ascii="Wingdings" w:hAnsi="Wingdings" w:hint="default"/>
+      </w:rPr>
+    </w:lvl>
+  </w:abstractNum>
   <w:num w:numId="1">
     <w:abstractNumId w:val="2"/>
   </w:num>
@@ -990,6 +3028,9 @@
   </w:num>
   <w:num w:numId="3">
     <w:abstractNumId w:val="1"/>
+  </w:num>
+  <w:num w:numId="4">
+    <w:abstractNumId w:val="3"/>
   </w:num>
 </w:numbering>
 </file>
@@ -1548,6 +3589,11 @@
       <w:szCs w:val="24"/>
     </w:rPr>
   </w:style>
+  <w:style w:type="character" w:customStyle="1" w:styleId="h1-banner">
+    <w:name w:val="h1-banner"/>
+    <w:basedOn w:val="DefaultParagraphFont"/>
+    <w:rsid w:val="00587524"/>
+  </w:style>
 </w:styles>
 </file>
 

</xml_diff>

<commit_message>
No Relational DB - Module 3 - Unit 3 - Redis - Lesson 2 - Persistency, Strings and Hash Structures
</commit_message>
<xml_diff>
--- a/BaseDeDatos/3.BasesDeDatosNoRelacionales/Unidad3/UNIDAD3.docx
+++ b/BaseDeDatos/3.BasesDeDatosNoRelacionales/Unidad3/UNIDAD3.docx
@@ -57,18 +57,8 @@
             <w:sz w:val="24"/>
             <w:szCs w:val="24"/>
           </w:rPr>
-          <w:t xml:space="preserve">UNIDAD 3: </w:t>
+          <w:t>UNIDAD 3: Introducción</w:t>
         </w:r>
-        <w:proofErr w:type="spellStart"/>
-        <w:r>
-          <w:rPr>
-            <w:rFonts w:ascii="Arial" w:eastAsia="Times New Roman" w:hAnsi="Arial" w:cs="Arial"/>
-            <w:sz w:val="24"/>
-            <w:szCs w:val="24"/>
-          </w:rPr>
-          <w:t>Introducción</w:t>
-        </w:r>
-        <w:proofErr w:type="spellEnd"/>
       </w:hyperlink>
     </w:p>
     <w:p>
@@ -129,39 +119,7 @@
           <w:rFonts w:ascii="Arial" w:hAnsi="Arial" w:cs="Arial"/>
           <w:lang w:val="es-CR"/>
         </w:rPr>
-        <w:t xml:space="preserve">Los manejadores orientados a clave/valor se definen como aquellos donde cada valor es accedido vía el uso de una clave, por ejemplo, el valor Luis se puede acceder usando la clave nombre-1. REDIS es uno de los manejadores más conocidos en este renglón. Él se caracteriza por mantener los datos en memoria, lo que se conoce como persistencia en memoria; esta cualidad de Redis hace que sea útil en sistemas donde hay que mantener datos en caché o en sistemas donde existen procesos y es necesario mantener el estatus en memoria. La forma de interactuar con REDIS es, principalmente, a través de los lenguajes de programación y su correspondiente conector para este manejador; sin embargo, en esta unidad interactuaremos con REDIS a través de una consola de comandos que se llama </w:t>
-      </w:r>
-      <w:proofErr w:type="spellStart"/>
-      <w:r>
-        <w:rPr>
-          <w:rFonts w:ascii="Arial" w:hAnsi="Arial" w:cs="Arial"/>
-          <w:lang w:val="es-CR"/>
-        </w:rPr>
-        <w:t>redis-cli</w:t>
-      </w:r>
-      <w:proofErr w:type="spellEnd"/>
-      <w:r>
-        <w:rPr>
-          <w:rFonts w:ascii="Arial" w:hAnsi="Arial" w:cs="Arial"/>
-          <w:lang w:val="es-CR"/>
-        </w:rPr>
-        <w:t xml:space="preserve">. Aprenderemos así a definir elementos y consultarlos, usando el proceso de dada una clave obtenemos su valor. También estudiaremos los tipos de datos, desde los más básicos basados en </w:t>
-      </w:r>
-      <w:proofErr w:type="spellStart"/>
-      <w:r>
-        <w:rPr>
-          <w:rFonts w:ascii="Arial" w:hAnsi="Arial" w:cs="Arial"/>
-          <w:lang w:val="es-CR"/>
-        </w:rPr>
-        <w:t>strings</w:t>
-      </w:r>
-      <w:proofErr w:type="spellEnd"/>
-      <w:r>
-        <w:rPr>
-          <w:rFonts w:ascii="Arial" w:hAnsi="Arial" w:cs="Arial"/>
-          <w:lang w:val="es-CR"/>
-        </w:rPr>
-        <w:t xml:space="preserve"> hasta elementos más complejos como los tipos hash, conjuntos y listas. Similarmente a otros manejadores, existen formas de asegurar nuestros datos restringiendo el acceso a los mismos a través de la asignación de contraseñas, aunque en REDIS este proceso es un poco más simple de realizar, te irás familiarizando con dicho mecanismo. Finalmente, analizamos el proceso general de respaldo y recuperación de los datos, que explota la persistencia de </w:t>
+        <w:t xml:space="preserve">Los manejadores orientados a clave/valor se definen como aquellos donde cada valor es accedido vía el uso de una clave, por ejemplo, el valor Luis se puede acceder usando la clave nombre-1. REDIS es uno de los manejadores más conocidos en este renglón. Él se caracteriza por mantener los datos en memoria, lo que se conoce como persistencia en memoria; esta cualidad de Redis hace que sea útil en sistemas donde hay que mantener datos en caché o en sistemas donde existen procesos y es necesario mantener el estatus en memoria. La forma de interactuar con REDIS es, principalmente, a través de los lenguajes de programación y su correspondiente conector para este manejador; sin embargo, en esta unidad interactuaremos con REDIS a través de una consola de comandos que se llama redis-cli. Aprenderemos así a definir elementos y consultarlos, usando el proceso de dada una clave obtenemos su valor. También estudiaremos los tipos de datos, desde los más básicos basados en strings hasta elementos más complejos como los tipos hash, conjuntos y listas. Similarmente a otros manejadores, existen formas de asegurar nuestros datos restringiendo el acceso a los mismos a través de la asignación de contraseñas, aunque en REDIS este proceso es un poco más simple de realizar, te irás familiarizando con dicho mecanismo. Finalmente, analizamos el proceso general de respaldo y recuperación de los datos, que explota la persistencia de </w:t>
       </w:r>
       <w:r>
         <w:rPr>
@@ -201,7 +159,6 @@
           <w:lang w:val="es-CR"/>
         </w:rPr>
       </w:pPr>
-      <w:proofErr w:type="spellStart"/>
       <w:r>
         <w:rPr>
           <w:rFonts w:ascii="Arial" w:hAnsi="Arial" w:cs="Arial"/>
@@ -209,29 +166,8 @@
           <w:bCs/>
           <w:lang w:val="es-CR"/>
         </w:rPr>
-        <w:t>Objetivos</w:t>
-      </w:r>
-      <w:proofErr w:type="spellEnd"/>
-      <w:r>
-        <w:rPr>
-          <w:rFonts w:ascii="Arial" w:hAnsi="Arial" w:cs="Arial"/>
-          <w:b/>
-          <w:bCs/>
-          <w:lang w:val="es-CR"/>
-        </w:rPr>
-        <w:t xml:space="preserve"> de </w:t>
-      </w:r>
-      <w:proofErr w:type="spellStart"/>
-      <w:r>
-        <w:rPr>
-          <w:rFonts w:ascii="Arial" w:hAnsi="Arial" w:cs="Arial"/>
-          <w:b/>
-          <w:bCs/>
-          <w:lang w:val="es-CR"/>
-        </w:rPr>
-        <w:t>aprendizaje</w:t>
-      </w:r>
-      <w:proofErr w:type="spellEnd"/>
+        <w:t>Objetivos de aprendizaje</w:t>
+      </w:r>
     </w:p>
     <w:p>
       <w:pPr>
@@ -270,23 +206,7 @@
           <w:rFonts w:ascii="Arial" w:hAnsi="Arial" w:cs="Arial"/>
           <w:lang w:val="es-CR"/>
         </w:rPr>
-        <w:t xml:space="preserve">Implementar consultas simples sobre los datos </w:t>
-      </w:r>
-      <w:proofErr w:type="gramStart"/>
-      <w:r>
-        <w:rPr>
-          <w:rFonts w:ascii="Arial" w:hAnsi="Arial" w:cs="Arial"/>
-          <w:lang w:val="es-CR"/>
-        </w:rPr>
-        <w:t>en  REDIS</w:t>
-      </w:r>
-      <w:proofErr w:type="gramEnd"/>
-      <w:r>
-        <w:rPr>
-          <w:rFonts w:ascii="Arial" w:hAnsi="Arial" w:cs="Arial"/>
-          <w:lang w:val="es-CR"/>
-        </w:rPr>
-        <w:t xml:space="preserve"> basadas en el uso de claves y valores.</w:t>
+        <w:t>Implementar consultas simples sobre los datos en  REDIS basadas en el uso de claves y valores.</w:t>
       </w:r>
     </w:p>
     <w:p>
@@ -363,41 +283,13 @@
           <w:szCs w:val="24"/>
         </w:rPr>
       </w:pPr>
-      <w:proofErr w:type="spellStart"/>
-      <w:r>
-        <w:rPr>
-          <w:rFonts w:ascii="Arial" w:eastAsia="Times New Roman" w:hAnsi="Arial" w:cs="Arial"/>
-          <w:sz w:val="24"/>
-          <w:szCs w:val="24"/>
-        </w:rPr>
-        <w:t>Lección</w:t>
-      </w:r>
-      <w:proofErr w:type="spellEnd"/>
-      <w:r>
-        <w:rPr>
-          <w:rFonts w:ascii="Arial" w:eastAsia="Times New Roman" w:hAnsi="Arial" w:cs="Arial"/>
-          <w:sz w:val="24"/>
-          <w:szCs w:val="24"/>
-        </w:rPr>
-        <w:t xml:space="preserve"> 1: </w:t>
-      </w:r>
-      <w:proofErr w:type="spellStart"/>
-      <w:r>
-        <w:rPr>
-          <w:rFonts w:ascii="Arial" w:eastAsia="Times New Roman" w:hAnsi="Arial" w:cs="Arial"/>
-          <w:sz w:val="24"/>
-          <w:szCs w:val="24"/>
-        </w:rPr>
-        <w:t>Introducción</w:t>
-      </w:r>
-      <w:proofErr w:type="spellEnd"/>
-      <w:r>
-        <w:rPr>
-          <w:rFonts w:ascii="Arial" w:eastAsia="Times New Roman" w:hAnsi="Arial" w:cs="Arial"/>
-          <w:sz w:val="24"/>
-          <w:szCs w:val="24"/>
-        </w:rPr>
-        <w:t xml:space="preserve"> a REDIS</w:t>
+      <w:r>
+        <w:rPr>
+          <w:rFonts w:ascii="Arial" w:eastAsia="Times New Roman" w:hAnsi="Arial" w:cs="Arial"/>
+          <w:sz w:val="24"/>
+          <w:szCs w:val="24"/>
+        </w:rPr>
+        <w:t>Lección 1: Introducción a REDIS</w:t>
       </w:r>
     </w:p>
     <w:p>
@@ -485,47 +377,7 @@
           <w:szCs w:val="24"/>
           <w:lang w:val="es-CR"/>
         </w:rPr>
-        <w:t xml:space="preserve"> </w:t>
-      </w:r>
-      <w:proofErr w:type="spellStart"/>
-      <w:r>
-        <w:rPr>
-          <w:rFonts w:ascii="Arial" w:eastAsia="Times New Roman" w:hAnsi="Arial" w:cs="Arial"/>
-          <w:sz w:val="24"/>
-          <w:szCs w:val="24"/>
-          <w:lang w:val="es-CR"/>
-        </w:rPr>
-        <w:t>Remote</w:t>
-      </w:r>
-      <w:proofErr w:type="spellEnd"/>
-      <w:r>
-        <w:rPr>
-          <w:rFonts w:ascii="Arial" w:eastAsia="Times New Roman" w:hAnsi="Arial" w:cs="Arial"/>
-          <w:sz w:val="24"/>
-          <w:szCs w:val="24"/>
-          <w:lang w:val="es-CR"/>
-        </w:rPr>
-        <w:t xml:space="preserve"> </w:t>
-      </w:r>
-      <w:proofErr w:type="spellStart"/>
-      <w:r>
-        <w:rPr>
-          <w:rFonts w:ascii="Arial" w:eastAsia="Times New Roman" w:hAnsi="Arial" w:cs="Arial"/>
-          <w:sz w:val="24"/>
-          <w:szCs w:val="24"/>
-          <w:lang w:val="es-CR"/>
-        </w:rPr>
-        <w:t>Dirtionary</w:t>
-      </w:r>
-      <w:proofErr w:type="spellEnd"/>
-      <w:r>
-        <w:rPr>
-          <w:rFonts w:ascii="Arial" w:eastAsia="Times New Roman" w:hAnsi="Arial" w:cs="Arial"/>
-          <w:sz w:val="24"/>
-          <w:szCs w:val="24"/>
-          <w:lang w:val="es-CR"/>
-        </w:rPr>
-        <w:t xml:space="preserve"> Server</w:t>
+        <w:t xml:space="preserve"> Remote Dirtionary Server</w:t>
       </w:r>
     </w:p>
     <w:p>
@@ -608,19 +460,8 @@
           <w:szCs w:val="24"/>
           <w:lang w:val="es-CR"/>
         </w:rPr>
-        <w:t xml:space="preserve">Open </w:t>
-      </w:r>
-      <w:proofErr w:type="spellStart"/>
-      <w:r>
-        <w:rPr>
-          <w:rFonts w:ascii="Arial" w:eastAsia="Times New Roman" w:hAnsi="Arial" w:cs="Arial"/>
-          <w:sz w:val="24"/>
-          <w:szCs w:val="24"/>
-          <w:lang w:val="es-CR"/>
-        </w:rPr>
-        <w:t>Source</w:t>
-      </w:r>
-      <w:proofErr w:type="spellEnd"/>
+        <w:t>Open Source</w:t>
+      </w:r>
     </w:p>
     <w:p>
       <w:pPr>
@@ -669,19 +510,8 @@
           <w:szCs w:val="24"/>
           <w:lang w:val="es-CR"/>
         </w:rPr>
-        <w:t xml:space="preserve">Se define como </w:t>
-      </w:r>
-      <w:proofErr w:type="spellStart"/>
-      <w:r>
-        <w:rPr>
-          <w:rFonts w:ascii="Arial" w:eastAsia="Times New Roman" w:hAnsi="Arial" w:cs="Arial"/>
-          <w:sz w:val="24"/>
-          <w:szCs w:val="24"/>
-          <w:lang w:val="es-CR"/>
-        </w:rPr>
-        <w:t>in-memory</w:t>
-      </w:r>
-      <w:proofErr w:type="spellEnd"/>
+        <w:t>Se define como in-memory</w:t>
+      </w:r>
       <w:r>
         <w:rPr>
           <w:rFonts w:ascii="Arial" w:eastAsia="Times New Roman" w:hAnsi="Arial" w:cs="Arial"/>
@@ -834,27 +664,7 @@
           <w:szCs w:val="24"/>
           <w:lang w:val="es-CR"/>
         </w:rPr>
-        <w:t xml:space="preserve">, lo que significa que podemos varios nodos </w:t>
-      </w:r>
-      <w:proofErr w:type="spellStart"/>
-      <w:r>
-        <w:rPr>
-          <w:rFonts w:ascii="Arial" w:eastAsia="Times New Roman" w:hAnsi="Arial" w:cs="Arial"/>
-          <w:sz w:val="24"/>
-          <w:szCs w:val="24"/>
-          <w:lang w:val="es-CR"/>
-        </w:rPr>
-        <w:t>redis</w:t>
-      </w:r>
-      <w:proofErr w:type="spellEnd"/>
-      <w:r>
-        <w:rPr>
-          <w:rFonts w:ascii="Arial" w:eastAsia="Times New Roman" w:hAnsi="Arial" w:cs="Arial"/>
-          <w:sz w:val="24"/>
-          <w:szCs w:val="24"/>
-          <w:lang w:val="es-CR"/>
-        </w:rPr>
-        <w:t>, donde los datos de uno se pueden replicar en otro nodo.</w:t>
+        <w:t>, lo que significa que podemos varios nodos redis, donde los datos de uno se pueden replicar en otro nodo.</w:t>
       </w:r>
     </w:p>
     <w:p>
@@ -1037,17 +847,7 @@
           <w:szCs w:val="24"/>
           <w:lang w:val="es-CR"/>
         </w:rPr>
-        <w:t>“Xml-1”: “</w:t>
-      </w:r>
-      <w:proofErr w:type="gramStart"/>
-      <w:r>
-        <w:rPr>
-          <w:rFonts w:ascii="Arial" w:eastAsia="Times New Roman" w:hAnsi="Arial" w:cs="Arial"/>
-          <w:sz w:val="24"/>
-          <w:szCs w:val="24"/>
-          <w:lang w:val="es-CR"/>
-        </w:rPr>
-        <w:t>&lt;</w:t>
+        <w:t>“Xml-1”: “&lt;</w:t>
       </w:r>
       <w:r>
         <w:rPr>
@@ -1058,7 +858,6 @@
         </w:rPr>
         <w:t>..</w:t>
       </w:r>
-      <w:proofErr w:type="gramEnd"/>
       <w:r>
         <w:rPr>
           <w:rFonts w:ascii="Arial" w:eastAsia="Times New Roman" w:hAnsi="Arial" w:cs="Arial"/>
@@ -1129,27 +928,7 @@
           <w:szCs w:val="24"/>
           <w:lang w:val="es-CR"/>
         </w:rPr>
-        <w:t xml:space="preserve"> </w:t>
-      </w:r>
-      <w:proofErr w:type="spellStart"/>
-      <w:r>
-        <w:rPr>
-          <w:rFonts w:ascii="Arial" w:eastAsia="Times New Roman" w:hAnsi="Arial" w:cs="Arial"/>
-          <w:sz w:val="24"/>
-          <w:szCs w:val="24"/>
-          <w:lang w:val="es-CR"/>
-        </w:rPr>
-        <w:t>String</w:t>
-      </w:r>
-      <w:proofErr w:type="spellEnd"/>
-      <w:r>
-        <w:rPr>
-          <w:rFonts w:ascii="Arial" w:eastAsia="Times New Roman" w:hAnsi="Arial" w:cs="Arial"/>
-          <w:sz w:val="24"/>
-          <w:szCs w:val="24"/>
-          <w:lang w:val="es-CR"/>
-        </w:rPr>
-        <w:t xml:space="preserve"> que contiene un formato específico.</w:t>
+        <w:t xml:space="preserve"> String que contiene un formato específico.</w:t>
       </w:r>
     </w:p>
     <w:p>
@@ -1314,69 +1093,7 @@
           <w:szCs w:val="24"/>
           <w:lang w:val="es-CR"/>
         </w:rPr>
-        <w:t xml:space="preserve">Soporta la replicación por </w:t>
-      </w:r>
-      <w:proofErr w:type="spellStart"/>
-      <w:proofErr w:type="gramStart"/>
-      <w:r>
-        <w:rPr>
-          <w:rFonts w:ascii="Arial" w:eastAsia="Times New Roman" w:hAnsi="Arial" w:cs="Arial"/>
-          <w:sz w:val="24"/>
-          <w:szCs w:val="24"/>
-          <w:lang w:val="es-CR"/>
-        </w:rPr>
-        <w:t>cluster</w:t>
-      </w:r>
-      <w:proofErr w:type="spellEnd"/>
-      <w:proofErr w:type="gramEnd"/>
-      <w:r>
-        <w:rPr>
-          <w:rFonts w:ascii="Arial" w:eastAsia="Times New Roman" w:hAnsi="Arial" w:cs="Arial"/>
-          <w:sz w:val="24"/>
-          <w:szCs w:val="24"/>
-          <w:lang w:val="es-CR"/>
-        </w:rPr>
-        <w:t xml:space="preserve">, pudiéndose formas un </w:t>
-      </w:r>
-      <w:proofErr w:type="spellStart"/>
-      <w:r>
-        <w:rPr>
-          <w:rFonts w:ascii="Arial" w:eastAsia="Times New Roman" w:hAnsi="Arial" w:cs="Arial"/>
-          <w:sz w:val="24"/>
-          <w:szCs w:val="24"/>
-          <w:lang w:val="es-CR"/>
-        </w:rPr>
-        <w:t>cluster</w:t>
-      </w:r>
-      <w:proofErr w:type="spellEnd"/>
-      <w:r>
-        <w:rPr>
-          <w:rFonts w:ascii="Arial" w:eastAsia="Times New Roman" w:hAnsi="Arial" w:cs="Arial"/>
-          <w:sz w:val="24"/>
-          <w:szCs w:val="24"/>
-          <w:lang w:val="es-CR"/>
-        </w:rPr>
-        <w:t xml:space="preserve"> de nodos </w:t>
-      </w:r>
-      <w:proofErr w:type="spellStart"/>
-      <w:r>
-        <w:rPr>
-          <w:rFonts w:ascii="Arial" w:eastAsia="Times New Roman" w:hAnsi="Arial" w:cs="Arial"/>
-          <w:sz w:val="24"/>
-          <w:szCs w:val="24"/>
-          <w:lang w:val="es-CR"/>
-        </w:rPr>
-        <w:t>redis</w:t>
-      </w:r>
-      <w:proofErr w:type="spellEnd"/>
-      <w:r>
-        <w:rPr>
-          <w:rFonts w:ascii="Arial" w:eastAsia="Times New Roman" w:hAnsi="Arial" w:cs="Arial"/>
-          <w:sz w:val="24"/>
-          <w:szCs w:val="24"/>
-          <w:lang w:val="es-CR"/>
-        </w:rPr>
-        <w:t xml:space="preserve"> que trabajen en conjunto</w:t>
+        <w:t>Soporta la replicación por cluster, pudiéndose formas un cluster de nodos redis que trabajen en conjunto</w:t>
       </w:r>
       <w:r>
         <w:rPr>
@@ -1455,56 +1172,16 @@
           <w:szCs w:val="24"/>
           <w:lang w:val="es-CR"/>
         </w:rPr>
-        <w:t xml:space="preserve"> Lo que se debe hacer es conectarlo a un puerto específico y escribir un </w:t>
-      </w:r>
-      <w:proofErr w:type="spellStart"/>
-      <w:r>
-        <w:rPr>
-          <w:rFonts w:ascii="Arial" w:eastAsia="Times New Roman" w:hAnsi="Arial" w:cs="Arial"/>
-          <w:sz w:val="24"/>
-          <w:szCs w:val="24"/>
-          <w:lang w:val="es-CR"/>
-        </w:rPr>
-        <w:t>string</w:t>
-      </w:r>
-      <w:proofErr w:type="spellEnd"/>
-      <w:r>
-        <w:rPr>
-          <w:rFonts w:ascii="Arial" w:eastAsia="Times New Roman" w:hAnsi="Arial" w:cs="Arial"/>
-          <w:sz w:val="24"/>
-          <w:szCs w:val="24"/>
-          <w:lang w:val="es-CR"/>
-        </w:rPr>
-        <w:t xml:space="preserve"> seguido de los datos que se desean guardar</w:t>
-      </w:r>
-      <w:r>
-        <w:rPr>
-          <w:rFonts w:ascii="Arial" w:eastAsia="Times New Roman" w:hAnsi="Arial" w:cs="Arial"/>
-          <w:sz w:val="24"/>
-          <w:szCs w:val="24"/>
-          <w:lang w:val="es-CR"/>
-        </w:rPr>
-        <w:t xml:space="preserve">. Esto hace que el </w:t>
-      </w:r>
-      <w:proofErr w:type="gramStart"/>
-      <w:r>
-        <w:rPr>
-          <w:rFonts w:ascii="Arial" w:eastAsia="Times New Roman" w:hAnsi="Arial" w:cs="Arial"/>
-          <w:sz w:val="24"/>
-          <w:szCs w:val="24"/>
-          <w:lang w:val="es-CR"/>
-        </w:rPr>
-        <w:t>driver</w:t>
-      </w:r>
-      <w:proofErr w:type="gramEnd"/>
-      <w:r>
-        <w:rPr>
-          <w:rFonts w:ascii="Arial" w:eastAsia="Times New Roman" w:hAnsi="Arial" w:cs="Arial"/>
-          <w:sz w:val="24"/>
-          <w:szCs w:val="24"/>
-          <w:lang w:val="es-CR"/>
-        </w:rPr>
-        <w:t xml:space="preserve"> este implementado en la mayoría de los lenguajes de programación</w:t>
+        <w:t xml:space="preserve"> Lo que se debe hacer es conectarlo a un puerto específico y escribir un string seguido de los datos que se desean guardar</w:t>
+      </w:r>
+      <w:r>
+        <w:rPr>
+          <w:rFonts w:ascii="Arial" w:eastAsia="Times New Roman" w:hAnsi="Arial" w:cs="Arial"/>
+          <w:sz w:val="24"/>
+          <w:szCs w:val="24"/>
+          <w:lang w:val="es-CR"/>
+        </w:rPr>
+        <w:t>. Esto hace que el driver este implementado en la mayoría de los lenguajes de programación</w:t>
       </w:r>
       <w:r>
         <w:rPr>
@@ -1937,23 +1614,7 @@
           <w:rFonts w:ascii="Arial" w:hAnsi="Arial" w:cs="Arial"/>
           <w:lang w:val="es-CR"/>
         </w:rPr>
-        <w:t xml:space="preserve">¿Cuál sería la forma de representar el objeto de tipo </w:t>
-      </w:r>
-      <w:proofErr w:type="spellStart"/>
-      <w:r>
-        <w:rPr>
-          <w:rFonts w:ascii="Arial" w:hAnsi="Arial" w:cs="Arial"/>
-          <w:lang w:val="es-CR"/>
-        </w:rPr>
-        <w:t>string</w:t>
-      </w:r>
-      <w:proofErr w:type="spellEnd"/>
-      <w:r>
-        <w:rPr>
-          <w:rFonts w:ascii="Arial" w:hAnsi="Arial" w:cs="Arial"/>
-          <w:lang w:val="es-CR"/>
-        </w:rPr>
-        <w:t xml:space="preserve"> llamado “casa” cuya clave es “llave” en el formato clave/valor?</w:t>
+        <w:t>¿Cuál sería la forma de representar el objeto de tipo string llamado “casa” cuya clave es “llave” en el formato clave/valor?</w:t>
       </w:r>
     </w:p>
     <w:p>
@@ -2262,6 +1923,699 @@
           <w:lang w:val="es-CR"/>
         </w:rPr>
       </w:pPr>
+      <w:r>
+        <w:rPr>
+          <w:rFonts w:ascii="Arial" w:eastAsia="Times New Roman" w:hAnsi="Arial" w:cs="Arial"/>
+          <w:sz w:val="24"/>
+          <w:szCs w:val="24"/>
+          <w:lang w:val="es-CR"/>
+        </w:rPr>
+        <w:t>Redis utiliza el puerto 6339 por defecto</w:t>
+      </w:r>
+    </w:p>
+    <w:p>
+      <w:pPr>
+        <w:spacing w:after="0" w:line="240" w:lineRule="auto"/>
+        <w:ind w:left="720"/>
+        <w:rPr>
+          <w:rFonts w:ascii="Arial" w:eastAsia="Times New Roman" w:hAnsi="Arial" w:cs="Arial"/>
+          <w:sz w:val="24"/>
+          <w:szCs w:val="24"/>
+          <w:lang w:val="es-CR"/>
+        </w:rPr>
+      </w:pPr>
+    </w:p>
+    <w:p>
+      <w:pPr>
+        <w:spacing w:after="0" w:line="240" w:lineRule="auto"/>
+        <w:ind w:left="720"/>
+        <w:jc w:val="both"/>
+        <w:rPr>
+          <w:rFonts w:ascii="Arial" w:eastAsia="Times New Roman" w:hAnsi="Arial" w:cs="Arial"/>
+          <w:sz w:val="24"/>
+          <w:szCs w:val="24"/>
+          <w:lang w:val="es-CR"/>
+        </w:rPr>
+      </w:pPr>
+      <w:r>
+        <w:rPr>
+          <w:rFonts w:ascii="Arial" w:eastAsia="Times New Roman" w:hAnsi="Arial" w:cs="Arial"/>
+          <w:sz w:val="24"/>
+          <w:szCs w:val="24"/>
+          <w:lang w:val="es-CR"/>
+        </w:rPr>
+        <w:t>Se usará un cliente predeterminado llamado redis-cli</w:t>
+      </w:r>
+    </w:p>
+    <w:p>
+      <w:pPr>
+        <w:spacing w:after="0" w:line="240" w:lineRule="auto"/>
+        <w:ind w:left="720"/>
+        <w:jc w:val="both"/>
+        <w:rPr>
+          <w:rFonts w:ascii="Arial" w:eastAsia="Times New Roman" w:hAnsi="Arial" w:cs="Arial"/>
+          <w:sz w:val="24"/>
+          <w:szCs w:val="24"/>
+          <w:lang w:val="es-CR"/>
+        </w:rPr>
+      </w:pPr>
+    </w:p>
+    <w:p>
+      <w:pPr>
+        <w:spacing w:after="0" w:line="240" w:lineRule="auto"/>
+        <w:ind w:left="720"/>
+        <w:jc w:val="both"/>
+        <w:rPr>
+          <w:rFonts w:ascii="Arial" w:eastAsia="Times New Roman" w:hAnsi="Arial" w:cs="Arial"/>
+          <w:sz w:val="24"/>
+          <w:szCs w:val="24"/>
+          <w:lang w:val="es-CR"/>
+        </w:rPr>
+      </w:pPr>
+      <w:r>
+        <w:rPr>
+          <w:rFonts w:ascii="Arial" w:eastAsia="Times New Roman" w:hAnsi="Arial" w:cs="Arial"/>
+          <w:sz w:val="24"/>
+          <w:szCs w:val="24"/>
+          <w:lang w:val="es-CR"/>
+        </w:rPr>
+        <w:t>El prompt redis-cli facilita el uso de los comandos indicando los argumentos permitidos</w:t>
+      </w:r>
+      <w:r>
+        <w:rPr>
+          <w:rFonts w:ascii="Arial" w:eastAsia="Times New Roman" w:hAnsi="Arial" w:cs="Arial"/>
+          <w:sz w:val="24"/>
+          <w:szCs w:val="24"/>
+          <w:lang w:val="es-CR"/>
+        </w:rPr>
+        <w:t>.</w:t>
+      </w:r>
+    </w:p>
+    <w:p>
+      <w:pPr>
+        <w:spacing w:after="0" w:line="240" w:lineRule="auto"/>
+        <w:ind w:left="720"/>
+        <w:jc w:val="both"/>
+        <w:rPr>
+          <w:rFonts w:ascii="Arial" w:eastAsia="Times New Roman" w:hAnsi="Arial" w:cs="Arial"/>
+          <w:sz w:val="24"/>
+          <w:szCs w:val="24"/>
+          <w:lang w:val="es-CR"/>
+        </w:rPr>
+      </w:pPr>
+    </w:p>
+    <w:p>
+      <w:pPr>
+        <w:spacing w:after="0" w:line="240" w:lineRule="auto"/>
+        <w:ind w:left="720"/>
+        <w:jc w:val="both"/>
+        <w:rPr>
+          <w:rFonts w:ascii="Arial" w:eastAsia="Times New Roman" w:hAnsi="Arial" w:cs="Arial"/>
+          <w:sz w:val="24"/>
+          <w:szCs w:val="24"/>
+          <w:lang w:val="es-CR"/>
+        </w:rPr>
+      </w:pPr>
+      <w:r>
+        <w:rPr>
+          <w:rFonts w:ascii="Arial" w:eastAsia="Times New Roman" w:hAnsi="Arial" w:cs="Arial"/>
+          <w:sz w:val="24"/>
+          <w:szCs w:val="24"/>
+          <w:lang w:val="es-CR"/>
+        </w:rPr>
+        <w:t>Existen clientes gráficos pero no de manera oficial, existen clientes que funcionan para un sistema operativo pero no para otro</w:t>
+      </w:r>
+      <w:r>
+        <w:rPr>
+          <w:rFonts w:ascii="Arial" w:eastAsia="Times New Roman" w:hAnsi="Arial" w:cs="Arial"/>
+          <w:sz w:val="24"/>
+          <w:szCs w:val="24"/>
+          <w:lang w:val="es-CR"/>
+        </w:rPr>
+        <w:t xml:space="preserve"> o tienen algunas limitaciones</w:t>
+      </w:r>
+      <w:r>
+        <w:rPr>
+          <w:rFonts w:ascii="Arial" w:eastAsia="Times New Roman" w:hAnsi="Arial" w:cs="Arial"/>
+          <w:sz w:val="24"/>
+          <w:szCs w:val="24"/>
+          <w:lang w:val="es-CR"/>
+        </w:rPr>
+        <w:t>.</w:t>
+      </w:r>
+    </w:p>
+    <w:p>
+      <w:pPr>
+        <w:spacing w:after="0" w:line="240" w:lineRule="auto"/>
+        <w:ind w:left="720"/>
+        <w:rPr>
+          <w:rFonts w:ascii="Arial" w:eastAsia="Times New Roman" w:hAnsi="Arial" w:cs="Arial"/>
+          <w:sz w:val="24"/>
+          <w:szCs w:val="24"/>
+          <w:lang w:val="es-CR"/>
+        </w:rPr>
+      </w:pPr>
+    </w:p>
+    <w:p>
+      <w:pPr>
+        <w:spacing w:after="0" w:line="240" w:lineRule="auto"/>
+        <w:ind w:left="720"/>
+        <w:rPr>
+          <w:rFonts w:ascii="Arial" w:eastAsia="Times New Roman" w:hAnsi="Arial" w:cs="Arial"/>
+          <w:sz w:val="24"/>
+          <w:szCs w:val="24"/>
+          <w:lang w:val="es-CR"/>
+        </w:rPr>
+      </w:pPr>
+      <w:r>
+        <w:rPr>
+          <w:rFonts w:ascii="Arial" w:eastAsia="Times New Roman" w:hAnsi="Arial" w:cs="Arial"/>
+          <w:sz w:val="24"/>
+          <w:szCs w:val="24"/>
+          <w:lang w:val="es-CR"/>
+        </w:rPr>
+        <w:t>Para ver si el servidor redis esta corriendo</w:t>
+      </w:r>
+    </w:p>
+    <w:p>
+      <w:pPr>
+        <w:spacing w:after="0" w:line="240" w:lineRule="auto"/>
+        <w:ind w:left="720"/>
+        <w:rPr>
+          <w:rFonts w:ascii="Courier New" w:eastAsia="Times New Roman" w:hAnsi="Courier New" w:cs="Courier New"/>
+          <w:sz w:val="20"/>
+          <w:szCs w:val="20"/>
+          <w:lang w:val="es-CR"/>
+        </w:rPr>
+      </w:pPr>
+      <w:r>
+        <w:rPr>
+          <w:rFonts w:ascii="Courier New" w:eastAsia="Times New Roman" w:hAnsi="Courier New" w:cs="Courier New"/>
+          <w:sz w:val="20"/>
+          <w:szCs w:val="20"/>
+          <w:lang w:val="es-CR"/>
+        </w:rPr>
+        <w:t>127.0.0.1:6379&gt; PING</w:t>
+      </w:r>
+    </w:p>
+    <w:p>
+      <w:pPr>
+        <w:spacing w:after="0" w:line="240" w:lineRule="auto"/>
+        <w:ind w:left="720"/>
+        <w:rPr>
+          <w:rFonts w:ascii="Courier New" w:eastAsia="Times New Roman" w:hAnsi="Courier New" w:cs="Courier New"/>
+          <w:sz w:val="20"/>
+          <w:szCs w:val="20"/>
+        </w:rPr>
+      </w:pPr>
+      <w:r>
+        <w:rPr>
+          <w:rFonts w:ascii="Courier New" w:eastAsia="Times New Roman" w:hAnsi="Courier New" w:cs="Courier New"/>
+          <w:sz w:val="20"/>
+          <w:szCs w:val="20"/>
+        </w:rPr>
+        <w:t>PONG</w:t>
+      </w:r>
+    </w:p>
+    <w:p>
+      <w:pPr>
+        <w:spacing w:after="0" w:line="240" w:lineRule="auto"/>
+        <w:ind w:left="720"/>
+        <w:rPr>
+          <w:rFonts w:ascii="Courier New" w:eastAsia="Times New Roman" w:hAnsi="Courier New" w:cs="Courier New"/>
+          <w:sz w:val="20"/>
+          <w:szCs w:val="20"/>
+        </w:rPr>
+      </w:pPr>
+      <w:r>
+        <w:rPr>
+          <w:rFonts w:ascii="Courier New" w:eastAsia="Times New Roman" w:hAnsi="Courier New" w:cs="Courier New"/>
+          <w:sz w:val="20"/>
+          <w:szCs w:val="20"/>
+        </w:rPr>
+        <w:t>127.0.0.1:6379&gt; PING "HOLA"</w:t>
+      </w:r>
+    </w:p>
+    <w:p>
+      <w:pPr>
+        <w:spacing w:after="0" w:line="240" w:lineRule="auto"/>
+        <w:ind w:left="720"/>
+        <w:rPr>
+          <w:rFonts w:ascii="Courier New" w:eastAsia="Times New Roman" w:hAnsi="Courier New" w:cs="Courier New"/>
+          <w:sz w:val="20"/>
+          <w:szCs w:val="20"/>
+        </w:rPr>
+      </w:pPr>
+      <w:r>
+        <w:rPr>
+          <w:rFonts w:ascii="Courier New" w:eastAsia="Times New Roman" w:hAnsi="Courier New" w:cs="Courier New"/>
+          <w:sz w:val="20"/>
+          <w:szCs w:val="20"/>
+        </w:rPr>
+        <w:t>"HOLA"</w:t>
+      </w:r>
+    </w:p>
+    <w:p>
+      <w:pPr>
+        <w:spacing w:after="0" w:line="240" w:lineRule="auto"/>
+        <w:ind w:left="720"/>
+        <w:rPr>
+          <w:rFonts w:ascii="Courier New" w:eastAsia="Times New Roman" w:hAnsi="Courier New" w:cs="Courier New"/>
+          <w:sz w:val="20"/>
+          <w:szCs w:val="20"/>
+          <w:lang w:val="es-CR"/>
+        </w:rPr>
+      </w:pPr>
+      <w:r>
+        <w:rPr>
+          <w:rFonts w:ascii="Courier New" w:eastAsia="Times New Roman" w:hAnsi="Courier New" w:cs="Courier New"/>
+          <w:sz w:val="20"/>
+          <w:szCs w:val="20"/>
+          <w:lang w:val="es-CR"/>
+        </w:rPr>
+        <w:t>127.0.0.1:6379&gt; PING "Hola Mundo!"</w:t>
+      </w:r>
+    </w:p>
+    <w:p>
+      <w:pPr>
+        <w:spacing w:after="0" w:line="240" w:lineRule="auto"/>
+        <w:ind w:left="720"/>
+        <w:rPr>
+          <w:rFonts w:ascii="Courier New" w:eastAsia="Times New Roman" w:hAnsi="Courier New" w:cs="Courier New"/>
+          <w:sz w:val="20"/>
+          <w:szCs w:val="20"/>
+          <w:lang w:val="es-CR"/>
+        </w:rPr>
+      </w:pPr>
+      <w:r>
+        <w:rPr>
+          <w:rFonts w:ascii="Courier New" w:eastAsia="Times New Roman" w:hAnsi="Courier New" w:cs="Courier New"/>
+          <w:sz w:val="20"/>
+          <w:szCs w:val="20"/>
+          <w:lang w:val="es-CR"/>
+        </w:rPr>
+        <w:t>"Hola Mundo!"</w:t>
+      </w:r>
+    </w:p>
+    <w:p>
+      <w:pPr>
+        <w:spacing w:after="0" w:line="240" w:lineRule="auto"/>
+        <w:ind w:left="720"/>
+        <w:rPr>
+          <w:rFonts w:ascii="Arial" w:eastAsia="Times New Roman" w:hAnsi="Arial" w:cs="Arial"/>
+          <w:sz w:val="24"/>
+          <w:szCs w:val="24"/>
+          <w:lang w:val="es-CR"/>
+        </w:rPr>
+      </w:pPr>
+    </w:p>
+    <w:p>
+      <w:pPr>
+        <w:spacing w:after="0" w:line="240" w:lineRule="auto"/>
+        <w:ind w:left="720"/>
+        <w:rPr>
+          <w:rFonts w:ascii="Arial" w:eastAsia="Times New Roman" w:hAnsi="Arial" w:cs="Arial"/>
+          <w:sz w:val="24"/>
+          <w:szCs w:val="24"/>
+          <w:lang w:val="es-CR"/>
+        </w:rPr>
+      </w:pPr>
+    </w:p>
+    <w:p>
+      <w:pPr>
+        <w:spacing w:after="0" w:line="240" w:lineRule="auto"/>
+        <w:ind w:left="720"/>
+        <w:rPr>
+          <w:rFonts w:ascii="Arial" w:eastAsia="Times New Roman" w:hAnsi="Arial" w:cs="Arial"/>
+          <w:sz w:val="24"/>
+          <w:szCs w:val="24"/>
+          <w:lang w:val="es-CR"/>
+        </w:rPr>
+      </w:pPr>
+      <w:r>
+        <w:rPr>
+          <w:rFonts w:ascii="Arial" w:eastAsia="Times New Roman" w:hAnsi="Arial" w:cs="Arial"/>
+          <w:sz w:val="24"/>
+          <w:szCs w:val="24"/>
+          <w:lang w:val="es-CR"/>
+        </w:rPr>
+        <w:t>Para guardar valores en la base de datos:</w:t>
+      </w:r>
+    </w:p>
+    <w:p>
+      <w:pPr>
+        <w:spacing w:after="0" w:line="240" w:lineRule="auto"/>
+        <w:ind w:left="720"/>
+        <w:rPr>
+          <w:rFonts w:ascii="Arial" w:eastAsia="Times New Roman" w:hAnsi="Arial" w:cs="Arial"/>
+          <w:sz w:val="24"/>
+          <w:szCs w:val="24"/>
+          <w:lang w:val="es-CR"/>
+        </w:rPr>
+      </w:pPr>
+      <w:r>
+        <w:rPr>
+          <w:rFonts w:ascii="Arial" w:eastAsia="Times New Roman" w:hAnsi="Arial" w:cs="Arial"/>
+          <w:sz w:val="24"/>
+          <w:szCs w:val="24"/>
+          <w:lang w:val="es-CR"/>
+        </w:rPr>
+        <w:t>SET</w:t>
+      </w:r>
+    </w:p>
+    <w:p>
+      <w:pPr>
+        <w:spacing w:after="0" w:line="240" w:lineRule="auto"/>
+        <w:ind w:left="720"/>
+        <w:rPr>
+          <w:rFonts w:ascii="Arial" w:eastAsia="Times New Roman" w:hAnsi="Arial" w:cs="Arial"/>
+          <w:sz w:val="24"/>
+          <w:szCs w:val="24"/>
+          <w:lang w:val="es-CR"/>
+        </w:rPr>
+      </w:pPr>
+    </w:p>
+    <w:p>
+      <w:pPr>
+        <w:spacing w:after="0" w:line="240" w:lineRule="auto"/>
+        <w:ind w:left="720"/>
+        <w:rPr>
+          <w:rFonts w:ascii="Arial" w:eastAsia="Times New Roman" w:hAnsi="Arial" w:cs="Arial"/>
+          <w:sz w:val="24"/>
+          <w:szCs w:val="24"/>
+          <w:lang w:val="es-CR"/>
+        </w:rPr>
+      </w:pPr>
+      <w:r>
+        <w:rPr>
+          <w:rFonts w:ascii="Arial" w:eastAsia="Times New Roman" w:hAnsi="Arial" w:cs="Arial"/>
+          <w:sz w:val="24"/>
+          <w:szCs w:val="24"/>
+          <w:lang w:val="es-CR"/>
+        </w:rPr>
+        <w:lastRenderedPageBreak/>
+        <w:t>Ejemplo:</w:t>
+      </w:r>
+    </w:p>
+    <w:p>
+      <w:pPr>
+        <w:spacing w:after="0" w:line="240" w:lineRule="auto"/>
+        <w:ind w:left="720"/>
+        <w:rPr>
+          <w:rFonts w:ascii="Courier New" w:eastAsia="Times New Roman" w:hAnsi="Courier New" w:cs="Courier New"/>
+          <w:sz w:val="20"/>
+          <w:szCs w:val="20"/>
+        </w:rPr>
+      </w:pPr>
+      <w:r>
+        <w:rPr>
+          <w:rFonts w:ascii="Courier New" w:eastAsia="Times New Roman" w:hAnsi="Courier New" w:cs="Courier New"/>
+          <w:sz w:val="20"/>
+          <w:szCs w:val="20"/>
+        </w:rPr>
+        <w:t>127.0.0.1:6379&gt; SET id-1 "Luis"</w:t>
+      </w:r>
+    </w:p>
+    <w:p>
+      <w:pPr>
+        <w:spacing w:after="0" w:line="240" w:lineRule="auto"/>
+        <w:ind w:left="720"/>
+        <w:rPr>
+          <w:rFonts w:ascii="Courier New" w:eastAsia="Times New Roman" w:hAnsi="Courier New" w:cs="Courier New"/>
+          <w:sz w:val="20"/>
+          <w:szCs w:val="20"/>
+        </w:rPr>
+      </w:pPr>
+      <w:r>
+        <w:rPr>
+          <w:rFonts w:ascii="Courier New" w:eastAsia="Times New Roman" w:hAnsi="Courier New" w:cs="Courier New"/>
+          <w:sz w:val="20"/>
+          <w:szCs w:val="20"/>
+        </w:rPr>
+        <w:t>OK</w:t>
+      </w:r>
+    </w:p>
+    <w:p>
+      <w:pPr>
+        <w:spacing w:after="0" w:line="240" w:lineRule="auto"/>
+        <w:ind w:firstLine="720"/>
+        <w:rPr>
+          <w:rFonts w:ascii="Courier New" w:eastAsia="Times New Roman" w:hAnsi="Courier New" w:cs="Courier New"/>
+          <w:sz w:val="20"/>
+          <w:szCs w:val="20"/>
+        </w:rPr>
+      </w:pPr>
+    </w:p>
+    <w:p>
+      <w:pPr>
+        <w:spacing w:after="0" w:line="240" w:lineRule="auto"/>
+        <w:ind w:left="720"/>
+        <w:rPr>
+          <w:rFonts w:ascii="Arial" w:eastAsia="Times New Roman" w:hAnsi="Arial" w:cs="Arial"/>
+          <w:sz w:val="24"/>
+          <w:szCs w:val="24"/>
+          <w:lang w:val="es-CR"/>
+        </w:rPr>
+      </w:pPr>
+      <w:r>
+        <w:rPr>
+          <w:rFonts w:ascii="Arial" w:eastAsia="Times New Roman" w:hAnsi="Arial" w:cs="Arial"/>
+          <w:sz w:val="24"/>
+          <w:szCs w:val="24"/>
+          <w:lang w:val="es-CR"/>
+        </w:rPr>
+        <w:t>Para obtener los valores almacenados</w:t>
+      </w:r>
+      <w:r>
+        <w:rPr>
+          <w:rFonts w:ascii="Arial" w:eastAsia="Times New Roman" w:hAnsi="Arial" w:cs="Arial"/>
+          <w:sz w:val="24"/>
+          <w:szCs w:val="24"/>
+          <w:lang w:val="es-CR"/>
+        </w:rPr>
+        <w:t>:</w:t>
+      </w:r>
+    </w:p>
+    <w:p>
+      <w:pPr>
+        <w:spacing w:after="0" w:line="240" w:lineRule="auto"/>
+        <w:ind w:left="720"/>
+        <w:rPr>
+          <w:rFonts w:ascii="Courier New" w:eastAsia="Times New Roman" w:hAnsi="Courier New" w:cs="Courier New"/>
+          <w:sz w:val="20"/>
+          <w:szCs w:val="20"/>
+        </w:rPr>
+      </w:pPr>
+      <w:r>
+        <w:rPr>
+          <w:rFonts w:ascii="Courier New" w:eastAsia="Times New Roman" w:hAnsi="Courier New" w:cs="Courier New"/>
+          <w:sz w:val="20"/>
+          <w:szCs w:val="20"/>
+        </w:rPr>
+        <w:t>127.0.0.1:6379&gt; GET id-1</w:t>
+      </w:r>
+    </w:p>
+    <w:p>
+      <w:pPr>
+        <w:spacing w:after="0" w:line="240" w:lineRule="auto"/>
+        <w:ind w:left="720"/>
+        <w:rPr>
+          <w:rFonts w:ascii="Courier New" w:eastAsia="Times New Roman" w:hAnsi="Courier New" w:cs="Courier New"/>
+          <w:sz w:val="20"/>
+          <w:szCs w:val="20"/>
+        </w:rPr>
+      </w:pPr>
+      <w:r>
+        <w:rPr>
+          <w:rFonts w:ascii="Courier New" w:eastAsia="Times New Roman" w:hAnsi="Courier New" w:cs="Courier New"/>
+          <w:sz w:val="20"/>
+          <w:szCs w:val="20"/>
+        </w:rPr>
+        <w:t>"Luis"</w:t>
+      </w:r>
+    </w:p>
+    <w:p>
+      <w:pPr>
+        <w:spacing w:after="0" w:line="240" w:lineRule="auto"/>
+        <w:ind w:left="720"/>
+        <w:rPr>
+          <w:rFonts w:ascii="Courier New" w:eastAsia="Times New Roman" w:hAnsi="Courier New" w:cs="Courier New"/>
+          <w:sz w:val="20"/>
+          <w:szCs w:val="20"/>
+        </w:rPr>
+      </w:pPr>
+      <w:r>
+        <w:rPr>
+          <w:rFonts w:ascii="Courier New" w:eastAsia="Times New Roman" w:hAnsi="Courier New" w:cs="Courier New"/>
+          <w:sz w:val="20"/>
+          <w:szCs w:val="20"/>
+        </w:rPr>
+        <w:t>127.0.0.1:6379&gt; GET id-2</w:t>
+      </w:r>
+    </w:p>
+    <w:p>
+      <w:pPr>
+        <w:spacing w:after="0" w:line="240" w:lineRule="auto"/>
+        <w:ind w:left="720"/>
+        <w:rPr>
+          <w:rFonts w:ascii="Courier New" w:eastAsia="Times New Roman" w:hAnsi="Courier New" w:cs="Courier New"/>
+          <w:sz w:val="20"/>
+          <w:szCs w:val="20"/>
+        </w:rPr>
+      </w:pPr>
+      <w:r>
+        <w:rPr>
+          <w:rFonts w:ascii="Courier New" w:eastAsia="Times New Roman" w:hAnsi="Courier New" w:cs="Courier New"/>
+          <w:sz w:val="20"/>
+          <w:szCs w:val="20"/>
+        </w:rPr>
+        <w:t>(nil)</w:t>
+      </w:r>
+    </w:p>
+    <w:p>
+      <w:pPr>
+        <w:spacing w:after="0" w:line="240" w:lineRule="auto"/>
+        <w:ind w:left="720"/>
+        <w:rPr>
+          <w:rFonts w:ascii="Arial" w:eastAsia="Times New Roman" w:hAnsi="Arial" w:cs="Arial"/>
+          <w:sz w:val="24"/>
+          <w:szCs w:val="24"/>
+        </w:rPr>
+      </w:pPr>
+    </w:p>
+    <w:p>
+      <w:pPr>
+        <w:spacing w:after="0" w:line="240" w:lineRule="auto"/>
+        <w:ind w:left="720"/>
+        <w:rPr>
+          <w:rFonts w:ascii="Arial" w:eastAsia="Times New Roman" w:hAnsi="Arial" w:cs="Arial"/>
+          <w:sz w:val="24"/>
+          <w:szCs w:val="24"/>
+          <w:lang w:val="es-CR"/>
+        </w:rPr>
+      </w:pPr>
+      <w:r>
+        <w:rPr>
+          <w:rFonts w:ascii="Arial" w:eastAsia="Times New Roman" w:hAnsi="Arial" w:cs="Arial"/>
+          <w:sz w:val="24"/>
+          <w:szCs w:val="24"/>
+          <w:lang w:val="es-CR"/>
+        </w:rPr>
+        <w:t>Para borrar todos los d</w:t>
+      </w:r>
+      <w:r>
+        <w:rPr>
+          <w:rFonts w:ascii="Arial" w:eastAsia="Times New Roman" w:hAnsi="Arial" w:cs="Arial"/>
+          <w:sz w:val="24"/>
+          <w:szCs w:val="24"/>
+          <w:lang w:val="es-CR"/>
+        </w:rPr>
+        <w:t>atos</w:t>
+      </w:r>
+      <w:r>
+        <w:rPr>
+          <w:rFonts w:ascii="Arial" w:eastAsia="Times New Roman" w:hAnsi="Arial" w:cs="Arial"/>
+          <w:sz w:val="24"/>
+          <w:szCs w:val="24"/>
+          <w:lang w:val="es-CR"/>
+        </w:rPr>
+        <w:t>:</w:t>
+      </w:r>
+    </w:p>
+    <w:p>
+      <w:pPr>
+        <w:spacing w:after="0" w:line="240" w:lineRule="auto"/>
+        <w:ind w:left="720"/>
+        <w:rPr>
+          <w:rFonts w:ascii="Courier New" w:eastAsia="Times New Roman" w:hAnsi="Courier New" w:cs="Courier New"/>
+          <w:sz w:val="20"/>
+          <w:szCs w:val="20"/>
+        </w:rPr>
+      </w:pPr>
+      <w:r>
+        <w:rPr>
+          <w:rFonts w:ascii="Courier New" w:eastAsia="Times New Roman" w:hAnsi="Courier New" w:cs="Courier New"/>
+          <w:sz w:val="20"/>
+          <w:szCs w:val="20"/>
+        </w:rPr>
+        <w:t>127.0.0.1:6379&gt; FLUSHALL</w:t>
+      </w:r>
+    </w:p>
+    <w:p>
+      <w:pPr>
+        <w:spacing w:after="0" w:line="240" w:lineRule="auto"/>
+        <w:ind w:left="720"/>
+        <w:rPr>
+          <w:rFonts w:ascii="Courier New" w:eastAsia="Times New Roman" w:hAnsi="Courier New" w:cs="Courier New"/>
+          <w:sz w:val="20"/>
+          <w:szCs w:val="20"/>
+        </w:rPr>
+      </w:pPr>
+      <w:r>
+        <w:rPr>
+          <w:rFonts w:ascii="Courier New" w:eastAsia="Times New Roman" w:hAnsi="Courier New" w:cs="Courier New"/>
+          <w:sz w:val="20"/>
+          <w:szCs w:val="20"/>
+        </w:rPr>
+        <w:t>OK</w:t>
+      </w:r>
+    </w:p>
+    <w:p>
+      <w:pPr>
+        <w:spacing w:after="0" w:line="240" w:lineRule="auto"/>
+        <w:ind w:left="720"/>
+        <w:rPr>
+          <w:rFonts w:ascii="Courier New" w:eastAsia="Times New Roman" w:hAnsi="Courier New" w:cs="Courier New"/>
+          <w:sz w:val="20"/>
+          <w:szCs w:val="20"/>
+        </w:rPr>
+      </w:pPr>
+      <w:r>
+        <w:rPr>
+          <w:rFonts w:ascii="Courier New" w:eastAsia="Times New Roman" w:hAnsi="Courier New" w:cs="Courier New"/>
+          <w:sz w:val="20"/>
+          <w:szCs w:val="20"/>
+        </w:rPr>
+        <w:t>127.0.0.1:6379&gt; GET id-1</w:t>
+      </w:r>
+    </w:p>
+    <w:p>
+      <w:pPr>
+        <w:spacing w:after="0" w:line="240" w:lineRule="auto"/>
+        <w:ind w:left="720"/>
+        <w:rPr>
+          <w:rFonts w:ascii="Courier New" w:eastAsia="Times New Roman" w:hAnsi="Courier New" w:cs="Courier New"/>
+          <w:sz w:val="20"/>
+          <w:szCs w:val="20"/>
+        </w:rPr>
+      </w:pPr>
+      <w:r>
+        <w:rPr>
+          <w:rFonts w:ascii="Courier New" w:eastAsia="Times New Roman" w:hAnsi="Courier New" w:cs="Courier New"/>
+          <w:sz w:val="20"/>
+          <w:szCs w:val="20"/>
+        </w:rPr>
+        <w:t>(nil)</w:t>
+      </w:r>
+    </w:p>
+    <w:p>
+      <w:pPr>
+        <w:spacing w:after="0" w:line="240" w:lineRule="auto"/>
+        <w:ind w:left="720"/>
+        <w:rPr>
+          <w:rFonts w:ascii="Courier New" w:eastAsia="Times New Roman" w:hAnsi="Courier New" w:cs="Courier New"/>
+          <w:sz w:val="20"/>
+          <w:szCs w:val="20"/>
+        </w:rPr>
+      </w:pPr>
+      <w:r>
+        <w:rPr>
+          <w:rFonts w:ascii="Courier New" w:eastAsia="Times New Roman" w:hAnsi="Courier New" w:cs="Courier New"/>
+          <w:sz w:val="20"/>
+          <w:szCs w:val="20"/>
+        </w:rPr>
+        <w:t>127.0.0.1:6379&gt;</w:t>
+      </w:r>
     </w:p>
     <w:p>
       <w:pPr>
@@ -2334,96 +2688,2086 @@
           <w:sz w:val="24"/>
           <w:szCs w:val="24"/>
         </w:rPr>
-        <w:t>¿</w:t>
-      </w:r>
-      <w:proofErr w:type="spellStart"/>
-      <w:r>
-        <w:rPr>
-          <w:rFonts w:ascii="Arial" w:eastAsia="Times New Roman" w:hAnsi="Arial" w:cs="Arial"/>
-          <w:sz w:val="24"/>
-          <w:szCs w:val="24"/>
-        </w:rPr>
-        <w:t>Sabías</w:t>
-      </w:r>
-      <w:proofErr w:type="spellEnd"/>
-      <w:r>
-        <w:rPr>
-          <w:rFonts w:ascii="Arial" w:eastAsia="Times New Roman" w:hAnsi="Arial" w:cs="Arial"/>
-          <w:sz w:val="24"/>
-          <w:szCs w:val="24"/>
+        <w:t>¿Sabías qué?</w:t>
+      </w:r>
+    </w:p>
+    <w:p>
+      <w:pPr>
+        <w:spacing w:after="0" w:line="240" w:lineRule="auto"/>
+        <w:rPr>
+          <w:rFonts w:ascii="Arial" w:eastAsia="Times New Roman" w:hAnsi="Arial" w:cs="Arial"/>
+          <w:sz w:val="24"/>
+          <w:szCs w:val="24"/>
+          <w:lang w:val="es-CR"/>
+        </w:rPr>
+      </w:pPr>
+    </w:p>
+    <w:p>
+      <w:pPr>
+        <w:pStyle w:val="NormalWeb"/>
+        <w:spacing w:before="0" w:beforeAutospacing="0" w:after="0" w:afterAutospacing="0"/>
+        <w:jc w:val="both"/>
+        <w:rPr>
+          <w:rFonts w:ascii="Arial" w:hAnsi="Arial" w:cs="Arial"/>
+          <w:b/>
+          <w:bCs/>
+          <w:lang w:val="es-CR"/>
+        </w:rPr>
+      </w:pPr>
+      <w:r>
+        <w:rPr>
+          <w:rFonts w:ascii="Arial" w:hAnsi="Arial" w:cs="Arial"/>
+          <w:b/>
+          <w:bCs/>
+          <w:lang w:val="es-CR"/>
+        </w:rPr>
+        <w:t>Cápsula de conocimiento</w:t>
+      </w:r>
+    </w:p>
+    <w:p>
+      <w:pPr>
+        <w:pStyle w:val="NormalWeb"/>
+        <w:spacing w:before="0" w:beforeAutospacing="0" w:after="0" w:afterAutospacing="0"/>
+        <w:jc w:val="both"/>
+        <w:rPr>
+          <w:rFonts w:ascii="Arial" w:hAnsi="Arial" w:cs="Arial"/>
+          <w:b/>
+          <w:bCs/>
+          <w:lang w:val="es-CR"/>
+        </w:rPr>
+      </w:pPr>
+    </w:p>
+    <w:p>
+      <w:pPr>
+        <w:pStyle w:val="NormalWeb"/>
+        <w:spacing w:before="0" w:beforeAutospacing="0" w:after="0" w:afterAutospacing="0"/>
+        <w:jc w:val="both"/>
+        <w:rPr>
+          <w:rFonts w:ascii="Arial" w:hAnsi="Arial" w:cs="Arial"/>
+          <w:b/>
+          <w:bCs/>
+          <w:lang w:val="es-CR"/>
+        </w:rPr>
+      </w:pPr>
+      <w:r>
+        <w:rPr>
+          <w:rFonts w:ascii="Arial" w:hAnsi="Arial" w:cs="Arial"/>
+          <w:b/>
+          <w:bCs/>
+          <w:lang w:val="es-CR"/>
+        </w:rPr>
+        <w:t>Resumen de Comandos - Primeros Comandos</w:t>
+      </w:r>
+    </w:p>
+    <w:p>
+      <w:pPr>
+        <w:spacing w:after="0"/>
+        <w:rPr>
+          <w:rFonts w:ascii="Arial" w:hAnsi="Arial" w:cs="Arial"/>
+          <w:sz w:val="24"/>
+          <w:szCs w:val="24"/>
+        </w:rPr>
+      </w:pPr>
+    </w:p>
+    <w:p>
+      <w:pPr>
+        <w:pStyle w:val="NormalWeb"/>
+        <w:spacing w:before="0" w:beforeAutospacing="0" w:after="0" w:afterAutospacing="0"/>
+        <w:jc w:val="both"/>
+        <w:rPr>
+          <w:rFonts w:ascii="Arial" w:hAnsi="Arial" w:cs="Arial"/>
+          <w:lang w:val="es-CR"/>
+        </w:rPr>
+      </w:pPr>
+      <w:r>
+        <w:rPr>
+          <w:rFonts w:ascii="Arial" w:hAnsi="Arial" w:cs="Arial"/>
+          <w:lang w:val="es-CR"/>
+        </w:rPr>
+        <w:t>La finalidad de este material es presentarte un resumen de los primeros comandos en REDIS.</w:t>
+      </w:r>
+    </w:p>
+    <w:p>
+      <w:pPr>
+        <w:spacing w:after="0"/>
+        <w:rPr>
+          <w:rFonts w:ascii="Arial" w:hAnsi="Arial" w:cs="Arial"/>
+          <w:sz w:val="24"/>
+          <w:szCs w:val="24"/>
+          <w:lang w:val="es-CR"/>
+        </w:rPr>
+      </w:pPr>
+    </w:p>
+    <w:p>
+      <w:pPr>
+        <w:pStyle w:val="NormalWeb"/>
+        <w:numPr>
+          <w:ilvl w:val="0"/>
+          <w:numId w:val="5"/>
+        </w:numPr>
+        <w:spacing w:before="0" w:beforeAutospacing="0" w:after="0" w:afterAutospacing="0"/>
+        <w:jc w:val="both"/>
+        <w:rPr>
+          <w:rFonts w:ascii="Arial" w:hAnsi="Arial" w:cs="Arial"/>
+          <w:lang w:val="es-CR"/>
+        </w:rPr>
+      </w:pPr>
+      <w:r>
+        <w:rPr>
+          <w:rFonts w:ascii="Arial" w:hAnsi="Arial" w:cs="Arial"/>
+          <w:b/>
+          <w:bCs/>
+          <w:lang w:val="es-CR"/>
+        </w:rPr>
+        <w:t>Entrar a la línea de comando de REDIS:</w:t>
+      </w:r>
+    </w:p>
+    <w:p>
+      <w:pPr>
+        <w:pStyle w:val="HTMLPreformatted"/>
+        <w:ind w:left="720"/>
+      </w:pPr>
+      <w:r>
+        <w:rPr>
+          <w:rStyle w:val="token"/>
+        </w:rPr>
+        <w:t>&gt;</w:t>
+      </w:r>
+      <w:r>
+        <w:rPr>
+          <w:rStyle w:val="HTMLCode"/>
+        </w:rPr>
+        <w:t xml:space="preserve"> redis-cli</w:t>
+      </w:r>
+    </w:p>
+    <w:p>
+      <w:pPr>
+        <w:pStyle w:val="NormalWeb"/>
+        <w:numPr>
+          <w:ilvl w:val="0"/>
+          <w:numId w:val="5"/>
+        </w:numPr>
+        <w:spacing w:before="0" w:beforeAutospacing="0" w:after="0" w:afterAutospacing="0"/>
+        <w:jc w:val="both"/>
+        <w:rPr>
+          <w:rFonts w:ascii="Arial" w:hAnsi="Arial" w:cs="Arial"/>
+          <w:lang w:val="es-CR"/>
+        </w:rPr>
+      </w:pPr>
+      <w:r>
+        <w:rPr>
+          <w:rFonts w:ascii="Arial" w:hAnsi="Arial" w:cs="Arial"/>
+          <w:b/>
+          <w:bCs/>
+          <w:lang w:val="es-CR"/>
+        </w:rPr>
+        <w:t>Verificar el servidor con PING:</w:t>
+      </w:r>
+    </w:p>
+    <w:p>
+      <w:pPr>
+        <w:pStyle w:val="HTMLPreformatted"/>
+        <w:ind w:left="720"/>
+        <w:rPr>
+          <w:lang w:val="es-CR"/>
+        </w:rPr>
+      </w:pPr>
+      <w:r>
+        <w:rPr>
+          <w:rStyle w:val="HTMLCode"/>
+          <w:lang w:val="es-CR"/>
+        </w:rPr>
+        <w:t>redis-cli</w:t>
+      </w:r>
+      <w:r>
+        <w:rPr>
+          <w:rStyle w:val="token"/>
+          <w:lang w:val="es-CR"/>
+        </w:rPr>
+        <w:t>&gt;</w:t>
+      </w:r>
+      <w:r>
+        <w:rPr>
+          <w:rStyle w:val="HTMLCode"/>
+          <w:lang w:val="es-CR"/>
+        </w:rPr>
+        <w:t xml:space="preserve"> PING </w:t>
+      </w:r>
+      <w:r>
+        <w:rPr>
+          <w:rStyle w:val="token"/>
+          <w:lang w:val="es-CR"/>
+        </w:rPr>
+        <w:t>&lt;</w:t>
+      </w:r>
+      <w:r>
+        <w:rPr>
+          <w:rStyle w:val="HTMLCode"/>
+          <w:lang w:val="es-CR"/>
+        </w:rPr>
+        <w:t>palabra-opcional</w:t>
+      </w:r>
+      <w:r>
+        <w:rPr>
+          <w:rStyle w:val="token"/>
+          <w:lang w:val="es-CR"/>
+        </w:rPr>
+        <w:t>&gt;</w:t>
+      </w:r>
+    </w:p>
+    <w:p>
+      <w:pPr>
+        <w:pStyle w:val="NormalWeb"/>
+        <w:numPr>
+          <w:ilvl w:val="0"/>
+          <w:numId w:val="5"/>
+        </w:numPr>
+        <w:spacing w:before="0" w:beforeAutospacing="0" w:after="0" w:afterAutospacing="0"/>
+        <w:jc w:val="both"/>
+        <w:rPr>
+          <w:rFonts w:ascii="Arial" w:hAnsi="Arial" w:cs="Arial"/>
+          <w:lang w:val="es-CR"/>
+        </w:rPr>
+      </w:pPr>
+      <w:r>
+        <w:rPr>
+          <w:rFonts w:ascii="Arial" w:hAnsi="Arial" w:cs="Arial"/>
+          <w:b/>
+          <w:bCs/>
+          <w:lang w:val="es-CR"/>
+        </w:rPr>
+        <w:t>Crear una entrada en la base de datos:</w:t>
+      </w:r>
+    </w:p>
+    <w:p>
+      <w:pPr>
+        <w:pStyle w:val="HTMLPreformatted"/>
+        <w:ind w:left="720"/>
+        <w:rPr>
+          <w:lang w:val="es-CR"/>
+        </w:rPr>
+      </w:pPr>
+      <w:r>
+        <w:rPr>
+          <w:rStyle w:val="HTMLCode"/>
+          <w:lang w:val="es-CR"/>
+        </w:rPr>
+        <w:t>redis-cli</w:t>
+      </w:r>
+      <w:r>
+        <w:rPr>
+          <w:rStyle w:val="token"/>
+          <w:lang w:val="es-CR"/>
+        </w:rPr>
+        <w:t>&gt;</w:t>
+      </w:r>
+      <w:r>
+        <w:rPr>
+          <w:rStyle w:val="HTMLCode"/>
+          <w:lang w:val="es-CR"/>
+        </w:rPr>
+        <w:t xml:space="preserve"> SET </w:t>
+      </w:r>
+      <w:r>
+        <w:rPr>
+          <w:rStyle w:val="token"/>
+          <w:lang w:val="es-CR"/>
+        </w:rPr>
+        <w:t>&lt;</w:t>
+      </w:r>
+      <w:r>
+        <w:rPr>
+          <w:rStyle w:val="HTMLCode"/>
+          <w:lang w:val="es-CR"/>
+        </w:rPr>
+        <w:t>clave</w:t>
+      </w:r>
+      <w:r>
+        <w:rPr>
+          <w:rStyle w:val="token"/>
+          <w:lang w:val="es-CR"/>
+        </w:rPr>
+        <w:t>&gt;</w:t>
+      </w:r>
+      <w:r>
+        <w:rPr>
+          <w:rStyle w:val="HTMLCode"/>
+          <w:lang w:val="es-CR"/>
         </w:rPr>
         <w:t xml:space="preserve"> </w:t>
       </w:r>
-      <w:proofErr w:type="spellStart"/>
-      <w:r>
-        <w:rPr>
-          <w:rFonts w:ascii="Arial" w:eastAsia="Times New Roman" w:hAnsi="Arial" w:cs="Arial"/>
-          <w:sz w:val="24"/>
-          <w:szCs w:val="24"/>
-        </w:rPr>
-        <w:t>qué</w:t>
-      </w:r>
-      <w:proofErr w:type="spellEnd"/>
-      <w:r>
-        <w:rPr>
-          <w:rFonts w:ascii="Arial" w:eastAsia="Times New Roman" w:hAnsi="Arial" w:cs="Arial"/>
-          <w:sz w:val="24"/>
-          <w:szCs w:val="24"/>
-        </w:rPr>
-        <w:t>?</w:t>
-      </w:r>
-    </w:p>
-    <w:p>
-      <w:pPr>
-        <w:spacing w:after="0" w:line="240" w:lineRule="auto"/>
-        <w:ind w:left="720"/>
-        <w:rPr>
-          <w:rFonts w:ascii="Arial" w:eastAsia="Times New Roman" w:hAnsi="Arial" w:cs="Arial"/>
-          <w:sz w:val="24"/>
-          <w:szCs w:val="24"/>
-          <w:lang w:val="es-CR"/>
-        </w:rPr>
-      </w:pPr>
-    </w:p>
-    <w:p>
-      <w:pPr>
-        <w:spacing w:after="0" w:line="240" w:lineRule="auto"/>
-        <w:ind w:left="720"/>
-        <w:rPr>
-          <w:rFonts w:ascii="Arial" w:eastAsia="Times New Roman" w:hAnsi="Arial" w:cs="Arial"/>
-          <w:sz w:val="24"/>
-          <w:szCs w:val="24"/>
-          <w:lang w:val="es-CR"/>
-        </w:rPr>
-      </w:pPr>
-      <w:r>
-        <w:rPr>
-          <w:rFonts w:ascii="Arial" w:eastAsia="Times New Roman" w:hAnsi="Arial" w:cs="Arial"/>
-          <w:sz w:val="24"/>
-          <w:szCs w:val="24"/>
-          <w:lang w:val="es-CR"/>
-        </w:rPr>
-        <w:t xml:space="preserve">3. Lección 2: Persistencia, </w:t>
-      </w:r>
-      <w:proofErr w:type="spellStart"/>
-      <w:r>
-        <w:rPr>
-          <w:rFonts w:ascii="Arial" w:eastAsia="Times New Roman" w:hAnsi="Arial" w:cs="Arial"/>
-          <w:sz w:val="24"/>
-          <w:szCs w:val="24"/>
-          <w:lang w:val="es-CR"/>
-        </w:rPr>
-        <w:t>Strings</w:t>
-      </w:r>
-      <w:proofErr w:type="spellEnd"/>
-      <w:r>
-        <w:rPr>
-          <w:rFonts w:ascii="Arial" w:eastAsia="Times New Roman" w:hAnsi="Arial" w:cs="Arial"/>
-          <w:sz w:val="24"/>
-          <w:szCs w:val="24"/>
-          <w:lang w:val="es-CR"/>
-        </w:rPr>
-        <w:t xml:space="preserve"> y Estructuras Tipo Hash</w:t>
+      <w:r>
+        <w:rPr>
+          <w:rStyle w:val="token"/>
+          <w:lang w:val="es-CR"/>
+        </w:rPr>
+        <w:t>&lt;</w:t>
+      </w:r>
+      <w:r>
+        <w:rPr>
+          <w:rStyle w:val="HTMLCode"/>
+          <w:lang w:val="es-CR"/>
+        </w:rPr>
+        <w:t>valor</w:t>
+      </w:r>
+      <w:r>
+        <w:rPr>
+          <w:rStyle w:val="token"/>
+          <w:lang w:val="es-CR"/>
+        </w:rPr>
+        <w:t>&gt;</w:t>
+      </w:r>
+    </w:p>
+    <w:p>
+      <w:pPr>
+        <w:pStyle w:val="NormalWeb"/>
+        <w:numPr>
+          <w:ilvl w:val="0"/>
+          <w:numId w:val="5"/>
+        </w:numPr>
+        <w:spacing w:before="0" w:beforeAutospacing="0" w:after="0" w:afterAutospacing="0"/>
+        <w:jc w:val="both"/>
+        <w:rPr>
+          <w:rFonts w:ascii="Arial" w:hAnsi="Arial" w:cs="Arial"/>
+          <w:lang w:val="es-CR"/>
+        </w:rPr>
+      </w:pPr>
+      <w:r>
+        <w:rPr>
+          <w:rFonts w:ascii="Arial" w:hAnsi="Arial" w:cs="Arial"/>
+          <w:b/>
+          <w:bCs/>
+          <w:lang w:val="es-CR"/>
+        </w:rPr>
+        <w:t>Obtener una entrada en la base de datos:</w:t>
+      </w:r>
+    </w:p>
+    <w:p>
+      <w:pPr>
+        <w:pStyle w:val="HTMLPreformatted"/>
+        <w:ind w:left="720"/>
+      </w:pPr>
+      <w:r>
+        <w:rPr>
+          <w:rStyle w:val="HTMLCode"/>
+        </w:rPr>
+        <w:t>redis-cli</w:t>
+      </w:r>
+      <w:r>
+        <w:rPr>
+          <w:rStyle w:val="token"/>
+        </w:rPr>
+        <w:t>&gt;</w:t>
+      </w:r>
+      <w:r>
+        <w:rPr>
+          <w:rStyle w:val="HTMLCode"/>
+        </w:rPr>
+        <w:t xml:space="preserve"> GET </w:t>
+      </w:r>
+      <w:r>
+        <w:rPr>
+          <w:rStyle w:val="token"/>
+        </w:rPr>
+        <w:t>&lt;</w:t>
+      </w:r>
+      <w:r>
+        <w:rPr>
+          <w:rStyle w:val="HTMLCode"/>
+        </w:rPr>
+        <w:t>clave</w:t>
+      </w:r>
+      <w:r>
+        <w:rPr>
+          <w:rStyle w:val="token"/>
+        </w:rPr>
+        <w:t>&gt;</w:t>
+      </w:r>
+    </w:p>
+    <w:p>
+      <w:pPr>
+        <w:pStyle w:val="NormalWeb"/>
+        <w:numPr>
+          <w:ilvl w:val="0"/>
+          <w:numId w:val="5"/>
+        </w:numPr>
+        <w:spacing w:before="0" w:beforeAutospacing="0" w:after="0" w:afterAutospacing="0"/>
+        <w:jc w:val="both"/>
+        <w:rPr>
+          <w:rFonts w:ascii="Arial" w:hAnsi="Arial" w:cs="Arial"/>
+        </w:rPr>
+      </w:pPr>
+      <w:r>
+        <w:rPr>
+          <w:rFonts w:ascii="Arial" w:hAnsi="Arial" w:cs="Arial"/>
+          <w:b/>
+          <w:bCs/>
+        </w:rPr>
+        <w:t>Eliminar todas las entradas:</w:t>
+      </w:r>
+    </w:p>
+    <w:p>
+      <w:pPr>
+        <w:pStyle w:val="HTMLPreformatted"/>
+        <w:ind w:left="720"/>
+      </w:pPr>
+      <w:r>
+        <w:rPr>
+          <w:rStyle w:val="HTMLCode"/>
+        </w:rPr>
+        <w:t>redis-cli</w:t>
+      </w:r>
+      <w:r>
+        <w:rPr>
+          <w:rStyle w:val="token"/>
+        </w:rPr>
+        <w:t>&gt;</w:t>
+      </w:r>
+      <w:r>
+        <w:rPr>
+          <w:rStyle w:val="HTMLCode"/>
+        </w:rPr>
+        <w:t xml:space="preserve"> FLUSHALL</w:t>
+      </w:r>
+    </w:p>
+    <w:p>
+      <w:pPr>
+        <w:spacing w:after="0"/>
+        <w:rPr>
+          <w:rFonts w:ascii="Arial" w:hAnsi="Arial" w:cs="Arial"/>
+          <w:sz w:val="24"/>
+          <w:szCs w:val="24"/>
+        </w:rPr>
+      </w:pPr>
+    </w:p>
+    <w:p>
+      <w:pPr>
+        <w:pStyle w:val="NormalWeb"/>
+        <w:spacing w:before="0" w:beforeAutospacing="0" w:after="0" w:afterAutospacing="0"/>
+        <w:jc w:val="both"/>
+        <w:rPr>
+          <w:rFonts w:ascii="Arial" w:hAnsi="Arial" w:cs="Arial"/>
+          <w:lang w:val="es-CR"/>
+        </w:rPr>
+      </w:pPr>
+      <w:r>
+        <w:rPr>
+          <w:rFonts w:ascii="Arial" w:hAnsi="Arial" w:cs="Arial"/>
+          <w:lang w:val="es-CR"/>
+        </w:rPr>
+        <w:t xml:space="preserve">Esperamos que esta información sea de utilidad en la creación de tus bases de datos REDIS. </w:t>
+      </w:r>
+    </w:p>
+    <w:p>
+      <w:pPr>
+        <w:spacing w:after="0" w:line="240" w:lineRule="auto"/>
+        <w:ind w:left="720"/>
+        <w:rPr>
+          <w:rFonts w:ascii="Arial" w:eastAsia="Times New Roman" w:hAnsi="Arial" w:cs="Arial"/>
+          <w:sz w:val="24"/>
+          <w:szCs w:val="24"/>
+          <w:lang w:val="es-CR"/>
+        </w:rPr>
+      </w:pPr>
+    </w:p>
+    <w:p>
+      <w:pPr>
+        <w:pStyle w:val="ListParagraph"/>
+        <w:numPr>
+          <w:ilvl w:val="0"/>
+          <w:numId w:val="2"/>
+        </w:numPr>
+        <w:spacing w:after="0" w:line="240" w:lineRule="auto"/>
+        <w:rPr>
+          <w:rFonts w:ascii="Arial" w:eastAsia="Times New Roman" w:hAnsi="Arial" w:cs="Arial"/>
+          <w:sz w:val="24"/>
+          <w:szCs w:val="24"/>
+          <w:lang w:val="es-CR"/>
+        </w:rPr>
+      </w:pPr>
+      <w:r>
+        <w:rPr>
+          <w:rFonts w:ascii="Arial" w:eastAsia="Times New Roman" w:hAnsi="Arial" w:cs="Arial"/>
+          <w:sz w:val="24"/>
+          <w:szCs w:val="24"/>
+          <w:lang w:val="es-CR"/>
+        </w:rPr>
+        <w:t>Lección 2: Persistencia, Strings y Estructuras Tipo Hash</w:t>
+      </w:r>
+    </w:p>
+    <w:p>
+      <w:pPr>
+        <w:pStyle w:val="ListParagraph"/>
+        <w:spacing w:after="0" w:line="240" w:lineRule="auto"/>
+        <w:ind w:left="1440"/>
+        <w:rPr>
+          <w:rFonts w:ascii="Arial" w:eastAsia="Times New Roman" w:hAnsi="Arial" w:cs="Arial"/>
+          <w:sz w:val="24"/>
+          <w:szCs w:val="24"/>
+        </w:rPr>
+      </w:pPr>
+    </w:p>
+    <w:p>
+      <w:pPr>
+        <w:pStyle w:val="ListParagraph"/>
+        <w:numPr>
+          <w:ilvl w:val="1"/>
+          <w:numId w:val="2"/>
+        </w:numPr>
+        <w:spacing w:after="0" w:line="240" w:lineRule="auto"/>
+        <w:rPr>
+          <w:rFonts w:ascii="Arial" w:eastAsia="Times New Roman" w:hAnsi="Arial" w:cs="Arial"/>
+          <w:sz w:val="24"/>
+          <w:szCs w:val="24"/>
+        </w:rPr>
+      </w:pPr>
+      <w:hyperlink r:id="rId9" w:history="1">
+        <w:r>
+          <w:rPr>
+            <w:rFonts w:ascii="Arial" w:eastAsia="Times New Roman" w:hAnsi="Arial" w:cs="Arial"/>
+            <w:sz w:val="24"/>
+            <w:szCs w:val="24"/>
+          </w:rPr>
+          <w:t>Usando Comandos Básicos</w:t>
+        </w:r>
+      </w:hyperlink>
+    </w:p>
+    <w:p>
+      <w:pPr>
+        <w:spacing w:after="0" w:line="240" w:lineRule="auto"/>
+        <w:rPr>
+          <w:rFonts w:ascii="Arial" w:eastAsia="Times New Roman" w:hAnsi="Arial" w:cs="Arial"/>
+          <w:sz w:val="24"/>
+          <w:szCs w:val="24"/>
+        </w:rPr>
+      </w:pPr>
+    </w:p>
+    <w:p>
+      <w:pPr>
+        <w:spacing w:after="0" w:line="240" w:lineRule="auto"/>
+        <w:rPr>
+          <w:rFonts w:ascii="Arial" w:eastAsia="Times New Roman" w:hAnsi="Arial" w:cs="Arial"/>
+          <w:sz w:val="24"/>
+          <w:szCs w:val="24"/>
+          <w:lang w:val="es-CR"/>
+        </w:rPr>
+      </w:pPr>
+      <w:r>
+        <w:rPr>
+          <w:rFonts w:ascii="Arial" w:eastAsia="Times New Roman" w:hAnsi="Arial" w:cs="Arial"/>
+          <w:sz w:val="24"/>
+          <w:szCs w:val="24"/>
+          <w:lang w:val="es-CR"/>
+        </w:rPr>
+        <w:t>Se utiliza para juegos e</w:t>
+      </w:r>
+      <w:r>
+        <w:rPr>
+          <w:rFonts w:ascii="Arial" w:eastAsia="Times New Roman" w:hAnsi="Arial" w:cs="Arial"/>
+          <w:sz w:val="24"/>
+          <w:szCs w:val="24"/>
+          <w:lang w:val="es-CR"/>
+        </w:rPr>
+        <w:t>n línea</w:t>
+      </w:r>
+    </w:p>
+    <w:p>
+      <w:pPr>
+        <w:spacing w:after="0" w:line="240" w:lineRule="auto"/>
+        <w:rPr>
+          <w:rFonts w:ascii="Arial" w:eastAsia="Times New Roman" w:hAnsi="Arial" w:cs="Arial"/>
+          <w:sz w:val="24"/>
+          <w:szCs w:val="24"/>
+          <w:lang w:val="es-CR"/>
+        </w:rPr>
+      </w:pPr>
+    </w:p>
+    <w:p>
+      <w:pPr>
+        <w:spacing w:after="0" w:line="240" w:lineRule="auto"/>
+        <w:rPr>
+          <w:rFonts w:ascii="Arial" w:eastAsia="Times New Roman" w:hAnsi="Arial" w:cs="Arial"/>
+          <w:sz w:val="24"/>
+          <w:szCs w:val="24"/>
+          <w:lang w:val="es-CR"/>
+        </w:rPr>
+      </w:pPr>
+    </w:p>
+    <w:p>
+      <w:pPr>
+        <w:spacing w:after="0" w:line="240" w:lineRule="auto"/>
+        <w:rPr>
+          <w:rFonts w:ascii="Arial" w:eastAsia="Times New Roman" w:hAnsi="Arial" w:cs="Arial"/>
+          <w:sz w:val="24"/>
+          <w:szCs w:val="24"/>
+          <w:lang w:val="es-CR"/>
+        </w:rPr>
+      </w:pPr>
+      <w:r>
+        <w:rPr>
+          <w:rFonts w:ascii="Arial" w:eastAsia="Times New Roman" w:hAnsi="Arial" w:cs="Arial"/>
+          <w:sz w:val="24"/>
+          <w:szCs w:val="24"/>
+          <w:lang w:val="es-CR"/>
+        </w:rPr>
+        <w:lastRenderedPageBreak/>
+        <w:t>Ejemplo de juego con puntos y nombre de jugadores:</w:t>
+      </w:r>
+    </w:p>
+    <w:p>
+      <w:pPr>
+        <w:spacing w:after="0" w:line="240" w:lineRule="auto"/>
+        <w:rPr>
+          <w:rFonts w:ascii="Arial" w:eastAsia="Times New Roman" w:hAnsi="Arial" w:cs="Arial"/>
+          <w:sz w:val="24"/>
+          <w:szCs w:val="24"/>
+          <w:lang w:val="es-CR"/>
+        </w:rPr>
+      </w:pPr>
+    </w:p>
+    <w:p>
+      <w:pPr>
+        <w:spacing w:after="0" w:line="240" w:lineRule="auto"/>
+        <w:rPr>
+          <w:rFonts w:ascii="Courier New" w:eastAsia="Times New Roman" w:hAnsi="Courier New" w:cs="Courier New"/>
+          <w:sz w:val="20"/>
+          <w:szCs w:val="20"/>
+          <w:lang w:val="es-CR"/>
+        </w:rPr>
+      </w:pPr>
+      <w:r>
+        <w:rPr>
+          <w:rFonts w:ascii="Courier New" w:eastAsia="Times New Roman" w:hAnsi="Courier New" w:cs="Courier New"/>
+          <w:sz w:val="20"/>
+          <w:szCs w:val="20"/>
+          <w:lang w:val="es-CR"/>
+        </w:rPr>
+        <w:t>127.0.0.1:6379&gt; SET jugador-1 "Luis;20"</w:t>
+      </w:r>
+    </w:p>
+    <w:p>
+      <w:pPr>
+        <w:spacing w:after="0" w:line="240" w:lineRule="auto"/>
+        <w:rPr>
+          <w:rFonts w:ascii="Courier New" w:eastAsia="Times New Roman" w:hAnsi="Courier New" w:cs="Courier New"/>
+          <w:sz w:val="20"/>
+          <w:szCs w:val="20"/>
+          <w:lang w:val="es-CR"/>
+        </w:rPr>
+      </w:pPr>
+      <w:r>
+        <w:rPr>
+          <w:rFonts w:ascii="Courier New" w:eastAsia="Times New Roman" w:hAnsi="Courier New" w:cs="Courier New"/>
+          <w:sz w:val="20"/>
+          <w:szCs w:val="20"/>
+          <w:lang w:val="es-CR"/>
+        </w:rPr>
+        <w:t>OK</w:t>
+      </w:r>
+    </w:p>
+    <w:p>
+      <w:pPr>
+        <w:spacing w:after="0" w:line="240" w:lineRule="auto"/>
+        <w:rPr>
+          <w:rFonts w:ascii="Courier New" w:eastAsia="Times New Roman" w:hAnsi="Courier New" w:cs="Courier New"/>
+          <w:sz w:val="20"/>
+          <w:szCs w:val="20"/>
+          <w:lang w:val="es-CR"/>
+        </w:rPr>
+      </w:pPr>
+      <w:r>
+        <w:rPr>
+          <w:rFonts w:ascii="Courier New" w:eastAsia="Times New Roman" w:hAnsi="Courier New" w:cs="Courier New"/>
+          <w:sz w:val="20"/>
+          <w:szCs w:val="20"/>
+          <w:lang w:val="es-CR"/>
+        </w:rPr>
+        <w:t>127.0.0.1:6379&gt; SET jugador-2 "Ana;30"</w:t>
+      </w:r>
+    </w:p>
+    <w:p>
+      <w:pPr>
+        <w:spacing w:after="0" w:line="240" w:lineRule="auto"/>
+        <w:rPr>
+          <w:rFonts w:ascii="Courier New" w:eastAsia="Times New Roman" w:hAnsi="Courier New" w:cs="Courier New"/>
+          <w:sz w:val="20"/>
+          <w:szCs w:val="20"/>
+          <w:lang w:val="es-CR"/>
+        </w:rPr>
+      </w:pPr>
+      <w:r>
+        <w:rPr>
+          <w:rFonts w:ascii="Courier New" w:eastAsia="Times New Roman" w:hAnsi="Courier New" w:cs="Courier New"/>
+          <w:sz w:val="20"/>
+          <w:szCs w:val="20"/>
+          <w:lang w:val="es-CR"/>
+        </w:rPr>
+        <w:t>OK</w:t>
+      </w:r>
+    </w:p>
+    <w:p>
+      <w:pPr>
+        <w:spacing w:after="0" w:line="240" w:lineRule="auto"/>
+        <w:rPr>
+          <w:rFonts w:ascii="Courier New" w:eastAsia="Times New Roman" w:hAnsi="Courier New" w:cs="Courier New"/>
+          <w:sz w:val="20"/>
+          <w:szCs w:val="20"/>
+          <w:lang w:val="es-CR"/>
+        </w:rPr>
+      </w:pPr>
+      <w:r>
+        <w:rPr>
+          <w:rFonts w:ascii="Courier New" w:eastAsia="Times New Roman" w:hAnsi="Courier New" w:cs="Courier New"/>
+          <w:sz w:val="20"/>
+          <w:szCs w:val="20"/>
+          <w:lang w:val="es-CR"/>
+        </w:rPr>
+        <w:t>127.0.0.1:6379&gt; GET jugador-1</w:t>
+      </w:r>
+    </w:p>
+    <w:p>
+      <w:pPr>
+        <w:spacing w:after="0" w:line="240" w:lineRule="auto"/>
+        <w:rPr>
+          <w:rFonts w:ascii="Courier New" w:eastAsia="Times New Roman" w:hAnsi="Courier New" w:cs="Courier New"/>
+          <w:sz w:val="20"/>
+          <w:szCs w:val="20"/>
+          <w:lang w:val="es-CR"/>
+        </w:rPr>
+      </w:pPr>
+      <w:r>
+        <w:rPr>
+          <w:rFonts w:ascii="Courier New" w:eastAsia="Times New Roman" w:hAnsi="Courier New" w:cs="Courier New"/>
+          <w:sz w:val="20"/>
+          <w:szCs w:val="20"/>
+          <w:lang w:val="es-CR"/>
+        </w:rPr>
+        <w:t>"Luis;20"</w:t>
+      </w:r>
+    </w:p>
+    <w:p>
+      <w:pPr>
+        <w:spacing w:after="0" w:line="240" w:lineRule="auto"/>
+        <w:rPr>
+          <w:rFonts w:ascii="Courier New" w:eastAsia="Times New Roman" w:hAnsi="Courier New" w:cs="Courier New"/>
+          <w:sz w:val="20"/>
+          <w:szCs w:val="20"/>
+          <w:lang w:val="es-CR"/>
+        </w:rPr>
+      </w:pPr>
+      <w:r>
+        <w:rPr>
+          <w:rFonts w:ascii="Courier New" w:eastAsia="Times New Roman" w:hAnsi="Courier New" w:cs="Courier New"/>
+          <w:sz w:val="20"/>
+          <w:szCs w:val="20"/>
+          <w:lang w:val="es-CR"/>
+        </w:rPr>
+        <w:t>127.0.0.1:6379&gt; GET jugador-2</w:t>
+      </w:r>
+    </w:p>
+    <w:p>
+      <w:pPr>
+        <w:spacing w:after="0" w:line="240" w:lineRule="auto"/>
+        <w:rPr>
+          <w:rFonts w:ascii="Courier New" w:eastAsia="Times New Roman" w:hAnsi="Courier New" w:cs="Courier New"/>
+          <w:sz w:val="20"/>
+          <w:szCs w:val="20"/>
+          <w:lang w:val="es-CR"/>
+        </w:rPr>
+      </w:pPr>
+      <w:r>
+        <w:rPr>
+          <w:rFonts w:ascii="Courier New" w:eastAsia="Times New Roman" w:hAnsi="Courier New" w:cs="Courier New"/>
+          <w:sz w:val="20"/>
+          <w:szCs w:val="20"/>
+          <w:lang w:val="es-CR"/>
+        </w:rPr>
+        <w:t>"Ana;30"</w:t>
+      </w:r>
+    </w:p>
+    <w:p>
+      <w:pPr>
+        <w:spacing w:after="0" w:line="240" w:lineRule="auto"/>
+        <w:rPr>
+          <w:rFonts w:ascii="Courier New" w:eastAsia="Times New Roman" w:hAnsi="Courier New" w:cs="Courier New"/>
+          <w:sz w:val="20"/>
+          <w:szCs w:val="20"/>
+          <w:lang w:val="es-CR"/>
+        </w:rPr>
+      </w:pPr>
+      <w:r>
+        <w:rPr>
+          <w:rFonts w:ascii="Courier New" w:eastAsia="Times New Roman" w:hAnsi="Courier New" w:cs="Courier New"/>
+          <w:sz w:val="20"/>
+          <w:szCs w:val="20"/>
+          <w:lang w:val="es-CR"/>
+        </w:rPr>
+        <w:t>127.0.0.1:6379&gt;</w:t>
+      </w:r>
+    </w:p>
+    <w:p>
+      <w:pPr>
+        <w:spacing w:after="0" w:line="240" w:lineRule="auto"/>
+        <w:rPr>
+          <w:rFonts w:ascii="Courier New" w:eastAsia="Times New Roman" w:hAnsi="Courier New" w:cs="Courier New"/>
+          <w:sz w:val="20"/>
+          <w:szCs w:val="20"/>
+          <w:lang w:val="es-CR"/>
+        </w:rPr>
+      </w:pPr>
+      <w:r>
+        <w:rPr>
+          <w:rFonts w:ascii="Courier New" w:eastAsia="Times New Roman" w:hAnsi="Courier New" w:cs="Courier New"/>
+          <w:sz w:val="20"/>
+          <w:szCs w:val="20"/>
+          <w:lang w:val="es-CR"/>
+        </w:rPr>
+        <w:t>127.0.0.1:6379&gt; SET jugador-1 "Luis;25"</w:t>
+      </w:r>
+    </w:p>
+    <w:p>
+      <w:pPr>
+        <w:spacing w:after="0" w:line="240" w:lineRule="auto"/>
+        <w:rPr>
+          <w:rFonts w:ascii="Courier New" w:eastAsia="Times New Roman" w:hAnsi="Courier New" w:cs="Courier New"/>
+          <w:sz w:val="20"/>
+          <w:szCs w:val="20"/>
+          <w:lang w:val="es-CR"/>
+        </w:rPr>
+      </w:pPr>
+      <w:r>
+        <w:rPr>
+          <w:rFonts w:ascii="Courier New" w:eastAsia="Times New Roman" w:hAnsi="Courier New" w:cs="Courier New"/>
+          <w:sz w:val="20"/>
+          <w:szCs w:val="20"/>
+          <w:lang w:val="es-CR"/>
+        </w:rPr>
+        <w:t>OK</w:t>
+      </w:r>
+    </w:p>
+    <w:p>
+      <w:pPr>
+        <w:spacing w:after="0" w:line="240" w:lineRule="auto"/>
+        <w:rPr>
+          <w:rFonts w:ascii="Courier New" w:eastAsia="Times New Roman" w:hAnsi="Courier New" w:cs="Courier New"/>
+          <w:sz w:val="20"/>
+          <w:szCs w:val="20"/>
+          <w:lang w:val="es-CR"/>
+        </w:rPr>
+      </w:pPr>
+      <w:r>
+        <w:rPr>
+          <w:rFonts w:ascii="Courier New" w:eastAsia="Times New Roman" w:hAnsi="Courier New" w:cs="Courier New"/>
+          <w:sz w:val="20"/>
+          <w:szCs w:val="20"/>
+          <w:lang w:val="es-CR"/>
+        </w:rPr>
+        <w:t>127.0.0.1:6379&gt; GET jugador-1</w:t>
+      </w:r>
+    </w:p>
+    <w:p>
+      <w:pPr>
+        <w:spacing w:after="0" w:line="240" w:lineRule="auto"/>
+        <w:rPr>
+          <w:rFonts w:ascii="Courier New" w:eastAsia="Times New Roman" w:hAnsi="Courier New" w:cs="Courier New"/>
+          <w:sz w:val="20"/>
+          <w:szCs w:val="20"/>
+          <w:lang w:val="es-CR"/>
+        </w:rPr>
+      </w:pPr>
+      <w:r>
+        <w:rPr>
+          <w:rFonts w:ascii="Courier New" w:eastAsia="Times New Roman" w:hAnsi="Courier New" w:cs="Courier New"/>
+          <w:sz w:val="20"/>
+          <w:szCs w:val="20"/>
+          <w:lang w:val="es-CR"/>
+        </w:rPr>
+        <w:t>"Luis;25"</w:t>
+      </w:r>
+    </w:p>
+    <w:p>
+      <w:pPr>
+        <w:spacing w:after="0" w:line="240" w:lineRule="auto"/>
+        <w:rPr>
+          <w:rFonts w:ascii="Courier New" w:eastAsia="Times New Roman" w:hAnsi="Courier New" w:cs="Courier New"/>
+          <w:sz w:val="20"/>
+          <w:szCs w:val="20"/>
+          <w:lang w:val="es-CR"/>
+        </w:rPr>
+      </w:pPr>
+      <w:r>
+        <w:rPr>
+          <w:rFonts w:ascii="Courier New" w:eastAsia="Times New Roman" w:hAnsi="Courier New" w:cs="Courier New"/>
+          <w:sz w:val="20"/>
+          <w:szCs w:val="20"/>
+          <w:lang w:val="es-CR"/>
+        </w:rPr>
+        <w:t>127.0.0.1:6379&gt; DEL jugador-2</w:t>
+      </w:r>
+      <w:r>
+        <w:rPr>
+          <w:rFonts w:ascii="Courier New" w:eastAsia="Times New Roman" w:hAnsi="Courier New" w:cs="Courier New"/>
+          <w:sz w:val="20"/>
+          <w:szCs w:val="20"/>
+          <w:lang w:val="es-CR"/>
+        </w:rPr>
+        <w:t xml:space="preserve">   </w:t>
+      </w:r>
+      <w:r>
+        <w:rPr>
+          <w:rFonts w:ascii="Courier New" w:eastAsia="Times New Roman" w:hAnsi="Courier New" w:cs="Courier New"/>
+          <w:sz w:val="20"/>
+          <w:szCs w:val="20"/>
+          <w:lang w:val="es-CR"/>
+        </w:rPr>
+        <w:sym w:font="Wingdings" w:char="F0E0"/>
+      </w:r>
+      <w:r>
+        <w:rPr>
+          <w:rFonts w:ascii="Courier New" w:eastAsia="Times New Roman" w:hAnsi="Courier New" w:cs="Courier New"/>
+          <w:sz w:val="20"/>
+          <w:szCs w:val="20"/>
+          <w:lang w:val="es-CR"/>
+        </w:rPr>
+        <w:t xml:space="preserve"> Para borrar un clave en particular</w:t>
+      </w:r>
+    </w:p>
+    <w:p>
+      <w:pPr>
+        <w:spacing w:after="0" w:line="240" w:lineRule="auto"/>
+        <w:rPr>
+          <w:rFonts w:ascii="Courier New" w:eastAsia="Times New Roman" w:hAnsi="Courier New" w:cs="Courier New"/>
+          <w:sz w:val="20"/>
+          <w:szCs w:val="20"/>
+          <w:lang w:val="es-CR"/>
+        </w:rPr>
+      </w:pPr>
+      <w:r>
+        <w:rPr>
+          <w:rFonts w:ascii="Courier New" w:eastAsia="Times New Roman" w:hAnsi="Courier New" w:cs="Courier New"/>
+          <w:sz w:val="20"/>
+          <w:szCs w:val="20"/>
+          <w:lang w:val="es-CR"/>
+        </w:rPr>
+        <w:t>(integer) 1</w:t>
+      </w:r>
+    </w:p>
+    <w:p>
+      <w:pPr>
+        <w:spacing w:after="0" w:line="240" w:lineRule="auto"/>
+        <w:rPr>
+          <w:rFonts w:ascii="Courier New" w:eastAsia="Times New Roman" w:hAnsi="Courier New" w:cs="Courier New"/>
+          <w:sz w:val="20"/>
+          <w:szCs w:val="20"/>
+          <w:lang w:val="es-CR"/>
+        </w:rPr>
+      </w:pPr>
+      <w:r>
+        <w:rPr>
+          <w:rFonts w:ascii="Courier New" w:eastAsia="Times New Roman" w:hAnsi="Courier New" w:cs="Courier New"/>
+          <w:sz w:val="20"/>
+          <w:szCs w:val="20"/>
+          <w:lang w:val="es-CR"/>
+        </w:rPr>
+        <w:t>127.0.0.1:6379&gt; GET jugador-2</w:t>
+      </w:r>
+    </w:p>
+    <w:p>
+      <w:pPr>
+        <w:spacing w:after="0" w:line="240" w:lineRule="auto"/>
+        <w:rPr>
+          <w:rFonts w:ascii="Courier New" w:eastAsia="Times New Roman" w:hAnsi="Courier New" w:cs="Courier New"/>
+          <w:sz w:val="20"/>
+          <w:szCs w:val="20"/>
+          <w:lang w:val="es-CR"/>
+        </w:rPr>
+      </w:pPr>
+      <w:r>
+        <w:rPr>
+          <w:rFonts w:ascii="Courier New" w:eastAsia="Times New Roman" w:hAnsi="Courier New" w:cs="Courier New"/>
+          <w:sz w:val="20"/>
+          <w:szCs w:val="20"/>
+          <w:lang w:val="es-CR"/>
+        </w:rPr>
+        <w:t>(nil)</w:t>
+      </w:r>
+    </w:p>
+    <w:p>
+      <w:pPr>
+        <w:spacing w:after="0" w:line="240" w:lineRule="auto"/>
+        <w:rPr>
+          <w:rFonts w:ascii="Courier New" w:eastAsia="Times New Roman" w:hAnsi="Courier New" w:cs="Courier New"/>
+          <w:sz w:val="20"/>
+          <w:szCs w:val="20"/>
+          <w:lang w:val="es-CR"/>
+        </w:rPr>
+      </w:pPr>
+      <w:r>
+        <w:rPr>
+          <w:rFonts w:ascii="Courier New" w:eastAsia="Times New Roman" w:hAnsi="Courier New" w:cs="Courier New"/>
+          <w:sz w:val="20"/>
+          <w:szCs w:val="20"/>
+          <w:lang w:val="es-CR"/>
+        </w:rPr>
+        <w:t>127.0.0.1:6379&gt; GET jugador-1</w:t>
+      </w:r>
+    </w:p>
+    <w:p>
+      <w:pPr>
+        <w:spacing w:after="0" w:line="240" w:lineRule="auto"/>
+        <w:rPr>
+          <w:rFonts w:ascii="Courier New" w:eastAsia="Times New Roman" w:hAnsi="Courier New" w:cs="Courier New"/>
+          <w:sz w:val="20"/>
+          <w:szCs w:val="20"/>
+          <w:lang w:val="es-CR"/>
+        </w:rPr>
+      </w:pPr>
+      <w:r>
+        <w:rPr>
+          <w:rFonts w:ascii="Courier New" w:eastAsia="Times New Roman" w:hAnsi="Courier New" w:cs="Courier New"/>
+          <w:sz w:val="20"/>
+          <w:szCs w:val="20"/>
+          <w:lang w:val="es-CR"/>
+        </w:rPr>
+        <w:t>"Luis;25"</w:t>
+      </w:r>
+    </w:p>
+    <w:p>
+      <w:pPr>
+        <w:spacing w:after="0" w:line="240" w:lineRule="auto"/>
+        <w:rPr>
+          <w:rFonts w:ascii="Courier New" w:eastAsia="Times New Roman" w:hAnsi="Courier New" w:cs="Courier New"/>
+          <w:sz w:val="20"/>
+          <w:szCs w:val="20"/>
+          <w:lang w:val="es-CR"/>
+        </w:rPr>
+      </w:pPr>
+      <w:r>
+        <w:rPr>
+          <w:rFonts w:ascii="Courier New" w:eastAsia="Times New Roman" w:hAnsi="Courier New" w:cs="Courier New"/>
+          <w:sz w:val="20"/>
+          <w:szCs w:val="20"/>
+          <w:lang w:val="es-CR"/>
+        </w:rPr>
+        <w:t>127.0.0.1:6379&gt;</w:t>
+      </w:r>
+    </w:p>
+    <w:p>
+      <w:pPr>
+        <w:spacing w:after="0" w:line="240" w:lineRule="auto"/>
+        <w:rPr>
+          <w:rFonts w:ascii="Courier New" w:eastAsia="Times New Roman" w:hAnsi="Courier New" w:cs="Courier New"/>
+          <w:sz w:val="20"/>
+          <w:szCs w:val="20"/>
+          <w:lang w:val="es-CR"/>
+        </w:rPr>
+      </w:pPr>
+      <w:r>
+        <w:rPr>
+          <w:rFonts w:ascii="Courier New" w:eastAsia="Times New Roman" w:hAnsi="Courier New" w:cs="Courier New"/>
+          <w:sz w:val="20"/>
+          <w:szCs w:val="20"/>
+          <w:lang w:val="es-CR"/>
+        </w:rPr>
+        <w:t>127.0.0.1:6379&gt; RENAME jugador-1 jugador-001</w:t>
+      </w:r>
+      <w:r>
+        <w:rPr>
+          <w:rFonts w:ascii="Courier New" w:eastAsia="Times New Roman" w:hAnsi="Courier New" w:cs="Courier New"/>
+          <w:sz w:val="20"/>
+          <w:szCs w:val="20"/>
+          <w:lang w:val="es-CR"/>
+        </w:rPr>
+        <w:t xml:space="preserve"> </w:t>
+      </w:r>
+      <w:r>
+        <w:rPr>
+          <w:rFonts w:ascii="Courier New" w:eastAsia="Times New Roman" w:hAnsi="Courier New" w:cs="Courier New"/>
+          <w:sz w:val="20"/>
+          <w:szCs w:val="20"/>
+          <w:lang w:val="es-CR"/>
+        </w:rPr>
+        <w:sym w:font="Wingdings" w:char="F0E0"/>
+      </w:r>
+      <w:r>
+        <w:rPr>
+          <w:rFonts w:ascii="Courier New" w:eastAsia="Times New Roman" w:hAnsi="Courier New" w:cs="Courier New"/>
+          <w:sz w:val="20"/>
+          <w:szCs w:val="20"/>
+          <w:lang w:val="es-CR"/>
+        </w:rPr>
+        <w:t xml:space="preserve"> Para renombrar una clave</w:t>
+      </w:r>
+    </w:p>
+    <w:p>
+      <w:pPr>
+        <w:spacing w:after="0" w:line="240" w:lineRule="auto"/>
+        <w:rPr>
+          <w:rFonts w:ascii="Courier New" w:eastAsia="Times New Roman" w:hAnsi="Courier New" w:cs="Courier New"/>
+          <w:sz w:val="20"/>
+          <w:szCs w:val="20"/>
+          <w:lang w:val="es-CR"/>
+        </w:rPr>
+      </w:pPr>
+      <w:r>
+        <w:rPr>
+          <w:rFonts w:ascii="Courier New" w:eastAsia="Times New Roman" w:hAnsi="Courier New" w:cs="Courier New"/>
+          <w:sz w:val="20"/>
+          <w:szCs w:val="20"/>
+          <w:lang w:val="es-CR"/>
+        </w:rPr>
+        <w:t>OK</w:t>
+      </w:r>
+    </w:p>
+    <w:p>
+      <w:pPr>
+        <w:spacing w:after="0" w:line="240" w:lineRule="auto"/>
+        <w:rPr>
+          <w:rFonts w:ascii="Courier New" w:eastAsia="Times New Roman" w:hAnsi="Courier New" w:cs="Courier New"/>
+          <w:sz w:val="20"/>
+          <w:szCs w:val="20"/>
+          <w:lang w:val="es-CR"/>
+        </w:rPr>
+      </w:pPr>
+      <w:r>
+        <w:rPr>
+          <w:rFonts w:ascii="Courier New" w:eastAsia="Times New Roman" w:hAnsi="Courier New" w:cs="Courier New"/>
+          <w:sz w:val="20"/>
+          <w:szCs w:val="20"/>
+          <w:lang w:val="es-CR"/>
+        </w:rPr>
+        <w:t>127.0.0.1:6379&gt; GET jugador-1</w:t>
+      </w:r>
+    </w:p>
+    <w:p>
+      <w:pPr>
+        <w:spacing w:after="0" w:line="240" w:lineRule="auto"/>
+        <w:rPr>
+          <w:rFonts w:ascii="Courier New" w:eastAsia="Times New Roman" w:hAnsi="Courier New" w:cs="Courier New"/>
+          <w:sz w:val="20"/>
+          <w:szCs w:val="20"/>
+          <w:lang w:val="es-CR"/>
+        </w:rPr>
+      </w:pPr>
+      <w:r>
+        <w:rPr>
+          <w:rFonts w:ascii="Courier New" w:eastAsia="Times New Roman" w:hAnsi="Courier New" w:cs="Courier New"/>
+          <w:sz w:val="20"/>
+          <w:szCs w:val="20"/>
+          <w:lang w:val="es-CR"/>
+        </w:rPr>
+        <w:t>(nil)</w:t>
+      </w:r>
+    </w:p>
+    <w:p>
+      <w:pPr>
+        <w:spacing w:after="0" w:line="240" w:lineRule="auto"/>
+        <w:rPr>
+          <w:rFonts w:ascii="Courier New" w:eastAsia="Times New Roman" w:hAnsi="Courier New" w:cs="Courier New"/>
+          <w:sz w:val="20"/>
+          <w:szCs w:val="20"/>
+          <w:lang w:val="es-CR"/>
+        </w:rPr>
+      </w:pPr>
+      <w:r>
+        <w:rPr>
+          <w:rFonts w:ascii="Courier New" w:eastAsia="Times New Roman" w:hAnsi="Courier New" w:cs="Courier New"/>
+          <w:sz w:val="20"/>
+          <w:szCs w:val="20"/>
+          <w:lang w:val="es-CR"/>
+        </w:rPr>
+        <w:t>127.0.0.1:6379&gt; GET jugador-001</w:t>
+      </w:r>
+    </w:p>
+    <w:p>
+      <w:pPr>
+        <w:spacing w:after="0" w:line="240" w:lineRule="auto"/>
+        <w:rPr>
+          <w:rFonts w:ascii="Courier New" w:eastAsia="Times New Roman" w:hAnsi="Courier New" w:cs="Courier New"/>
+          <w:sz w:val="20"/>
+          <w:szCs w:val="20"/>
+          <w:lang w:val="es-CR"/>
+        </w:rPr>
+      </w:pPr>
+      <w:r>
+        <w:rPr>
+          <w:rFonts w:ascii="Courier New" w:eastAsia="Times New Roman" w:hAnsi="Courier New" w:cs="Courier New"/>
+          <w:sz w:val="20"/>
+          <w:szCs w:val="20"/>
+          <w:lang w:val="es-CR"/>
+        </w:rPr>
+        <w:t>"Luis;25"</w:t>
+      </w:r>
+    </w:p>
+    <w:p>
+      <w:pPr>
+        <w:spacing w:after="0" w:line="240" w:lineRule="auto"/>
+        <w:rPr>
+          <w:rFonts w:ascii="Courier New" w:eastAsia="Times New Roman" w:hAnsi="Courier New" w:cs="Courier New"/>
+          <w:sz w:val="20"/>
+          <w:szCs w:val="20"/>
+          <w:lang w:val="es-CR"/>
+        </w:rPr>
+      </w:pPr>
+      <w:r>
+        <w:rPr>
+          <w:rFonts w:ascii="Courier New" w:eastAsia="Times New Roman" w:hAnsi="Courier New" w:cs="Courier New"/>
+          <w:sz w:val="20"/>
+          <w:szCs w:val="20"/>
+          <w:lang w:val="es-CR"/>
+        </w:rPr>
+        <w:t>127.0.0.1:6379&gt; SET tormenta-activa "true" EX 10</w:t>
+      </w:r>
+      <w:r>
+        <w:rPr>
+          <w:rFonts w:ascii="Courier New" w:eastAsia="Times New Roman" w:hAnsi="Courier New" w:cs="Courier New"/>
+          <w:sz w:val="20"/>
+          <w:szCs w:val="20"/>
+          <w:lang w:val="es-CR"/>
+        </w:rPr>
+        <w:t xml:space="preserve"> </w:t>
+      </w:r>
+      <w:r>
+        <w:rPr>
+          <w:rFonts w:ascii="Courier New" w:eastAsia="Times New Roman" w:hAnsi="Courier New" w:cs="Courier New"/>
+          <w:sz w:val="20"/>
+          <w:szCs w:val="20"/>
+          <w:lang w:val="es-CR"/>
+        </w:rPr>
+        <w:sym w:font="Wingdings" w:char="F0E0"/>
+      </w:r>
+      <w:r>
+        <w:rPr>
+          <w:rFonts w:ascii="Courier New" w:eastAsia="Times New Roman" w:hAnsi="Courier New" w:cs="Courier New"/>
+          <w:sz w:val="20"/>
+          <w:szCs w:val="20"/>
+          <w:lang w:val="es-CR"/>
+        </w:rPr>
+        <w:t xml:space="preserve"> Para establecer Tiempo de expiración en segundos, en este caso 10 segundos</w:t>
+      </w:r>
+    </w:p>
+    <w:p>
+      <w:pPr>
+        <w:spacing w:after="0" w:line="240" w:lineRule="auto"/>
+        <w:rPr>
+          <w:rFonts w:ascii="Courier New" w:eastAsia="Times New Roman" w:hAnsi="Courier New" w:cs="Courier New"/>
+          <w:sz w:val="20"/>
+          <w:szCs w:val="20"/>
+          <w:lang w:val="es-CR"/>
+        </w:rPr>
+      </w:pPr>
+      <w:r>
+        <w:rPr>
+          <w:rFonts w:ascii="Courier New" w:eastAsia="Times New Roman" w:hAnsi="Courier New" w:cs="Courier New"/>
+          <w:sz w:val="20"/>
+          <w:szCs w:val="20"/>
+          <w:lang w:val="es-CR"/>
+        </w:rPr>
+        <w:t>OK</w:t>
+      </w:r>
+    </w:p>
+    <w:p>
+      <w:pPr>
+        <w:spacing w:after="0" w:line="240" w:lineRule="auto"/>
+        <w:rPr>
+          <w:rFonts w:ascii="Courier New" w:eastAsia="Times New Roman" w:hAnsi="Courier New" w:cs="Courier New"/>
+          <w:sz w:val="20"/>
+          <w:szCs w:val="20"/>
+          <w:lang w:val="es-CR"/>
+        </w:rPr>
+      </w:pPr>
+      <w:r>
+        <w:rPr>
+          <w:rFonts w:ascii="Courier New" w:eastAsia="Times New Roman" w:hAnsi="Courier New" w:cs="Courier New"/>
+          <w:sz w:val="20"/>
+          <w:szCs w:val="20"/>
+          <w:lang w:val="es-CR"/>
+        </w:rPr>
+        <w:t>127.0.0.1:6379&gt; GET tormenta-activa</w:t>
+      </w:r>
+    </w:p>
+    <w:p>
+      <w:pPr>
+        <w:spacing w:after="0" w:line="240" w:lineRule="auto"/>
+        <w:rPr>
+          <w:rFonts w:ascii="Courier New" w:eastAsia="Times New Roman" w:hAnsi="Courier New" w:cs="Courier New"/>
+          <w:sz w:val="20"/>
+          <w:szCs w:val="20"/>
+          <w:lang w:val="es-CR"/>
+        </w:rPr>
+      </w:pPr>
+      <w:r>
+        <w:rPr>
+          <w:rFonts w:ascii="Courier New" w:eastAsia="Times New Roman" w:hAnsi="Courier New" w:cs="Courier New"/>
+          <w:sz w:val="20"/>
+          <w:szCs w:val="20"/>
+          <w:lang w:val="es-CR"/>
+        </w:rPr>
+        <w:t>(nil)</w:t>
+      </w:r>
+    </w:p>
+    <w:p>
+      <w:pPr>
+        <w:spacing w:after="0" w:line="240" w:lineRule="auto"/>
+        <w:rPr>
+          <w:rFonts w:ascii="Courier New" w:eastAsia="Times New Roman" w:hAnsi="Courier New" w:cs="Courier New"/>
+          <w:sz w:val="20"/>
+          <w:szCs w:val="20"/>
+          <w:lang w:val="es-CR"/>
+        </w:rPr>
+      </w:pPr>
+      <w:r>
+        <w:rPr>
+          <w:rFonts w:ascii="Courier New" w:eastAsia="Times New Roman" w:hAnsi="Courier New" w:cs="Courier New"/>
+          <w:sz w:val="20"/>
+          <w:szCs w:val="20"/>
+          <w:lang w:val="es-CR"/>
+        </w:rPr>
+        <w:t>127.0.0.1:6379&gt; SET tormenta-activa "true" EX 10</w:t>
+      </w:r>
+    </w:p>
+    <w:p>
+      <w:pPr>
+        <w:spacing w:after="0" w:line="240" w:lineRule="auto"/>
+        <w:rPr>
+          <w:rFonts w:ascii="Courier New" w:eastAsia="Times New Roman" w:hAnsi="Courier New" w:cs="Courier New"/>
+          <w:sz w:val="20"/>
+          <w:szCs w:val="20"/>
+          <w:lang w:val="es-CR"/>
+        </w:rPr>
+      </w:pPr>
+      <w:r>
+        <w:rPr>
+          <w:rFonts w:ascii="Courier New" w:eastAsia="Times New Roman" w:hAnsi="Courier New" w:cs="Courier New"/>
+          <w:sz w:val="20"/>
+          <w:szCs w:val="20"/>
+          <w:lang w:val="es-CR"/>
+        </w:rPr>
+        <w:t>OK</w:t>
+      </w:r>
+    </w:p>
+    <w:p>
+      <w:pPr>
+        <w:spacing w:after="0" w:line="240" w:lineRule="auto"/>
+        <w:rPr>
+          <w:rFonts w:ascii="Courier New" w:eastAsia="Times New Roman" w:hAnsi="Courier New" w:cs="Courier New"/>
+          <w:sz w:val="20"/>
+          <w:szCs w:val="20"/>
+          <w:lang w:val="es-CR"/>
+        </w:rPr>
+      </w:pPr>
+      <w:r>
+        <w:rPr>
+          <w:rFonts w:ascii="Courier New" w:eastAsia="Times New Roman" w:hAnsi="Courier New" w:cs="Courier New"/>
+          <w:sz w:val="20"/>
+          <w:szCs w:val="20"/>
+          <w:lang w:val="es-CR"/>
+        </w:rPr>
+        <w:t>127.0.0.1:6379&gt; GET tormenta-activa</w:t>
+      </w:r>
+    </w:p>
+    <w:p>
+      <w:pPr>
+        <w:spacing w:after="0" w:line="240" w:lineRule="auto"/>
+        <w:rPr>
+          <w:rFonts w:ascii="Courier New" w:eastAsia="Times New Roman" w:hAnsi="Courier New" w:cs="Courier New"/>
+          <w:sz w:val="20"/>
+          <w:szCs w:val="20"/>
+          <w:lang w:val="es-CR"/>
+        </w:rPr>
+      </w:pPr>
+      <w:r>
+        <w:rPr>
+          <w:rFonts w:ascii="Courier New" w:eastAsia="Times New Roman" w:hAnsi="Courier New" w:cs="Courier New"/>
+          <w:sz w:val="20"/>
+          <w:szCs w:val="20"/>
+          <w:lang w:val="es-CR"/>
+        </w:rPr>
+        <w:t>"true"</w:t>
+      </w:r>
+    </w:p>
+    <w:p>
+      <w:pPr>
+        <w:spacing w:after="0" w:line="240" w:lineRule="auto"/>
+        <w:rPr>
+          <w:rFonts w:ascii="Courier New" w:eastAsia="Times New Roman" w:hAnsi="Courier New" w:cs="Courier New"/>
+          <w:sz w:val="20"/>
+          <w:szCs w:val="20"/>
+          <w:lang w:val="es-CR"/>
+        </w:rPr>
+      </w:pPr>
+      <w:r>
+        <w:rPr>
+          <w:rFonts w:ascii="Courier New" w:eastAsia="Times New Roman" w:hAnsi="Courier New" w:cs="Courier New"/>
+          <w:sz w:val="20"/>
+          <w:szCs w:val="20"/>
+          <w:lang w:val="es-CR"/>
+        </w:rPr>
+        <w:t>127.0.0.1:6379&gt; SET tormenta-activa "true" EX 100</w:t>
+      </w:r>
+    </w:p>
+    <w:p>
+      <w:pPr>
+        <w:spacing w:after="0" w:line="240" w:lineRule="auto"/>
+        <w:rPr>
+          <w:rFonts w:ascii="Courier New" w:eastAsia="Times New Roman" w:hAnsi="Courier New" w:cs="Courier New"/>
+          <w:sz w:val="20"/>
+          <w:szCs w:val="20"/>
+          <w:lang w:val="es-CR"/>
+        </w:rPr>
+      </w:pPr>
+      <w:r>
+        <w:rPr>
+          <w:rFonts w:ascii="Courier New" w:eastAsia="Times New Roman" w:hAnsi="Courier New" w:cs="Courier New"/>
+          <w:sz w:val="20"/>
+          <w:szCs w:val="20"/>
+          <w:lang w:val="es-CR"/>
+        </w:rPr>
+        <w:t>OK</w:t>
+      </w:r>
+    </w:p>
+    <w:p>
+      <w:pPr>
+        <w:spacing w:after="0" w:line="240" w:lineRule="auto"/>
+        <w:rPr>
+          <w:rFonts w:ascii="Courier New" w:eastAsia="Times New Roman" w:hAnsi="Courier New" w:cs="Courier New"/>
+          <w:sz w:val="20"/>
+          <w:szCs w:val="20"/>
+          <w:lang w:val="es-CR"/>
+        </w:rPr>
+      </w:pPr>
+      <w:r>
+        <w:rPr>
+          <w:rFonts w:ascii="Courier New" w:eastAsia="Times New Roman" w:hAnsi="Courier New" w:cs="Courier New"/>
+          <w:sz w:val="20"/>
+          <w:szCs w:val="20"/>
+          <w:lang w:val="es-CR"/>
+        </w:rPr>
+        <w:t>127.0.0.1:6379&gt; TTL tormenta-activa</w:t>
+      </w:r>
+      <w:r>
+        <w:rPr>
+          <w:rFonts w:ascii="Courier New" w:eastAsia="Times New Roman" w:hAnsi="Courier New" w:cs="Courier New"/>
+          <w:sz w:val="20"/>
+          <w:szCs w:val="20"/>
+          <w:lang w:val="es-CR"/>
+        </w:rPr>
+        <w:t xml:space="preserve"> </w:t>
+      </w:r>
+      <w:r>
+        <w:rPr>
+          <w:rFonts w:ascii="Courier New" w:eastAsia="Times New Roman" w:hAnsi="Courier New" w:cs="Courier New"/>
+          <w:sz w:val="20"/>
+          <w:szCs w:val="20"/>
+          <w:lang w:val="es-CR"/>
+        </w:rPr>
+        <w:sym w:font="Wingdings" w:char="F0E0"/>
+      </w:r>
+      <w:r>
+        <w:rPr>
+          <w:rFonts w:ascii="Courier New" w:eastAsia="Times New Roman" w:hAnsi="Courier New" w:cs="Courier New"/>
+          <w:sz w:val="20"/>
+          <w:szCs w:val="20"/>
+          <w:lang w:val="es-CR"/>
+        </w:rPr>
+        <w:t xml:space="preserve"> Para ver el tiempo que falta en segundos de una clave con tiempo de expiración</w:t>
+      </w:r>
+    </w:p>
+    <w:p>
+      <w:pPr>
+        <w:spacing w:after="0" w:line="240" w:lineRule="auto"/>
+        <w:rPr>
+          <w:rFonts w:ascii="Courier New" w:eastAsia="Times New Roman" w:hAnsi="Courier New" w:cs="Courier New"/>
+          <w:sz w:val="20"/>
+          <w:szCs w:val="20"/>
+          <w:lang w:val="es-CR"/>
+        </w:rPr>
+      </w:pPr>
+      <w:r>
+        <w:rPr>
+          <w:rFonts w:ascii="Courier New" w:eastAsia="Times New Roman" w:hAnsi="Courier New" w:cs="Courier New"/>
+          <w:sz w:val="20"/>
+          <w:szCs w:val="20"/>
+          <w:lang w:val="es-CR"/>
+        </w:rPr>
+        <w:t>(integer) 95</w:t>
+      </w:r>
+    </w:p>
+    <w:p>
+      <w:pPr>
+        <w:spacing w:after="0" w:line="240" w:lineRule="auto"/>
+        <w:rPr>
+          <w:rFonts w:ascii="Courier New" w:eastAsia="Times New Roman" w:hAnsi="Courier New" w:cs="Courier New"/>
+          <w:sz w:val="20"/>
+          <w:szCs w:val="20"/>
+          <w:lang w:val="es-CR"/>
+        </w:rPr>
+      </w:pPr>
+      <w:r>
+        <w:rPr>
+          <w:rFonts w:ascii="Courier New" w:eastAsia="Times New Roman" w:hAnsi="Courier New" w:cs="Courier New"/>
+          <w:sz w:val="20"/>
+          <w:szCs w:val="20"/>
+          <w:lang w:val="es-CR"/>
+        </w:rPr>
+        <w:t>127.0.0.1:6379&gt; TTL tormenta-activa</w:t>
+      </w:r>
+    </w:p>
+    <w:p>
+      <w:pPr>
+        <w:spacing w:after="0" w:line="240" w:lineRule="auto"/>
+        <w:rPr>
+          <w:rFonts w:ascii="Courier New" w:eastAsia="Times New Roman" w:hAnsi="Courier New" w:cs="Courier New"/>
+          <w:sz w:val="20"/>
+          <w:szCs w:val="20"/>
+          <w:lang w:val="es-CR"/>
+        </w:rPr>
+      </w:pPr>
+      <w:r>
+        <w:rPr>
+          <w:rFonts w:ascii="Courier New" w:eastAsia="Times New Roman" w:hAnsi="Courier New" w:cs="Courier New"/>
+          <w:sz w:val="20"/>
+          <w:szCs w:val="20"/>
+          <w:lang w:val="es-CR"/>
+        </w:rPr>
+        <w:t>(integer) 88</w:t>
+      </w:r>
+    </w:p>
+    <w:p>
+      <w:pPr>
+        <w:spacing w:after="0" w:line="240" w:lineRule="auto"/>
+        <w:rPr>
+          <w:rFonts w:ascii="Courier New" w:eastAsia="Times New Roman" w:hAnsi="Courier New" w:cs="Courier New"/>
+          <w:sz w:val="20"/>
+          <w:szCs w:val="20"/>
+          <w:lang w:val="es-CR"/>
+        </w:rPr>
+      </w:pPr>
+      <w:r>
+        <w:rPr>
+          <w:rFonts w:ascii="Courier New" w:eastAsia="Times New Roman" w:hAnsi="Courier New" w:cs="Courier New"/>
+          <w:sz w:val="20"/>
+          <w:szCs w:val="20"/>
+          <w:lang w:val="es-CR"/>
+        </w:rPr>
+        <w:t>127.0.0.1:6379&gt;</w:t>
+      </w:r>
+    </w:p>
+    <w:p>
+      <w:pPr>
+        <w:spacing w:after="0" w:line="240" w:lineRule="auto"/>
+        <w:rPr>
+          <w:rFonts w:ascii="Arial" w:eastAsia="Times New Roman" w:hAnsi="Arial" w:cs="Arial"/>
+          <w:sz w:val="24"/>
+          <w:szCs w:val="24"/>
+          <w:lang w:val="es-CR"/>
+        </w:rPr>
+      </w:pPr>
+    </w:p>
+    <w:p>
+      <w:pPr>
+        <w:pStyle w:val="ListParagraph"/>
+        <w:numPr>
+          <w:ilvl w:val="1"/>
+          <w:numId w:val="2"/>
+        </w:numPr>
+        <w:spacing w:after="0" w:line="240" w:lineRule="auto"/>
+        <w:rPr>
+          <w:rFonts w:ascii="Arial" w:eastAsia="Times New Roman" w:hAnsi="Arial" w:cs="Arial"/>
+          <w:sz w:val="24"/>
+          <w:szCs w:val="24"/>
+        </w:rPr>
+      </w:pPr>
+      <w:r>
+        <w:rPr>
+          <w:rFonts w:ascii="Arial" w:eastAsia="Times New Roman" w:hAnsi="Arial" w:cs="Arial"/>
+          <w:sz w:val="24"/>
+          <w:szCs w:val="24"/>
+        </w:rPr>
+        <w:t>Actividad interactiva 1</w:t>
+      </w:r>
+    </w:p>
+    <w:p>
+      <w:pPr>
+        <w:pStyle w:val="ListParagraph"/>
+        <w:spacing w:after="0" w:line="240" w:lineRule="auto"/>
+        <w:ind w:left="1440"/>
+        <w:rPr>
+          <w:rFonts w:ascii="Arial" w:eastAsia="Times New Roman" w:hAnsi="Arial" w:cs="Arial"/>
+          <w:sz w:val="24"/>
+          <w:szCs w:val="24"/>
+        </w:rPr>
+      </w:pPr>
+    </w:p>
+    <w:p>
+      <w:pPr>
+        <w:pStyle w:val="NormalWeb"/>
+        <w:spacing w:before="0" w:beforeAutospacing="0"/>
+        <w:jc w:val="both"/>
+        <w:rPr>
+          <w:rFonts w:ascii="Arial" w:hAnsi="Arial" w:cs="Arial"/>
+          <w:b/>
+          <w:bCs/>
+          <w:lang w:val="es-CR"/>
+        </w:rPr>
+      </w:pPr>
+      <w:r>
+        <w:rPr>
+          <w:rFonts w:ascii="Arial" w:hAnsi="Arial" w:cs="Arial"/>
+          <w:b/>
+          <w:bCs/>
+          <w:lang w:val="es-CR"/>
+        </w:rPr>
+        <w:t>Prueba tus conocimientos</w:t>
+      </w:r>
+    </w:p>
+    <w:p>
+      <w:pPr>
+        <w:pStyle w:val="NormalWeb"/>
+        <w:spacing w:before="0" w:beforeAutospacing="0"/>
+        <w:jc w:val="both"/>
+        <w:rPr>
+          <w:rFonts w:ascii="Arial" w:hAnsi="Arial" w:cs="Arial"/>
+          <w:lang w:val="es-CR"/>
+        </w:rPr>
+      </w:pPr>
+      <w:r>
+        <w:rPr>
+          <w:rFonts w:ascii="Arial" w:hAnsi="Arial" w:cs="Arial"/>
+          <w:lang w:val="es-CR"/>
+        </w:rPr>
+        <w:t xml:space="preserve">Unos profesores de la Universidad del Futuro están creando una aplicación para monitorear el ritmo cardíaco de las personas a medida que realizan actividad física. Estos valores se van actualizando cada cierto tiempo. Existe una variable, “cambio-intensidad”, que indica cuándo las personas deben cambiar la intensidad del ejercicio. </w:t>
+      </w:r>
+    </w:p>
+    <w:p>
+      <w:pPr>
+        <w:pStyle w:val="NormalWeb"/>
+        <w:spacing w:before="0" w:beforeAutospacing="0" w:after="0" w:afterAutospacing="0"/>
+        <w:jc w:val="both"/>
+        <w:rPr>
+          <w:rFonts w:ascii="Arial" w:hAnsi="Arial" w:cs="Arial"/>
+          <w:lang w:val="es-CR"/>
+        </w:rPr>
+      </w:pPr>
+      <w:r>
+        <w:rPr>
+          <w:rFonts w:ascii="Arial" w:hAnsi="Arial" w:cs="Arial"/>
+          <w:b/>
+          <w:bCs/>
+          <w:lang w:val="es-CR"/>
+        </w:rPr>
+        <w:lastRenderedPageBreak/>
+        <w:t>¿Cuál es la secuencia correcta de instrucciones Redis para realizar las siguientes tareas?</w:t>
+      </w:r>
+    </w:p>
+    <w:p>
+      <w:pPr>
+        <w:pStyle w:val="NormalWeb"/>
+        <w:spacing w:before="0" w:beforeAutospacing="0" w:after="0" w:afterAutospacing="0"/>
+        <w:jc w:val="both"/>
+        <w:rPr>
+          <w:rFonts w:ascii="Arial" w:hAnsi="Arial" w:cs="Arial"/>
+          <w:lang w:val="es-CR"/>
+        </w:rPr>
+      </w:pPr>
+    </w:p>
+    <w:p>
+      <w:pPr>
+        <w:pStyle w:val="ListParagraph"/>
+        <w:numPr>
+          <w:ilvl w:val="0"/>
+          <w:numId w:val="6"/>
+        </w:numPr>
+        <w:spacing w:after="0" w:line="240" w:lineRule="auto"/>
+        <w:jc w:val="both"/>
+        <w:rPr>
+          <w:rFonts w:ascii="Arial" w:hAnsi="Arial" w:cs="Arial"/>
+          <w:sz w:val="24"/>
+          <w:szCs w:val="24"/>
+          <w:lang w:val="es-CR"/>
+        </w:rPr>
+      </w:pPr>
+      <w:r>
+        <w:rPr>
+          <w:rFonts w:ascii="Arial" w:hAnsi="Arial" w:cs="Arial"/>
+          <w:sz w:val="24"/>
+          <w:szCs w:val="24"/>
+          <w:lang w:val="es-CR"/>
+        </w:rPr>
+        <w:t xml:space="preserve">Crear un objeto con valor “Silene; 130” cuya clave es persona-1 </w:t>
+      </w:r>
+    </w:p>
+    <w:p>
+      <w:pPr>
+        <w:numPr>
+          <w:ilvl w:val="0"/>
+          <w:numId w:val="6"/>
+        </w:numPr>
+        <w:spacing w:after="0" w:line="240" w:lineRule="auto"/>
+        <w:jc w:val="both"/>
+        <w:rPr>
+          <w:rFonts w:ascii="Arial" w:hAnsi="Arial" w:cs="Arial"/>
+          <w:sz w:val="24"/>
+          <w:szCs w:val="24"/>
+          <w:lang w:val="es-CR"/>
+        </w:rPr>
+      </w:pPr>
+      <w:r>
+        <w:rPr>
+          <w:rFonts w:ascii="Arial" w:hAnsi="Arial" w:cs="Arial"/>
+          <w:sz w:val="24"/>
+          <w:szCs w:val="24"/>
+          <w:lang w:val="es-CR"/>
+        </w:rPr>
+        <w:t xml:space="preserve">Verificar el valor de persona-1 </w:t>
+      </w:r>
+    </w:p>
+    <w:p>
+      <w:pPr>
+        <w:numPr>
+          <w:ilvl w:val="0"/>
+          <w:numId w:val="6"/>
+        </w:numPr>
+        <w:spacing w:after="0" w:line="240" w:lineRule="auto"/>
+        <w:jc w:val="both"/>
+        <w:rPr>
+          <w:rFonts w:ascii="Arial" w:hAnsi="Arial" w:cs="Arial"/>
+          <w:sz w:val="24"/>
+          <w:szCs w:val="24"/>
+          <w:lang w:val="es-CR"/>
+        </w:rPr>
+      </w:pPr>
+      <w:r>
+        <w:rPr>
+          <w:rFonts w:ascii="Arial" w:hAnsi="Arial" w:cs="Arial"/>
+          <w:sz w:val="24"/>
+          <w:szCs w:val="24"/>
+          <w:lang w:val="es-CR"/>
+        </w:rPr>
+        <w:t xml:space="preserve">Crear la variable cambio-intensidad con un tiempo de vida de 20 segundos </w:t>
+      </w:r>
+    </w:p>
+    <w:p>
+      <w:pPr>
+        <w:numPr>
+          <w:ilvl w:val="0"/>
+          <w:numId w:val="6"/>
+        </w:numPr>
+        <w:spacing w:after="0" w:line="240" w:lineRule="auto"/>
+        <w:jc w:val="both"/>
+        <w:rPr>
+          <w:rFonts w:ascii="Arial" w:hAnsi="Arial" w:cs="Arial"/>
+          <w:sz w:val="24"/>
+          <w:szCs w:val="24"/>
+          <w:lang w:val="es-CR"/>
+        </w:rPr>
+      </w:pPr>
+      <w:r>
+        <w:rPr>
+          <w:rFonts w:ascii="Arial" w:hAnsi="Arial" w:cs="Arial"/>
+          <w:sz w:val="24"/>
+          <w:szCs w:val="24"/>
+          <w:lang w:val="es-CR"/>
+        </w:rPr>
+        <w:t>Borrar a la persona-1 porque no continuó en la actividad física ya que se sintió mal.</w:t>
+      </w:r>
+    </w:p>
+    <w:p>
+      <w:pPr>
+        <w:spacing w:after="0" w:line="240" w:lineRule="auto"/>
+        <w:ind w:left="720"/>
+        <w:jc w:val="both"/>
+        <w:rPr>
+          <w:rFonts w:ascii="Arial" w:hAnsi="Arial" w:cs="Arial"/>
+          <w:sz w:val="24"/>
+          <w:szCs w:val="24"/>
+          <w:lang w:val="es-CR"/>
+        </w:rPr>
+      </w:pPr>
+    </w:p>
+    <w:p>
+      <w:pPr>
+        <w:spacing w:after="0" w:line="240" w:lineRule="auto"/>
+        <w:ind w:left="360"/>
+        <w:jc w:val="both"/>
+        <w:rPr>
+          <w:rFonts w:ascii="Arial" w:hAnsi="Arial" w:cs="Arial"/>
+          <w:sz w:val="24"/>
+          <w:szCs w:val="24"/>
+        </w:rPr>
+      </w:pPr>
+      <w:r>
+        <w:rPr>
+          <w:rFonts w:ascii="Arial" w:hAnsi="Arial" w:cs="Arial"/>
+          <w:sz w:val="24"/>
+          <w:szCs w:val="24"/>
+        </w:rPr>
+        <w:t>SET persona-1 “Silene; 130”</w:t>
+      </w:r>
+    </w:p>
+    <w:p>
+      <w:pPr>
+        <w:spacing w:after="0" w:line="240" w:lineRule="auto"/>
+        <w:ind w:left="360"/>
+        <w:jc w:val="both"/>
+        <w:rPr>
+          <w:rFonts w:ascii="Arial" w:hAnsi="Arial" w:cs="Arial"/>
+          <w:sz w:val="24"/>
+          <w:szCs w:val="24"/>
+        </w:rPr>
+      </w:pPr>
+      <w:r>
+        <w:rPr>
+          <w:rFonts w:ascii="Arial" w:hAnsi="Arial" w:cs="Arial"/>
+          <w:sz w:val="24"/>
+          <w:szCs w:val="24"/>
+        </w:rPr>
+        <w:t>GET persona-1</w:t>
+      </w:r>
+    </w:p>
+    <w:p>
+      <w:pPr>
+        <w:spacing w:after="0" w:line="240" w:lineRule="auto"/>
+        <w:ind w:left="360"/>
+        <w:jc w:val="both"/>
+        <w:rPr>
+          <w:rFonts w:ascii="Arial" w:hAnsi="Arial" w:cs="Arial"/>
+          <w:sz w:val="24"/>
+          <w:szCs w:val="24"/>
+          <w:lang w:val="es-CR"/>
+        </w:rPr>
+      </w:pPr>
+      <w:r>
+        <w:rPr>
+          <w:rFonts w:ascii="Arial" w:hAnsi="Arial" w:cs="Arial"/>
+          <w:sz w:val="24"/>
+          <w:szCs w:val="24"/>
+          <w:lang w:val="es-CR"/>
+        </w:rPr>
+        <w:t xml:space="preserve">SET cambio-intensidad “true” EX </w:t>
+      </w:r>
+      <w:r>
+        <w:rPr>
+          <w:rFonts w:ascii="Arial" w:hAnsi="Arial" w:cs="Arial"/>
+          <w:sz w:val="24"/>
+          <w:szCs w:val="24"/>
+          <w:lang w:val="es-CR"/>
+        </w:rPr>
+        <w:t>20</w:t>
+      </w:r>
+    </w:p>
+    <w:p>
+      <w:pPr>
+        <w:spacing w:after="0" w:line="240" w:lineRule="auto"/>
+        <w:ind w:left="360"/>
+        <w:jc w:val="both"/>
+        <w:rPr>
+          <w:rFonts w:ascii="Arial" w:hAnsi="Arial" w:cs="Arial"/>
+          <w:sz w:val="24"/>
+          <w:szCs w:val="24"/>
+          <w:lang w:val="es-CR"/>
+        </w:rPr>
+      </w:pPr>
+      <w:r>
+        <w:rPr>
+          <w:rFonts w:ascii="Arial" w:hAnsi="Arial" w:cs="Arial"/>
+          <w:sz w:val="24"/>
+          <w:szCs w:val="24"/>
+          <w:lang w:val="es-CR"/>
+        </w:rPr>
+        <w:t>DEL persona-1</w:t>
+      </w:r>
+    </w:p>
+    <w:p>
+      <w:pPr>
+        <w:spacing w:after="100" w:afterAutospacing="1" w:line="240" w:lineRule="auto"/>
+        <w:ind w:left="360"/>
+        <w:jc w:val="both"/>
+        <w:rPr>
+          <w:rFonts w:ascii="Arial" w:hAnsi="Arial" w:cs="Arial"/>
+          <w:sz w:val="24"/>
+          <w:szCs w:val="24"/>
+          <w:lang w:val="es-CR"/>
+        </w:rPr>
+      </w:pPr>
+    </w:p>
+    <w:p>
+      <w:pPr>
+        <w:spacing w:after="100" w:afterAutospacing="1" w:line="240" w:lineRule="auto"/>
+        <w:ind w:left="360"/>
+        <w:jc w:val="both"/>
+        <w:rPr>
+          <w:rFonts w:ascii="Arial" w:hAnsi="Arial" w:cs="Arial"/>
+          <w:sz w:val="24"/>
+          <w:szCs w:val="24"/>
+          <w:lang w:val="es-CR"/>
+        </w:rPr>
+      </w:pPr>
+      <w:r>
+        <w:rPr>
+          <w:noProof/>
+        </w:rPr>
+        <w:drawing>
+          <wp:inline distT="0" distB="0" distL="0" distR="0" wp14:anchorId="75BB64B3" wp14:editId="0EE3ABF1">
+            <wp:extent cx="5943600" cy="1586865"/>
+            <wp:effectExtent l="0" t="0" r="0" b="0"/>
+            <wp:docPr id="4" name="Picture 4"/>
+            <wp:cNvGraphicFramePr>
+              <a:graphicFrameLocks xmlns:a="http://schemas.openxmlformats.org/drawingml/2006/main" noChangeAspect="1"/>
+            </wp:cNvGraphicFramePr>
+            <a:graphic xmlns:a="http://schemas.openxmlformats.org/drawingml/2006/main">
+              <a:graphicData uri="http://schemas.openxmlformats.org/drawingml/2006/picture">
+                <pic:pic xmlns:pic="http://schemas.openxmlformats.org/drawingml/2006/picture">
+                  <pic:nvPicPr>
+                    <pic:cNvPr id="1" name=""/>
+                    <pic:cNvPicPr/>
+                  </pic:nvPicPr>
+                  <pic:blipFill>
+                    <a:blip r:embed="rId10"/>
+                    <a:stretch>
+                      <a:fillRect/>
+                    </a:stretch>
+                  </pic:blipFill>
+                  <pic:spPr>
+                    <a:xfrm>
+                      <a:off x="0" y="0"/>
+                      <a:ext cx="5943600" cy="1586865"/>
+                    </a:xfrm>
+                    <a:prstGeom prst="rect">
+                      <a:avLst/>
+                    </a:prstGeom>
+                  </pic:spPr>
+                </pic:pic>
+              </a:graphicData>
+            </a:graphic>
+          </wp:inline>
+        </w:drawing>
+      </w:r>
+    </w:p>
+    <w:p>
+      <w:pPr>
+        <w:spacing w:after="0" w:line="240" w:lineRule="auto"/>
+        <w:rPr>
+          <w:rFonts w:ascii="Arial" w:eastAsia="Times New Roman" w:hAnsi="Arial" w:cs="Arial"/>
+          <w:sz w:val="24"/>
+          <w:szCs w:val="24"/>
+          <w:lang w:val="es-CR"/>
+        </w:rPr>
+      </w:pPr>
+    </w:p>
+    <w:p>
+      <w:pPr>
+        <w:pStyle w:val="ListParagraph"/>
+        <w:numPr>
+          <w:ilvl w:val="1"/>
+          <w:numId w:val="2"/>
+        </w:numPr>
+        <w:spacing w:after="0" w:line="240" w:lineRule="auto"/>
+        <w:rPr>
+          <w:rFonts w:ascii="Arial" w:eastAsia="Times New Roman" w:hAnsi="Arial" w:cs="Arial"/>
+          <w:sz w:val="24"/>
+          <w:szCs w:val="24"/>
+        </w:rPr>
+      </w:pPr>
+      <w:r>
+        <w:rPr>
+          <w:rFonts w:ascii="Arial" w:eastAsia="Times New Roman" w:hAnsi="Arial" w:cs="Arial"/>
+          <w:sz w:val="24"/>
+          <w:szCs w:val="24"/>
+        </w:rPr>
+        <w:t>Explorando Tipos de Datos</w:t>
+      </w:r>
+    </w:p>
+    <w:p>
+      <w:pPr>
+        <w:pStyle w:val="ListParagraph"/>
+        <w:numPr>
+          <w:ilvl w:val="1"/>
+          <w:numId w:val="2"/>
+        </w:numPr>
+        <w:spacing w:after="0" w:line="240" w:lineRule="auto"/>
+        <w:rPr>
+          <w:rFonts w:ascii="Arial" w:eastAsia="Times New Roman" w:hAnsi="Arial" w:cs="Arial"/>
+          <w:sz w:val="24"/>
+          <w:szCs w:val="24"/>
+        </w:rPr>
+      </w:pPr>
+      <w:r>
+        <w:rPr>
+          <w:rFonts w:ascii="Arial" w:eastAsia="Times New Roman" w:hAnsi="Arial" w:cs="Arial"/>
+          <w:sz w:val="24"/>
+          <w:szCs w:val="24"/>
+        </w:rPr>
+        <w:t>Taller 1</w:t>
+      </w:r>
+    </w:p>
+    <w:p>
+      <w:pPr>
+        <w:pStyle w:val="ListParagraph"/>
+        <w:numPr>
+          <w:ilvl w:val="1"/>
+          <w:numId w:val="2"/>
+        </w:numPr>
+        <w:spacing w:after="0" w:line="240" w:lineRule="auto"/>
+        <w:rPr>
+          <w:rFonts w:ascii="Arial" w:eastAsia="Times New Roman" w:hAnsi="Arial" w:cs="Arial"/>
+          <w:sz w:val="24"/>
+          <w:szCs w:val="24"/>
+        </w:rPr>
+      </w:pPr>
+      <w:r>
+        <w:rPr>
+          <w:rFonts w:ascii="Arial" w:eastAsia="Times New Roman" w:hAnsi="Arial" w:cs="Arial"/>
+          <w:sz w:val="24"/>
+          <w:szCs w:val="24"/>
+        </w:rPr>
+        <w:t>Actividad interactiva 2</w:t>
+      </w:r>
+    </w:p>
+    <w:p>
+      <w:pPr>
+        <w:pStyle w:val="ListParagraph"/>
+        <w:numPr>
+          <w:ilvl w:val="1"/>
+          <w:numId w:val="2"/>
+        </w:numPr>
+        <w:spacing w:after="0" w:line="240" w:lineRule="auto"/>
+        <w:rPr>
+          <w:rFonts w:ascii="Arial" w:eastAsia="Times New Roman" w:hAnsi="Arial" w:cs="Arial"/>
+          <w:sz w:val="24"/>
+          <w:szCs w:val="24"/>
+        </w:rPr>
+      </w:pPr>
+      <w:r>
+        <w:rPr>
+          <w:rFonts w:ascii="Arial" w:eastAsia="Times New Roman" w:hAnsi="Arial" w:cs="Arial"/>
+          <w:sz w:val="24"/>
+          <w:szCs w:val="24"/>
+        </w:rPr>
+        <w:t>¿Sabías qué?</w:t>
+      </w:r>
+    </w:p>
+    <w:p>
+      <w:pPr>
+        <w:pStyle w:val="ListParagraph"/>
+        <w:numPr>
+          <w:ilvl w:val="1"/>
+          <w:numId w:val="2"/>
+        </w:numPr>
+        <w:spacing w:after="0" w:line="240" w:lineRule="auto"/>
+        <w:rPr>
+          <w:rFonts w:ascii="Arial" w:eastAsia="Times New Roman" w:hAnsi="Arial" w:cs="Arial"/>
+          <w:sz w:val="24"/>
+          <w:szCs w:val="24"/>
+        </w:rPr>
+      </w:pPr>
+      <w:r>
+        <w:rPr>
+          <w:rFonts w:ascii="Arial" w:eastAsia="Times New Roman" w:hAnsi="Arial" w:cs="Arial"/>
+          <w:sz w:val="24"/>
+          <w:szCs w:val="24"/>
+        </w:rPr>
+        <w:t>Ejercicio práctico</w:t>
       </w:r>
     </w:p>
     <w:p>
@@ -2486,18 +4830,8 @@
           <w:sz w:val="24"/>
           <w:szCs w:val="24"/>
         </w:rPr>
-        <w:t xml:space="preserve">5. UNIDAD 3: </w:t>
-      </w:r>
-      <w:proofErr w:type="spellStart"/>
-      <w:r>
-        <w:rPr>
-          <w:rFonts w:ascii="Arial" w:eastAsia="Times New Roman" w:hAnsi="Arial" w:cs="Arial"/>
-          <w:sz w:val="24"/>
-          <w:szCs w:val="24"/>
-        </w:rPr>
-        <w:t>Prueba</w:t>
-      </w:r>
-      <w:proofErr w:type="spellEnd"/>
+        <w:t>5. UNIDAD 3: Prueba</w:t>
+      </w:r>
     </w:p>
     <w:p>
       <w:pPr>
@@ -2522,6 +4856,122 @@
 <file path=word/numbering.xml><?xml version="1.0" encoding="utf-8"?>
 <w:numbering xmlns:wpc="http://schemas.microsoft.com/office/word/2010/wordprocessingCanvas" xmlns:cx="http://schemas.microsoft.com/office/drawing/2014/chartex" xmlns:cx1="http://schemas.microsoft.com/office/drawing/2015/9/8/chartex" xmlns:cx2="http://schemas.microsoft.com/office/drawing/2015/10/21/chartex" xmlns:cx3="http://schemas.microsoft.com/office/drawing/2016/5/9/chartex" xmlns:cx4="http://schemas.microsoft.com/office/drawing/2016/5/10/chartex" xmlns:cx5="http://schemas.microsoft.com/office/drawing/2016/5/11/chartex" xmlns:cx6="http://schemas.microsoft.com/office/drawing/2016/5/12/chartex" xmlns:cx7="http://schemas.microsoft.com/office/drawing/2016/5/13/chartex" xmlns:cx8="http://schemas.microsoft.com/office/drawing/2016/5/14/chartex" xmlns:mc="http://schemas.openxmlformats.org/markup-compatibility/2006" xmlns:aink="http://schemas.microsoft.com/office/drawing/2016/ink" xmlns:am3d="http://schemas.microsoft.com/office/drawing/2017/model3d" xmlns:o="urn:schemas-microsoft-com:office:office" xmlns:r="http://schemas.openxmlformats.org/officeDocument/2006/relationships" xmlns:m="http://schemas.openxmlformats.org/officeDocument/2006/math" xmlns:v="urn:schemas-microsoft-com:vml" xmlns:wp14="http://schemas.microsoft.com/office/word/2010/wordprocessingDrawing" xmlns:wp="http://schemas.openxmlformats.org/drawingml/2006/wordprocessingDrawing" xmlns:w10="urn:schemas-microsoft-com:office:word" xmlns:w="http://schemas.openxmlformats.org/wordprocessingml/2006/main" xmlns:w14="http://schemas.microsoft.com/office/word/2010/wordml" xmlns:w15="http://schemas.microsoft.com/office/word/2012/wordml" xmlns:w16cex="http://schemas.microsoft.com/office/word/2018/wordml/cex" xmlns:w16cid="http://schemas.microsoft.com/office/word/2016/wordml/cid" xmlns:w16="http://schemas.microsoft.com/office/word/2018/wordml" xmlns:w16se="http://schemas.microsoft.com/office/word/2015/wordml/symex" xmlns:wpg="http://schemas.microsoft.com/office/word/2010/wordprocessingGroup" xmlns:wpi="http://schemas.microsoft.com/office/word/2010/wordprocessingInk" xmlns:wne="http://schemas.microsoft.com/office/word/2006/wordml" xmlns:wps="http://schemas.microsoft.com/office/word/2010/wordprocessingShape" mc:Ignorable="w14 w15 w16se w16cid w16 w16cex wp14">
   <w:abstractNum w:abstractNumId="0" w15:restartNumberingAfterBreak="0">
+    <w:nsid w:val="022F6442"/>
+    <w:multiLevelType w:val="multilevel"/>
+    <w:tmpl w:val="F8F8C8CC"/>
+    <w:lvl w:ilvl="0">
+      <w:start w:val="1"/>
+      <w:numFmt w:val="decimal"/>
+      <w:lvlText w:val="%1-"/>
+      <w:lvlJc w:val="left"/>
+      <w:pPr>
+        <w:tabs>
+          <w:tab w:val="num" w:pos="720"/>
+        </w:tabs>
+        <w:ind w:left="720" w:hanging="360"/>
+      </w:pPr>
+      <w:rPr>
+        <w:rFonts w:ascii="Arial" w:eastAsiaTheme="minorHAnsi" w:hAnsi="Arial" w:cs="Arial"/>
+      </w:rPr>
+    </w:lvl>
+    <w:lvl w:ilvl="1" w:tentative="1">
+      <w:start w:val="1"/>
+      <w:numFmt w:val="decimal"/>
+      <w:lvlText w:val="%2."/>
+      <w:lvlJc w:val="left"/>
+      <w:pPr>
+        <w:tabs>
+          <w:tab w:val="num" w:pos="1440"/>
+        </w:tabs>
+        <w:ind w:left="1440" w:hanging="360"/>
+      </w:pPr>
+    </w:lvl>
+    <w:lvl w:ilvl="2" w:tentative="1">
+      <w:start w:val="1"/>
+      <w:numFmt w:val="decimal"/>
+      <w:lvlText w:val="%3."/>
+      <w:lvlJc w:val="left"/>
+      <w:pPr>
+        <w:tabs>
+          <w:tab w:val="num" w:pos="2160"/>
+        </w:tabs>
+        <w:ind w:left="2160" w:hanging="360"/>
+      </w:pPr>
+    </w:lvl>
+    <w:lvl w:ilvl="3" w:tentative="1">
+      <w:start w:val="1"/>
+      <w:numFmt w:val="decimal"/>
+      <w:lvlText w:val="%4."/>
+      <w:lvlJc w:val="left"/>
+      <w:pPr>
+        <w:tabs>
+          <w:tab w:val="num" w:pos="2880"/>
+        </w:tabs>
+        <w:ind w:left="2880" w:hanging="360"/>
+      </w:pPr>
+    </w:lvl>
+    <w:lvl w:ilvl="4" w:tentative="1">
+      <w:start w:val="1"/>
+      <w:numFmt w:val="decimal"/>
+      <w:lvlText w:val="%5."/>
+      <w:lvlJc w:val="left"/>
+      <w:pPr>
+        <w:tabs>
+          <w:tab w:val="num" w:pos="3600"/>
+        </w:tabs>
+        <w:ind w:left="3600" w:hanging="360"/>
+      </w:pPr>
+    </w:lvl>
+    <w:lvl w:ilvl="5" w:tentative="1">
+      <w:start w:val="1"/>
+      <w:numFmt w:val="decimal"/>
+      <w:lvlText w:val="%6."/>
+      <w:lvlJc w:val="left"/>
+      <w:pPr>
+        <w:tabs>
+          <w:tab w:val="num" w:pos="4320"/>
+        </w:tabs>
+        <w:ind w:left="4320" w:hanging="360"/>
+      </w:pPr>
+    </w:lvl>
+    <w:lvl w:ilvl="6" w:tentative="1">
+      <w:start w:val="1"/>
+      <w:numFmt w:val="decimal"/>
+      <w:lvlText w:val="%7."/>
+      <w:lvlJc w:val="left"/>
+      <w:pPr>
+        <w:tabs>
+          <w:tab w:val="num" w:pos="5040"/>
+        </w:tabs>
+        <w:ind w:left="5040" w:hanging="360"/>
+      </w:pPr>
+    </w:lvl>
+    <w:lvl w:ilvl="7" w:tentative="1">
+      <w:start w:val="1"/>
+      <w:numFmt w:val="decimal"/>
+      <w:lvlText w:val="%8."/>
+      <w:lvlJc w:val="left"/>
+      <w:pPr>
+        <w:tabs>
+          <w:tab w:val="num" w:pos="5760"/>
+        </w:tabs>
+        <w:ind w:left="5760" w:hanging="360"/>
+      </w:pPr>
+    </w:lvl>
+    <w:lvl w:ilvl="8" w:tentative="1">
+      <w:start w:val="1"/>
+      <w:numFmt w:val="decimal"/>
+      <w:lvlText w:val="%9."/>
+      <w:lvlJc w:val="left"/>
+      <w:pPr>
+        <w:tabs>
+          <w:tab w:val="num" w:pos="6480"/>
+        </w:tabs>
+        <w:ind w:left="6480" w:hanging="360"/>
+      </w:pPr>
+    </w:lvl>
+  </w:abstractNum>
+  <w:abstractNum w:abstractNumId="1" w15:restartNumberingAfterBreak="0">
     <w:nsid w:val="066A4773"/>
     <w:multiLevelType w:val="multilevel"/>
     <w:tmpl w:val="E19A8340"/>
@@ -2642,7 +5092,7 @@
       </w:rPr>
     </w:lvl>
   </w:abstractNum>
-  <w:abstractNum w:abstractNumId="1" w15:restartNumberingAfterBreak="0">
+  <w:abstractNum w:abstractNumId="2" w15:restartNumberingAfterBreak="0">
     <w:nsid w:val="2F580C56"/>
     <w:multiLevelType w:val="multilevel"/>
     <w:tmpl w:val="E1B6AC1C"/>
@@ -2758,7 +5208,7 @@
       </w:pPr>
     </w:lvl>
   </w:abstractNum>
-  <w:abstractNum w:abstractNumId="2" w15:restartNumberingAfterBreak="0">
+  <w:abstractNum w:abstractNumId="3" w15:restartNumberingAfterBreak="0">
     <w:nsid w:val="48B45281"/>
     <w:multiLevelType w:val="multilevel"/>
     <w:tmpl w:val="D3422464"/>
@@ -2907,7 +5357,156 @@
       </w:rPr>
     </w:lvl>
   </w:abstractNum>
-  <w:abstractNum w:abstractNumId="3" w15:restartNumberingAfterBreak="0">
+  <w:abstractNum w:abstractNumId="4" w15:restartNumberingAfterBreak="0">
+    <w:nsid w:val="4C4F3276"/>
+    <w:multiLevelType w:val="multilevel"/>
+    <w:tmpl w:val="2F86B1DE"/>
+    <w:lvl w:ilvl="0">
+      <w:start w:val="1"/>
+      <w:numFmt w:val="bullet"/>
+      <w:lvlText w:val=""/>
+      <w:lvlJc w:val="left"/>
+      <w:pPr>
+        <w:tabs>
+          <w:tab w:val="num" w:pos="720"/>
+        </w:tabs>
+        <w:ind w:left="720" w:hanging="360"/>
+      </w:pPr>
+      <w:rPr>
+        <w:rFonts w:ascii="Symbol" w:hAnsi="Symbol" w:hint="default"/>
+        <w:sz w:val="20"/>
+      </w:rPr>
+    </w:lvl>
+    <w:lvl w:ilvl="1" w:tentative="1">
+      <w:start w:val="1"/>
+      <w:numFmt w:val="bullet"/>
+      <w:lvlText w:val="o"/>
+      <w:lvlJc w:val="left"/>
+      <w:pPr>
+        <w:tabs>
+          <w:tab w:val="num" w:pos="1440"/>
+        </w:tabs>
+        <w:ind w:left="1440" w:hanging="360"/>
+      </w:pPr>
+      <w:rPr>
+        <w:rFonts w:ascii="Courier New" w:hAnsi="Courier New" w:hint="default"/>
+        <w:sz w:val="20"/>
+      </w:rPr>
+    </w:lvl>
+    <w:lvl w:ilvl="2" w:tentative="1">
+      <w:start w:val="1"/>
+      <w:numFmt w:val="bullet"/>
+      <w:lvlText w:val=""/>
+      <w:lvlJc w:val="left"/>
+      <w:pPr>
+        <w:tabs>
+          <w:tab w:val="num" w:pos="2160"/>
+        </w:tabs>
+        <w:ind w:left="2160" w:hanging="360"/>
+      </w:pPr>
+      <w:rPr>
+        <w:rFonts w:ascii="Wingdings" w:hAnsi="Wingdings" w:hint="default"/>
+        <w:sz w:val="20"/>
+      </w:rPr>
+    </w:lvl>
+    <w:lvl w:ilvl="3" w:tentative="1">
+      <w:start w:val="1"/>
+      <w:numFmt w:val="bullet"/>
+      <w:lvlText w:val=""/>
+      <w:lvlJc w:val="left"/>
+      <w:pPr>
+        <w:tabs>
+          <w:tab w:val="num" w:pos="2880"/>
+        </w:tabs>
+        <w:ind w:left="2880" w:hanging="360"/>
+      </w:pPr>
+      <w:rPr>
+        <w:rFonts w:ascii="Wingdings" w:hAnsi="Wingdings" w:hint="default"/>
+        <w:sz w:val="20"/>
+      </w:rPr>
+    </w:lvl>
+    <w:lvl w:ilvl="4" w:tentative="1">
+      <w:start w:val="1"/>
+      <w:numFmt w:val="bullet"/>
+      <w:lvlText w:val=""/>
+      <w:lvlJc w:val="left"/>
+      <w:pPr>
+        <w:tabs>
+          <w:tab w:val="num" w:pos="3600"/>
+        </w:tabs>
+        <w:ind w:left="3600" w:hanging="360"/>
+      </w:pPr>
+      <w:rPr>
+        <w:rFonts w:ascii="Wingdings" w:hAnsi="Wingdings" w:hint="default"/>
+        <w:sz w:val="20"/>
+      </w:rPr>
+    </w:lvl>
+    <w:lvl w:ilvl="5" w:tentative="1">
+      <w:start w:val="1"/>
+      <w:numFmt w:val="bullet"/>
+      <w:lvlText w:val=""/>
+      <w:lvlJc w:val="left"/>
+      <w:pPr>
+        <w:tabs>
+          <w:tab w:val="num" w:pos="4320"/>
+        </w:tabs>
+        <w:ind w:left="4320" w:hanging="360"/>
+      </w:pPr>
+      <w:rPr>
+        <w:rFonts w:ascii="Wingdings" w:hAnsi="Wingdings" w:hint="default"/>
+        <w:sz w:val="20"/>
+      </w:rPr>
+    </w:lvl>
+    <w:lvl w:ilvl="6" w:tentative="1">
+      <w:start w:val="1"/>
+      <w:numFmt w:val="bullet"/>
+      <w:lvlText w:val=""/>
+      <w:lvlJc w:val="left"/>
+      <w:pPr>
+        <w:tabs>
+          <w:tab w:val="num" w:pos="5040"/>
+        </w:tabs>
+        <w:ind w:left="5040" w:hanging="360"/>
+      </w:pPr>
+      <w:rPr>
+        <w:rFonts w:ascii="Wingdings" w:hAnsi="Wingdings" w:hint="default"/>
+        <w:sz w:val="20"/>
+      </w:rPr>
+    </w:lvl>
+    <w:lvl w:ilvl="7" w:tentative="1">
+      <w:start w:val="1"/>
+      <w:numFmt w:val="bullet"/>
+      <w:lvlText w:val=""/>
+      <w:lvlJc w:val="left"/>
+      <w:pPr>
+        <w:tabs>
+          <w:tab w:val="num" w:pos="5760"/>
+        </w:tabs>
+        <w:ind w:left="5760" w:hanging="360"/>
+      </w:pPr>
+      <w:rPr>
+        <w:rFonts w:ascii="Wingdings" w:hAnsi="Wingdings" w:hint="default"/>
+        <w:sz w:val="20"/>
+      </w:rPr>
+    </w:lvl>
+    <w:lvl w:ilvl="8" w:tentative="1">
+      <w:start w:val="1"/>
+      <w:numFmt w:val="bullet"/>
+      <w:lvlText w:val=""/>
+      <w:lvlJc w:val="left"/>
+      <w:pPr>
+        <w:tabs>
+          <w:tab w:val="num" w:pos="6480"/>
+        </w:tabs>
+        <w:ind w:left="6480" w:hanging="360"/>
+      </w:pPr>
+      <w:rPr>
+        <w:rFonts w:ascii="Wingdings" w:hAnsi="Wingdings" w:hint="default"/>
+        <w:sz w:val="20"/>
+      </w:rPr>
+    </w:lvl>
+  </w:abstractNum>
+  <w:abstractNum w:abstractNumId="5" w15:restartNumberingAfterBreak="0">
     <w:nsid w:val="784B3A57"/>
     <w:multiLevelType w:val="hybridMultilevel"/>
     <w:tmpl w:val="EA72C568"/>
@@ -3021,16 +5620,22 @@
     </w:lvl>
   </w:abstractNum>
   <w:num w:numId="1">
+    <w:abstractNumId w:val="3"/>
+  </w:num>
+  <w:num w:numId="2">
+    <w:abstractNumId w:val="1"/>
+  </w:num>
+  <w:num w:numId="3">
     <w:abstractNumId w:val="2"/>
   </w:num>
-  <w:num w:numId="2">
+  <w:num w:numId="4">
+    <w:abstractNumId w:val="5"/>
+  </w:num>
+  <w:num w:numId="5">
+    <w:abstractNumId w:val="4"/>
+  </w:num>
+  <w:num w:numId="6">
     <w:abstractNumId w:val="0"/>
-  </w:num>
-  <w:num w:numId="3">
-    <w:abstractNumId w:val="1"/>
-  </w:num>
-  <w:num w:numId="4">
-    <w:abstractNumId w:val="3"/>
   </w:num>
 </w:numbering>
 </file>
@@ -3529,7 +6134,6 @@
     <w:name w:val="Hyperlink"/>
     <w:basedOn w:val="DefaultParagraphFont"/>
     <w:uiPriority w:val="99"/>
-    <w:semiHidden/>
     <w:unhideWhenUsed/>
     <w:rsid w:val="002B3F6A"/>
     <w:rPr>
@@ -3593,6 +6197,89 @@
     <w:name w:val="h1-banner"/>
     <w:basedOn w:val="DefaultParagraphFont"/>
     <w:rsid w:val="00587524"/>
+  </w:style>
+  <w:style w:type="character" w:styleId="UnresolvedMention">
+    <w:name w:val="Unresolved Mention"/>
+    <w:basedOn w:val="DefaultParagraphFont"/>
+    <w:uiPriority w:val="99"/>
+    <w:semiHidden/>
+    <w:unhideWhenUsed/>
+    <w:rsid w:val="00BE0AEF"/>
+    <w:rPr>
+      <w:color w:val="605E5C"/>
+      <w:shd w:val="clear" w:color="auto" w:fill="E1DFDD"/>
+    </w:rPr>
+  </w:style>
+  <w:style w:type="character" w:customStyle="1" w:styleId="h1-title">
+    <w:name w:val="h1-title"/>
+    <w:basedOn w:val="DefaultParagraphFont"/>
+    <w:rsid w:val="00EB524A"/>
+  </w:style>
+  <w:style w:type="paragraph" w:styleId="HTMLPreformatted">
+    <w:name w:val="HTML Preformatted"/>
+    <w:basedOn w:val="Normal"/>
+    <w:link w:val="HTMLPreformattedChar"/>
+    <w:uiPriority w:val="99"/>
+    <w:semiHidden/>
+    <w:unhideWhenUsed/>
+    <w:rsid w:val="00EB524A"/>
+    <w:pPr>
+      <w:tabs>
+        <w:tab w:val="left" w:pos="916"/>
+        <w:tab w:val="left" w:pos="1832"/>
+        <w:tab w:val="left" w:pos="2748"/>
+        <w:tab w:val="left" w:pos="3664"/>
+        <w:tab w:val="left" w:pos="4580"/>
+        <w:tab w:val="left" w:pos="5496"/>
+        <w:tab w:val="left" w:pos="6412"/>
+        <w:tab w:val="left" w:pos="7328"/>
+        <w:tab w:val="left" w:pos="8244"/>
+        <w:tab w:val="left" w:pos="9160"/>
+        <w:tab w:val="left" w:pos="10076"/>
+        <w:tab w:val="left" w:pos="10992"/>
+        <w:tab w:val="left" w:pos="11908"/>
+        <w:tab w:val="left" w:pos="12824"/>
+        <w:tab w:val="left" w:pos="13740"/>
+        <w:tab w:val="left" w:pos="14656"/>
+      </w:tabs>
+      <w:spacing w:after="0" w:line="240" w:lineRule="auto"/>
+    </w:pPr>
+    <w:rPr>
+      <w:rFonts w:ascii="Courier New" w:eastAsia="Times New Roman" w:hAnsi="Courier New" w:cs="Courier New"/>
+      <w:sz w:val="20"/>
+      <w:szCs w:val="20"/>
+    </w:rPr>
+  </w:style>
+  <w:style w:type="character" w:customStyle="1" w:styleId="HTMLPreformattedChar">
+    <w:name w:val="HTML Preformatted Char"/>
+    <w:basedOn w:val="DefaultParagraphFont"/>
+    <w:link w:val="HTMLPreformatted"/>
+    <w:uiPriority w:val="99"/>
+    <w:semiHidden/>
+    <w:rsid w:val="00EB524A"/>
+    <w:rPr>
+      <w:rFonts w:ascii="Courier New" w:eastAsia="Times New Roman" w:hAnsi="Courier New" w:cs="Courier New"/>
+      <w:sz w:val="20"/>
+      <w:szCs w:val="20"/>
+    </w:rPr>
+  </w:style>
+  <w:style w:type="character" w:styleId="HTMLCode">
+    <w:name w:val="HTML Code"/>
+    <w:basedOn w:val="DefaultParagraphFont"/>
+    <w:uiPriority w:val="99"/>
+    <w:semiHidden/>
+    <w:unhideWhenUsed/>
+    <w:rsid w:val="00EB524A"/>
+    <w:rPr>
+      <w:rFonts w:ascii="Courier New" w:eastAsia="Times New Roman" w:hAnsi="Courier New" w:cs="Courier New"/>
+      <w:sz w:val="20"/>
+      <w:szCs w:val="20"/>
+    </w:rPr>
+  </w:style>
+  <w:style w:type="character" w:customStyle="1" w:styleId="token">
+    <w:name w:val="token"/>
+    <w:basedOn w:val="DefaultParagraphFont"/>
+    <w:rsid w:val="00EB524A"/>
   </w:style>
 </w:styles>
 </file>

</xml_diff>